<commit_message>
Project update: - Added small fix in project application code - Updated report - Added doxyfile for documentation generation - Added folder for documentation
</commit_message>
<xml_diff>
--- a/Izvjestaj.docx
+++ b/Izvjestaj.docx
@@ -1,6 +1,6 @@
 
 <file path=word/document.xml><?xml version="1.0" encoding="utf-8"?>
-<w:document xmlns:wpc="http://schemas.microsoft.com/office/word/2010/wordprocessingCanvas" xmlns:cx="http://schemas.microsoft.com/office/drawing/2014/chartex" xmlns:mc="http://schemas.openxmlformats.org/markup-compatibility/2006" xmlns:o="urn:schemas-microsoft-com:office:office" xmlns:r="http://schemas.openxmlformats.org/officeDocument/2006/relationships" xmlns:m="http://schemas.openxmlformats.org/officeDocument/2006/math" xmlns:v="urn:schemas-microsoft-com:vml" xmlns:wp14="http://schemas.microsoft.com/office/word/2010/wordprocessingDrawing" xmlns:wp="http://schemas.openxmlformats.org/drawingml/2006/wordprocessingDrawing" xmlns:w10="urn:schemas-microsoft-com:office:word" xmlns:w="http://schemas.openxmlformats.org/wordprocessingml/2006/main" xmlns:w14="http://schemas.microsoft.com/office/word/2010/wordml" xmlns:w15="http://schemas.microsoft.com/office/word/2012/wordml" xmlns:w16se="http://schemas.microsoft.com/office/word/2015/wordml/symex" xmlns:wpg="http://schemas.microsoft.com/office/word/2010/wordprocessingGroup" xmlns:wpi="http://schemas.microsoft.com/office/word/2010/wordprocessingInk" xmlns:wne="http://schemas.microsoft.com/office/word/2006/wordml" xmlns:wps="http://schemas.microsoft.com/office/word/2010/wordprocessingShape" mc:Ignorable="w14 w15 w16se wp14">
+<w:document xmlns:wpc="http://schemas.microsoft.com/office/word/2010/wordprocessingCanvas" xmlns:cx="http://schemas.microsoft.com/office/drawing/2014/chartex" xmlns:cx1="http://schemas.microsoft.com/office/drawing/2015/9/8/chartex" xmlns:cx2="http://schemas.microsoft.com/office/drawing/2015/10/21/chartex" xmlns:cx3="http://schemas.microsoft.com/office/drawing/2016/5/9/chartex" xmlns:cx4="http://schemas.microsoft.com/office/drawing/2016/5/10/chartex" xmlns:cx5="http://schemas.microsoft.com/office/drawing/2016/5/11/chartex" xmlns:cx6="http://schemas.microsoft.com/office/drawing/2016/5/12/chartex" xmlns:cx7="http://schemas.microsoft.com/office/drawing/2016/5/13/chartex" xmlns:cx8="http://schemas.microsoft.com/office/drawing/2016/5/14/chartex" xmlns:mc="http://schemas.openxmlformats.org/markup-compatibility/2006" xmlns:aink="http://schemas.microsoft.com/office/drawing/2016/ink" xmlns:am3d="http://schemas.microsoft.com/office/drawing/2017/model3d" xmlns:o="urn:schemas-microsoft-com:office:office" xmlns:oel="http://schemas.microsoft.com/office/2019/extlst" xmlns:r="http://schemas.openxmlformats.org/officeDocument/2006/relationships" xmlns:m="http://schemas.openxmlformats.org/officeDocument/2006/math" xmlns:v="urn:schemas-microsoft-com:vml" xmlns:wp14="http://schemas.microsoft.com/office/word/2010/wordprocessingDrawing" xmlns:wp="http://schemas.openxmlformats.org/drawingml/2006/wordprocessingDrawing" xmlns:w10="urn:schemas-microsoft-com:office:word" xmlns:w="http://schemas.openxmlformats.org/wordprocessingml/2006/main" xmlns:w14="http://schemas.microsoft.com/office/word/2010/wordml" xmlns:w15="http://schemas.microsoft.com/office/word/2012/wordml" xmlns:w16cex="http://schemas.microsoft.com/office/word/2018/wordml/cex" xmlns:w16cid="http://schemas.microsoft.com/office/word/2016/wordml/cid" xmlns:w16="http://schemas.microsoft.com/office/word/2018/wordml" xmlns:w16du="http://schemas.microsoft.com/office/word/2023/wordml/word16du" xmlns:w16sdtdh="http://schemas.microsoft.com/office/word/2020/wordml/sdtdatahash" xmlns:w16sdtfl="http://schemas.microsoft.com/office/word/2024/wordml/sdtformatlock" xmlns:w16se="http://schemas.microsoft.com/office/word/2015/wordml/symex" xmlns:wpg="http://schemas.microsoft.com/office/word/2010/wordprocessingGroup" xmlns:wpi="http://schemas.microsoft.com/office/word/2010/wordprocessingInk" xmlns:wne="http://schemas.microsoft.com/office/word/2006/wordml" xmlns:wps="http://schemas.microsoft.com/office/word/2010/wordprocessingShape" mc:Ignorable="w14 w15 w16se w16cid w16 w16cex w16sdtdh w16sdtfl w16du wp14">
   <w:body>
     <w:p>
       <w:pPr>
@@ -492,7 +492,7 @@
           </mc:Choice>
           <mc:Fallback>
             <w:pict>
-              <v:rect w14:anchorId="6C79E5BF" id="Text Frame 1" o:spid="_x0000_s1026" style="position:absolute;left:0;text-align:left;margin-left:.15pt;margin-top:16.4pt;width:173.25pt;height:52.5pt;z-index:16;visibility:visible;mso-wrap-style:square;mso-wrap-distance-left:0;mso-wrap-distance-top:0;mso-wrap-distance-right:.7pt;mso-wrap-distance-bottom:0;mso-position-horizontal:absolute;mso-position-horizontal-relative:text;mso-position-vertical:absolute;mso-position-vertical-relative:text;v-text-anchor:top" o:gfxdata="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" o:allowincell="f" filled="f" stroked="f" strokeweight="0">
+              <v:rect w14:anchorId="6C79E5BF" id="Text Frame 1" o:spid="_x0000_s1026" style="position:absolute;left:0;text-align:left;margin-left:.15pt;margin-top:16.4pt;width:173.25pt;height:52.5pt;z-index:16;visibility:visible;mso-wrap-style:square;mso-wrap-distance-left:0;mso-wrap-distance-top:0;mso-wrap-distance-right:.7pt;mso-wrap-distance-bottom:0;mso-position-horizontal:absolute;mso-position-horizontal-relative:text;mso-position-vertical:absolute;mso-position-vertical-relative:text;v-text-anchor:top" o:gfxdata="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" o:allowincell="f" filled="f" stroked="f" strokeweight="0">
                 <v:textbox inset="0,0,0,0">
                   <w:txbxContent>
                     <w:p>
@@ -601,7 +601,7 @@
           </mc:Choice>
           <mc:Fallback>
             <w:pict>
-              <v:rect w14:anchorId="2743D4FD" id="Text Frame 2" o:spid="_x0000_s1027" style="position:absolute;left:0;text-align:left;margin-left:290.95pt;margin-top:13.4pt;width:213pt;height:69.75pt;z-index:18;visibility:visible;mso-wrap-style:square;mso-wrap-distance-left:0;mso-wrap-distance-top:0;mso-wrap-distance-right:0;mso-wrap-distance-bottom:0;mso-position-horizontal:absolute;mso-position-horizontal-relative:text;mso-position-vertical:absolute;mso-position-vertical-relative:text;v-text-anchor:top" o:gfxdata="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" o:allowincell="f" filled="f" stroked="f" strokeweight="0">
+              <v:rect w14:anchorId="2743D4FD" id="Text Frame 2" o:spid="_x0000_s1027" style="position:absolute;left:0;text-align:left;margin-left:290.95pt;margin-top:13.4pt;width:213pt;height:69.75pt;z-index:18;visibility:visible;mso-wrap-style:square;mso-wrap-distance-left:0;mso-wrap-distance-top:0;mso-wrap-distance-right:0;mso-wrap-distance-bottom:0;mso-position-horizontal:absolute;mso-position-horizontal-relative:text;mso-position-vertical:absolute;mso-position-vertical-relative:text;v-text-anchor:top" o:gfxdata="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" o:allowincell="f" filled="f" stroked="f" strokeweight="0">
                 <v:textbox inset="0,0,0,0">
                   <w:txbxContent>
                     <w:p>
@@ -689,8 +689,8 @@
             </w:rPr>
             <w:fldChar w:fldCharType="separate"/>
           </w:r>
-          <w:bookmarkStart w:id="0" w:name="_Toc191195695"/>
-          <w:bookmarkStart w:id="1" w:name="_Toc191221801"/>
+          <w:bookmarkStart w:id="0" w:name="_Toc191221801"/>
+          <w:bookmarkStart w:id="1" w:name="_Toc191195695"/>
         </w:p>
         <w:p>
           <w:pPr>
@@ -701,11 +701,13 @@
             <w:rPr>
               <w:rFonts w:asciiTheme="minorHAnsi" w:eastAsiaTheme="minorEastAsia" w:hAnsiTheme="minorHAnsi" w:cstheme="minorBidi"/>
               <w:noProof/>
-              <w:sz w:val="22"/>
+              <w:kern w:val="2"/>
+              <w:szCs w:val="24"/>
               <w:lang w:val="en-US"/>
+              <w14:ligatures w14:val="standardContextual"/>
             </w:rPr>
           </w:pPr>
-          <w:hyperlink w:anchor="_Toc191330452" w:history="1">
+          <w:hyperlink w:anchor="_Toc191368954" w:history="1">
             <w:r>
               <w:rPr>
                 <w:rStyle w:val="Hyperlink"/>
@@ -729,7 +731,7 @@
               <w:rPr>
                 <w:noProof/>
               </w:rPr>
-              <w:instrText xml:space="preserve"> PAGEREF _Toc191330452 \h </w:instrText>
+              <w:instrText xml:space="preserve"> PAGEREF _Toc191368954 \h </w:instrText>
             </w:r>
             <w:r>
               <w:rPr>
@@ -765,11 +767,13 @@
             <w:rPr>
               <w:rFonts w:asciiTheme="minorHAnsi" w:eastAsiaTheme="minorEastAsia" w:hAnsiTheme="minorHAnsi" w:cstheme="minorBidi"/>
               <w:noProof/>
-              <w:sz w:val="22"/>
+              <w:kern w:val="2"/>
+              <w:szCs w:val="24"/>
               <w:lang w:val="en-US"/>
+              <w14:ligatures w14:val="standardContextual"/>
             </w:rPr>
           </w:pPr>
-          <w:hyperlink w:anchor="_Toc191330453" w:history="1">
+          <w:hyperlink w:anchor="_Toc191368955" w:history="1">
             <w:r>
               <w:rPr>
                 <w:rStyle w:val="Hyperlink"/>
@@ -793,7 +797,7 @@
               <w:rPr>
                 <w:noProof/>
               </w:rPr>
-              <w:instrText xml:space="preserve"> PAGEREF _Toc191330453 \h </w:instrText>
+              <w:instrText xml:space="preserve"> PAGEREF _Toc191368955 \h </w:instrText>
             </w:r>
             <w:r>
               <w:rPr>
@@ -829,11 +833,13 @@
             <w:rPr>
               <w:rFonts w:asciiTheme="minorHAnsi" w:eastAsiaTheme="minorEastAsia" w:hAnsiTheme="minorHAnsi" w:cstheme="minorBidi"/>
               <w:noProof/>
-              <w:sz w:val="22"/>
+              <w:kern w:val="2"/>
+              <w:szCs w:val="24"/>
               <w:lang w:val="en-US"/>
+              <w14:ligatures w14:val="standardContextual"/>
             </w:rPr>
           </w:pPr>
-          <w:hyperlink w:anchor="_Toc191330454" w:history="1">
+          <w:hyperlink w:anchor="_Toc191368956" w:history="1">
             <w:r>
               <w:rPr>
                 <w:rStyle w:val="Hyperlink"/>
@@ -857,7 +863,7 @@
               <w:rPr>
                 <w:noProof/>
               </w:rPr>
-              <w:instrText xml:space="preserve"> PAGEREF _Toc191330454 \h </w:instrText>
+              <w:instrText xml:space="preserve"> PAGEREF _Toc191368956 \h </w:instrText>
             </w:r>
             <w:r>
               <w:rPr>
@@ -893,11 +899,13 @@
             <w:rPr>
               <w:rFonts w:asciiTheme="minorHAnsi" w:eastAsiaTheme="minorEastAsia" w:hAnsiTheme="minorHAnsi" w:cstheme="minorBidi"/>
               <w:noProof/>
-              <w:sz w:val="22"/>
+              <w:kern w:val="2"/>
+              <w:szCs w:val="24"/>
               <w:lang w:val="en-US"/>
+              <w14:ligatures w14:val="standardContextual"/>
             </w:rPr>
           </w:pPr>
-          <w:hyperlink w:anchor="_Toc191330455" w:history="1">
+          <w:hyperlink w:anchor="_Toc191368957" w:history="1">
             <w:r>
               <w:rPr>
                 <w:rStyle w:val="Hyperlink"/>
@@ -921,7 +929,7 @@
               <w:rPr>
                 <w:noProof/>
               </w:rPr>
-              <w:instrText xml:space="preserve"> PAGEREF _Toc191330455 \h </w:instrText>
+              <w:instrText xml:space="preserve"> PAGEREF _Toc191368957 \h </w:instrText>
             </w:r>
             <w:r>
               <w:rPr>
@@ -957,11 +965,13 @@
             <w:rPr>
               <w:rFonts w:asciiTheme="minorHAnsi" w:eastAsiaTheme="minorEastAsia" w:hAnsiTheme="minorHAnsi" w:cstheme="minorBidi"/>
               <w:noProof/>
-              <w:sz w:val="22"/>
+              <w:kern w:val="2"/>
+              <w:szCs w:val="24"/>
               <w:lang w:val="en-US"/>
+              <w14:ligatures w14:val="standardContextual"/>
             </w:rPr>
           </w:pPr>
-          <w:hyperlink w:anchor="_Toc191330456" w:history="1">
+          <w:hyperlink w:anchor="_Toc191368958" w:history="1">
             <w:r>
               <w:rPr>
                 <w:rStyle w:val="Hyperlink"/>
@@ -994,7 +1004,7 @@
               <w:rPr>
                 <w:noProof/>
               </w:rPr>
-              <w:instrText xml:space="preserve"> PAGEREF _Toc191330456 \h </w:instrText>
+              <w:instrText xml:space="preserve"> PAGEREF _Toc191368958 \h </w:instrText>
             </w:r>
             <w:r>
               <w:rPr>
@@ -1030,11 +1040,13 @@
             <w:rPr>
               <w:rFonts w:asciiTheme="minorHAnsi" w:eastAsiaTheme="minorEastAsia" w:hAnsiTheme="minorHAnsi" w:cstheme="minorBidi"/>
               <w:noProof/>
-              <w:sz w:val="22"/>
+              <w:kern w:val="2"/>
+              <w:szCs w:val="24"/>
               <w:lang w:val="en-US"/>
+              <w14:ligatures w14:val="standardContextual"/>
             </w:rPr>
           </w:pPr>
-          <w:hyperlink w:anchor="_Toc191330457" w:history="1">
+          <w:hyperlink w:anchor="_Toc191368959" w:history="1">
             <w:r>
               <w:rPr>
                 <w:rStyle w:val="Hyperlink"/>
@@ -1058,7 +1070,7 @@
               <w:rPr>
                 <w:noProof/>
               </w:rPr>
-              <w:instrText xml:space="preserve"> PAGEREF _Toc191330457 \h </w:instrText>
+              <w:instrText xml:space="preserve"> PAGEREF _Toc191368959 \h </w:instrText>
             </w:r>
             <w:r>
               <w:rPr>
@@ -1094,11 +1106,13 @@
             <w:rPr>
               <w:rFonts w:asciiTheme="minorHAnsi" w:eastAsiaTheme="minorEastAsia" w:hAnsiTheme="minorHAnsi" w:cstheme="minorBidi"/>
               <w:noProof/>
-              <w:sz w:val="22"/>
+              <w:kern w:val="2"/>
+              <w:szCs w:val="24"/>
               <w:lang w:val="en-US"/>
+              <w14:ligatures w14:val="standardContextual"/>
             </w:rPr>
           </w:pPr>
-          <w:hyperlink w:anchor="_Toc191330458" w:history="1">
+          <w:hyperlink w:anchor="_Toc191368960" w:history="1">
             <w:r>
               <w:rPr>
                 <w:rStyle w:val="Hyperlink"/>
@@ -1138,7 +1152,7 @@
               <w:rPr>
                 <w:noProof/>
               </w:rPr>
-              <w:instrText xml:space="preserve"> PAGEREF _Toc191330458 \h </w:instrText>
+              <w:instrText xml:space="preserve"> PAGEREF _Toc191368960 \h </w:instrText>
             </w:r>
             <w:r>
               <w:rPr>
@@ -1174,11 +1188,13 @@
             <w:rPr>
               <w:rFonts w:asciiTheme="minorHAnsi" w:eastAsiaTheme="minorEastAsia" w:hAnsiTheme="minorHAnsi" w:cstheme="minorBidi"/>
               <w:noProof/>
-              <w:sz w:val="22"/>
+              <w:kern w:val="2"/>
+              <w:szCs w:val="24"/>
               <w:lang w:val="en-US"/>
+              <w14:ligatures w14:val="standardContextual"/>
             </w:rPr>
           </w:pPr>
-          <w:hyperlink w:anchor="_Toc191330459" w:history="1">
+          <w:hyperlink w:anchor="_Toc191368961" w:history="1">
             <w:r>
               <w:rPr>
                 <w:rStyle w:val="Hyperlink"/>
@@ -1218,7 +1234,7 @@
               <w:rPr>
                 <w:noProof/>
               </w:rPr>
-              <w:instrText xml:space="preserve"> PAGEREF _Toc191330459 \h </w:instrText>
+              <w:instrText xml:space="preserve"> PAGEREF _Toc191368961 \h </w:instrText>
             </w:r>
             <w:r>
               <w:rPr>
@@ -1254,11 +1270,13 @@
             <w:rPr>
               <w:rFonts w:asciiTheme="minorHAnsi" w:eastAsiaTheme="minorEastAsia" w:hAnsiTheme="minorHAnsi" w:cstheme="minorBidi"/>
               <w:noProof/>
-              <w:sz w:val="22"/>
+              <w:kern w:val="2"/>
+              <w:szCs w:val="24"/>
               <w:lang w:val="en-US"/>
+              <w14:ligatures w14:val="standardContextual"/>
             </w:rPr>
           </w:pPr>
-          <w:hyperlink w:anchor="_Toc191330460" w:history="1">
+          <w:hyperlink w:anchor="_Toc191368962" w:history="1">
             <w:r>
               <w:rPr>
                 <w:rStyle w:val="Hyperlink"/>
@@ -1282,7 +1300,7 @@
               <w:rPr>
                 <w:noProof/>
               </w:rPr>
-              <w:instrText xml:space="preserve"> PAGEREF _Toc191330460 \h </w:instrText>
+              <w:instrText xml:space="preserve"> PAGEREF _Toc191368962 \h </w:instrText>
             </w:r>
             <w:r>
               <w:rPr>
@@ -1318,11 +1336,13 @@
             <w:rPr>
               <w:rFonts w:asciiTheme="minorHAnsi" w:eastAsiaTheme="minorEastAsia" w:hAnsiTheme="minorHAnsi" w:cstheme="minorBidi"/>
               <w:noProof/>
-              <w:sz w:val="22"/>
+              <w:kern w:val="2"/>
+              <w:szCs w:val="24"/>
               <w:lang w:val="en-US"/>
+              <w14:ligatures w14:val="standardContextual"/>
             </w:rPr>
           </w:pPr>
-          <w:hyperlink w:anchor="_Toc191330461" w:history="1">
+          <w:hyperlink w:anchor="_Toc191368963" w:history="1">
             <w:r>
               <w:rPr>
                 <w:rStyle w:val="Hyperlink"/>
@@ -1346,7 +1366,7 @@
               <w:rPr>
                 <w:noProof/>
               </w:rPr>
-              <w:instrText xml:space="preserve"> PAGEREF _Toc191330461 \h </w:instrText>
+              <w:instrText xml:space="preserve"> PAGEREF _Toc191368963 \h </w:instrText>
             </w:r>
             <w:r>
               <w:rPr>
@@ -1382,11 +1402,13 @@
             <w:rPr>
               <w:rFonts w:asciiTheme="minorHAnsi" w:eastAsiaTheme="minorEastAsia" w:hAnsiTheme="minorHAnsi" w:cstheme="minorBidi"/>
               <w:noProof/>
-              <w:sz w:val="22"/>
+              <w:kern w:val="2"/>
+              <w:szCs w:val="24"/>
               <w:lang w:val="en-US"/>
+              <w14:ligatures w14:val="standardContextual"/>
             </w:rPr>
           </w:pPr>
-          <w:hyperlink w:anchor="_Toc191330462" w:history="1">
+          <w:hyperlink w:anchor="_Toc191368964" w:history="1">
             <w:r>
               <w:rPr>
                 <w:rStyle w:val="Hyperlink"/>
@@ -1410,7 +1432,7 @@
               <w:rPr>
                 <w:noProof/>
               </w:rPr>
-              <w:instrText xml:space="preserve"> PAGEREF _Toc191330462 \h </w:instrText>
+              <w:instrText xml:space="preserve"> PAGEREF _Toc191368964 \h </w:instrText>
             </w:r>
             <w:r>
               <w:rPr>
@@ -1446,11 +1468,13 @@
             <w:rPr>
               <w:rFonts w:asciiTheme="minorHAnsi" w:eastAsiaTheme="minorEastAsia" w:hAnsiTheme="minorHAnsi" w:cstheme="minorBidi"/>
               <w:noProof/>
-              <w:sz w:val="22"/>
+              <w:kern w:val="2"/>
+              <w:szCs w:val="24"/>
               <w:lang w:val="en-US"/>
+              <w14:ligatures w14:val="standardContextual"/>
             </w:rPr>
           </w:pPr>
-          <w:hyperlink w:anchor="_Toc191330463" w:history="1">
+          <w:hyperlink w:anchor="_Toc191368965" w:history="1">
             <w:r>
               <w:rPr>
                 <w:rStyle w:val="Hyperlink"/>
@@ -1483,7 +1507,7 @@
               <w:rPr>
                 <w:noProof/>
               </w:rPr>
-              <w:instrText xml:space="preserve"> PAGEREF _Toc191330463 \h </w:instrText>
+              <w:instrText xml:space="preserve"> PAGEREF _Toc191368965 \h </w:instrText>
             </w:r>
             <w:r>
               <w:rPr>
@@ -1519,11 +1543,13 @@
             <w:rPr>
               <w:rFonts w:asciiTheme="minorHAnsi" w:eastAsiaTheme="minorEastAsia" w:hAnsiTheme="minorHAnsi" w:cstheme="minorBidi"/>
               <w:noProof/>
-              <w:sz w:val="22"/>
+              <w:kern w:val="2"/>
+              <w:szCs w:val="24"/>
               <w:lang w:val="en-US"/>
+              <w14:ligatures w14:val="standardContextual"/>
             </w:rPr>
           </w:pPr>
-          <w:hyperlink w:anchor="_Toc191330464" w:history="1">
+          <w:hyperlink w:anchor="_Toc191368966" w:history="1">
             <w:r>
               <w:rPr>
                 <w:rStyle w:val="Hyperlink"/>
@@ -1547,7 +1573,7 @@
               <w:rPr>
                 <w:noProof/>
               </w:rPr>
-              <w:instrText xml:space="preserve"> PAGEREF _Toc191330464 \h </w:instrText>
+              <w:instrText xml:space="preserve"> PAGEREF _Toc191368966 \h </w:instrText>
             </w:r>
             <w:r>
               <w:rPr>
@@ -1583,11 +1609,13 @@
             <w:rPr>
               <w:rFonts w:asciiTheme="minorHAnsi" w:eastAsiaTheme="minorEastAsia" w:hAnsiTheme="minorHAnsi" w:cstheme="minorBidi"/>
               <w:noProof/>
-              <w:sz w:val="22"/>
+              <w:kern w:val="2"/>
+              <w:szCs w:val="24"/>
               <w:lang w:val="en-US"/>
+              <w14:ligatures w14:val="standardContextual"/>
             </w:rPr>
           </w:pPr>
-          <w:hyperlink w:anchor="_Toc191330465" w:history="1">
+          <w:hyperlink w:anchor="_Toc191368967" w:history="1">
             <w:r>
               <w:rPr>
                 <w:rStyle w:val="Hyperlink"/>
@@ -1620,7 +1648,7 @@
               <w:rPr>
                 <w:noProof/>
               </w:rPr>
-              <w:instrText xml:space="preserve"> PAGEREF _Toc191330465 \h </w:instrText>
+              <w:instrText xml:space="preserve"> PAGEREF _Toc191368967 \h </w:instrText>
             </w:r>
             <w:r>
               <w:rPr>
@@ -1656,11 +1684,13 @@
             <w:rPr>
               <w:rFonts w:asciiTheme="minorHAnsi" w:eastAsiaTheme="minorEastAsia" w:hAnsiTheme="minorHAnsi" w:cstheme="minorBidi"/>
               <w:noProof/>
-              <w:sz w:val="22"/>
+              <w:kern w:val="2"/>
+              <w:szCs w:val="24"/>
               <w:lang w:val="en-US"/>
+              <w14:ligatures w14:val="standardContextual"/>
             </w:rPr>
           </w:pPr>
-          <w:hyperlink w:anchor="_Toc191330466" w:history="1">
+          <w:hyperlink w:anchor="_Toc191368968" w:history="1">
             <w:r>
               <w:rPr>
                 <w:rStyle w:val="Hyperlink"/>
@@ -1684,7 +1714,7 @@
               <w:rPr>
                 <w:noProof/>
               </w:rPr>
-              <w:instrText xml:space="preserve"> PAGEREF _Toc191330466 \h </w:instrText>
+              <w:instrText xml:space="preserve"> PAGEREF _Toc191368968 \h </w:instrText>
             </w:r>
             <w:r>
               <w:rPr>
@@ -1702,6 +1732,88 @@
                 <w:noProof/>
               </w:rPr>
               <w:t>26</w:t>
+            </w:r>
+            <w:r>
+              <w:rPr>
+                <w:noProof/>
+              </w:rPr>
+              <w:fldChar w:fldCharType="end"/>
+            </w:r>
+          </w:hyperlink>
+        </w:p>
+        <w:p>
+          <w:pPr>
+            <w:pStyle w:val="TOC2"/>
+            <w:tabs>
+              <w:tab w:val="right" w:leader="dot" w:pos="10070"/>
+            </w:tabs>
+            <w:rPr>
+              <w:rFonts w:asciiTheme="minorHAnsi" w:eastAsiaTheme="minorEastAsia" w:hAnsiTheme="minorHAnsi" w:cstheme="minorBidi"/>
+              <w:noProof/>
+              <w:kern w:val="2"/>
+              <w:szCs w:val="24"/>
+              <w:lang w:val="en-US"/>
+              <w14:ligatures w14:val="standardContextual"/>
+            </w:rPr>
+          </w:pPr>
+          <w:hyperlink w:anchor="_Toc191368969" w:history="1">
+            <w:r>
+              <w:rPr>
+                <w:rStyle w:val="Hyperlink"/>
+                <w:noProof/>
+              </w:rPr>
+              <w:t xml:space="preserve">4.4. Konfiguracija </w:t>
+            </w:r>
+            <w:r>
+              <w:rPr>
+                <w:rStyle w:val="Hyperlink"/>
+                <w:i/>
+                <w:iCs/>
+                <w:noProof/>
+              </w:rPr>
+              <w:t>gateway</w:t>
+            </w:r>
+            <w:r>
+              <w:rPr>
+                <w:rStyle w:val="Hyperlink"/>
+                <w:noProof/>
+              </w:rPr>
+              <w:t xml:space="preserve"> uređaja</w:t>
+            </w:r>
+            <w:r>
+              <w:rPr>
+                <w:noProof/>
+              </w:rPr>
+              <w:tab/>
+            </w:r>
+            <w:r>
+              <w:rPr>
+                <w:noProof/>
+              </w:rPr>
+              <w:fldChar w:fldCharType="begin"/>
+            </w:r>
+            <w:r>
+              <w:rPr>
+                <w:noProof/>
+              </w:rPr>
+              <w:instrText xml:space="preserve"> PAGEREF _Toc191368969 \h </w:instrText>
+            </w:r>
+            <w:r>
+              <w:rPr>
+                <w:noProof/>
+              </w:rPr>
+            </w:r>
+            <w:r>
+              <w:rPr>
+                <w:noProof/>
+              </w:rPr>
+              <w:fldChar w:fldCharType="separate"/>
+            </w:r>
+            <w:r>
+              <w:rPr>
+                <w:noProof/>
+              </w:rPr>
+              <w:t>28</w:t>
             </w:r>
             <w:r>
               <w:rPr>
@@ -1720,11 +1832,13 @@
             <w:rPr>
               <w:rFonts w:asciiTheme="minorHAnsi" w:eastAsiaTheme="minorEastAsia" w:hAnsiTheme="minorHAnsi" w:cstheme="minorBidi"/>
               <w:noProof/>
-              <w:sz w:val="22"/>
+              <w:kern w:val="2"/>
+              <w:szCs w:val="24"/>
               <w:lang w:val="en-US"/>
+              <w14:ligatures w14:val="standardContextual"/>
             </w:rPr>
           </w:pPr>
-          <w:hyperlink w:anchor="_Toc191330467" w:history="1">
+          <w:hyperlink w:anchor="_Toc191368970" w:history="1">
             <w:r>
               <w:rPr>
                 <w:rStyle w:val="Hyperlink"/>
@@ -1748,7 +1862,7 @@
               <w:rPr>
                 <w:noProof/>
               </w:rPr>
-              <w:instrText xml:space="preserve"> PAGEREF _Toc191330467 \h </w:instrText>
+              <w:instrText xml:space="preserve"> PAGEREF _Toc191368970 \h </w:instrText>
             </w:r>
             <w:r>
               <w:rPr>
@@ -1794,22 +1908,20 @@
       <w:r>
         <w:br w:type="page"/>
       </w:r>
-      <w:bookmarkStart w:id="2" w:name="_GoBack"/>
-      <w:bookmarkEnd w:id="2"/>
     </w:p>
     <w:p>
       <w:pPr>
         <w:pStyle w:val="Heading1"/>
         <w:spacing w:line="360" w:lineRule="auto"/>
       </w:pPr>
-      <w:bookmarkStart w:id="3" w:name="_Toc191221802"/>
-      <w:bookmarkStart w:id="4" w:name="_Toc191330452"/>
+      <w:bookmarkStart w:id="2" w:name="_Toc191221802"/>
+      <w:bookmarkStart w:id="3" w:name="_Toc191368954"/>
       <w:r>
         <w:lastRenderedPageBreak/>
         <w:t>1. Uvod</w:t>
       </w:r>
+      <w:bookmarkEnd w:id="2"/>
       <w:bookmarkEnd w:id="3"/>
-      <w:bookmarkEnd w:id="4"/>
     </w:p>
     <w:p>
       <w:pPr>
@@ -1960,14 +2072,14 @@
         <w:pStyle w:val="Heading1"/>
         <w:spacing w:line="360" w:lineRule="auto"/>
       </w:pPr>
-      <w:bookmarkStart w:id="5" w:name="_Toc191221803"/>
-      <w:bookmarkStart w:id="6" w:name="_Toc191330453"/>
+      <w:bookmarkStart w:id="4" w:name="_Toc191221803"/>
+      <w:bookmarkStart w:id="5" w:name="_Toc191368955"/>
       <w:r>
         <w:lastRenderedPageBreak/>
         <w:t>2. Ciljna platforma i hardverska struktura sistema</w:t>
       </w:r>
+      <w:bookmarkEnd w:id="4"/>
       <w:bookmarkEnd w:id="5"/>
-      <w:bookmarkEnd w:id="6"/>
     </w:p>
     <w:p>
       <w:pPr>
@@ -2091,13 +2203,13 @@
         <w:pStyle w:val="Heading2"/>
         <w:spacing w:line="360" w:lineRule="auto"/>
       </w:pPr>
-      <w:bookmarkStart w:id="7" w:name="_Toc191221804"/>
-      <w:bookmarkStart w:id="8" w:name="_Toc191330454"/>
+      <w:bookmarkStart w:id="6" w:name="_Toc191221804"/>
+      <w:bookmarkStart w:id="7" w:name="_Toc191368956"/>
       <w:r>
         <w:t>2.1. NUC980 serija mikroprocesora</w:t>
       </w:r>
+      <w:bookmarkEnd w:id="6"/>
       <w:bookmarkEnd w:id="7"/>
-      <w:bookmarkEnd w:id="8"/>
     </w:p>
     <w:p>
       <w:pPr>
@@ -3257,14 +3369,14 @@
         <w:pStyle w:val="Heading1"/>
         <w:spacing w:line="360" w:lineRule="auto"/>
       </w:pPr>
-      <w:bookmarkStart w:id="9" w:name="_Toc191221805"/>
-      <w:bookmarkStart w:id="10" w:name="_Toc191330455"/>
+      <w:bookmarkStart w:id="8" w:name="_Toc191221805"/>
+      <w:bookmarkStart w:id="9" w:name="_Toc191368957"/>
       <w:r>
         <w:lastRenderedPageBreak/>
         <w:t>3. Priprema operativnog sistema za ciljnu platformu</w:t>
       </w:r>
+      <w:bookmarkEnd w:id="8"/>
       <w:bookmarkEnd w:id="9"/>
-      <w:bookmarkEnd w:id="10"/>
     </w:p>
     <w:p>
       <w:pPr>
@@ -3330,8 +3442,8 @@
       <w:pPr>
         <w:pStyle w:val="Heading2"/>
       </w:pPr>
-      <w:bookmarkStart w:id="11" w:name="_Toc191221806"/>
-      <w:bookmarkStart w:id="12" w:name="_Toc191330456"/>
+      <w:bookmarkStart w:id="10" w:name="_Toc191221806"/>
+      <w:bookmarkStart w:id="11" w:name="_Toc191368958"/>
       <w:r>
         <w:t xml:space="preserve">3.1. </w:t>
       </w:r>
@@ -3342,8 +3454,8 @@
         </w:rPr>
         <w:t>Buildroot</w:t>
       </w:r>
+      <w:bookmarkEnd w:id="10"/>
       <w:bookmarkEnd w:id="11"/>
-      <w:bookmarkEnd w:id="12"/>
     </w:p>
     <w:p>
       <w:pPr>
@@ -3925,7 +4037,13 @@
         <w:t xml:space="preserve"> </w:t>
       </w:r>
       <w:r>
-        <w:t xml:space="preserve">Takođe, moguća je i opcija učitavanja preko SD/eMMC kartice, međutim ciljna platforma nema hardversku podršku za istu. Takođe, ciljna platforma nema potrebne prekidače za podešavanje odgovarajućeg režima </w:t>
+        <w:t>Takođe, moguća je i opcija učitavanja preko SD/eMMC kartice</w:t>
+      </w:r>
+      <w:r>
+        <w:t>. C</w:t>
+      </w:r>
+      <w:r>
+        <w:t xml:space="preserve">iljna platforma nema potrebne prekidače za podešavanje odgovarajućeg režima </w:t>
       </w:r>
       <w:r>
         <w:rPr>
@@ -4015,11 +4133,11 @@
         <w:t>bootloader</w:t>
       </w:r>
       <w:r>
-        <w:t xml:space="preserve"> koji nudi razne mogućnosti tokom svog izvršavanja. Jedna od tih </w:t>
+        <w:t xml:space="preserve"> koji nudi razne mogućnosti tokom svog izvršavanja. Jedna od tih mogućnosti jeste konfiguracija mreže (podešavanje IP, </w:t>
       </w:r>
       <w:r>
         <w:lastRenderedPageBreak/>
-        <w:t xml:space="preserve">mogućnosti jeste konfiguracija mreže (podešavanje IP, MAC adrese, adrese servera, gejtveja i ostalo) i korišćenje nekih osnovnih protokola, kao što je </w:t>
+        <w:t xml:space="preserve">MAC adrese, adrese servera, gejtveja i ostalo) i korišćenje nekih osnovnih protokola, kao što je </w:t>
       </w:r>
       <w:r>
         <w:rPr>
@@ -4137,13 +4255,13 @@
         <w:pStyle w:val="Heading2"/>
         <w:spacing w:line="360" w:lineRule="auto"/>
       </w:pPr>
-      <w:bookmarkStart w:id="13" w:name="_Toc191221807"/>
-      <w:bookmarkStart w:id="14" w:name="_Toc191330457"/>
+      <w:bookmarkStart w:id="12" w:name="_Toc191221807"/>
+      <w:bookmarkStart w:id="13" w:name="_Toc191368959"/>
       <w:r>
         <w:t>3.2. Konfiguracija Linux jezgra, Linux rukovaoci uređaja, struktura stabla uređaja</w:t>
       </w:r>
+      <w:bookmarkEnd w:id="12"/>
       <w:bookmarkEnd w:id="13"/>
-      <w:bookmarkEnd w:id="14"/>
     </w:p>
     <w:p>
       <w:pPr>
@@ -4209,8 +4327,8 @@
       <w:pPr>
         <w:pStyle w:val="Heading3"/>
       </w:pPr>
-      <w:bookmarkStart w:id="15" w:name="_Toc191221808"/>
-      <w:bookmarkStart w:id="16" w:name="_Toc191330458"/>
+      <w:bookmarkStart w:id="14" w:name="_Toc191221808"/>
+      <w:bookmarkStart w:id="15" w:name="_Toc191368960"/>
       <w:r>
         <w:t>3.2.1. Rukovaoci uređaja (</w:t>
       </w:r>
@@ -4224,8 +4342,8 @@
       <w:r>
         <w:t>)</w:t>
       </w:r>
+      <w:bookmarkEnd w:id="14"/>
       <w:bookmarkEnd w:id="15"/>
-      <w:bookmarkEnd w:id="16"/>
     </w:p>
     <w:p>
       <w:pPr>
@@ -4404,8 +4522,8 @@
       <w:pPr>
         <w:pStyle w:val="Heading3"/>
       </w:pPr>
-      <w:bookmarkStart w:id="17" w:name="_Toc191221809"/>
-      <w:bookmarkStart w:id="18" w:name="_Toc191330459"/>
+      <w:bookmarkStart w:id="16" w:name="_Toc191221809"/>
+      <w:bookmarkStart w:id="17" w:name="_Toc191368961"/>
       <w:r>
         <w:t>3.2.2. Stablo uređaja (</w:t>
       </w:r>
@@ -4419,8 +4537,8 @@
       <w:r>
         <w:t>)</w:t>
       </w:r>
+      <w:bookmarkEnd w:id="16"/>
       <w:bookmarkEnd w:id="17"/>
-      <w:bookmarkEnd w:id="18"/>
     </w:p>
     <w:p>
       <w:pPr>
@@ -5027,13 +5145,13 @@
       <w:pPr>
         <w:pStyle w:val="Heading3"/>
       </w:pPr>
-      <w:bookmarkStart w:id="19" w:name="_Toc191221810"/>
-      <w:bookmarkStart w:id="20" w:name="_Toc191330460"/>
+      <w:bookmarkStart w:id="18" w:name="_Toc191221810"/>
+      <w:bookmarkStart w:id="19" w:name="_Toc191368962"/>
       <w:r>
         <w:t>3.2.3. Konfiguracija Linux jezgra za rad u realnom vremenu</w:t>
       </w:r>
+      <w:bookmarkEnd w:id="18"/>
       <w:bookmarkEnd w:id="19"/>
-      <w:bookmarkEnd w:id="20"/>
     </w:p>
     <w:p>
       <w:pPr>
@@ -5182,14 +5300,14 @@
         <w:pStyle w:val="Heading1"/>
         <w:spacing w:line="360" w:lineRule="auto"/>
       </w:pPr>
-      <w:bookmarkStart w:id="21" w:name="_Toc191221811"/>
-      <w:bookmarkStart w:id="22" w:name="_Toc191330461"/>
+      <w:bookmarkStart w:id="20" w:name="_Toc191221811"/>
+      <w:bookmarkStart w:id="21" w:name="_Toc191368963"/>
       <w:r>
         <w:lastRenderedPageBreak/>
         <w:t>4. Razvoj aplikacije projektnog zadatka</w:t>
       </w:r>
+      <w:bookmarkEnd w:id="20"/>
       <w:bookmarkEnd w:id="21"/>
-      <w:bookmarkEnd w:id="22"/>
     </w:p>
     <w:p>
       <w:pPr>
@@ -5216,13 +5334,13 @@
         <w:pStyle w:val="Heading2"/>
         <w:spacing w:line="360" w:lineRule="auto"/>
       </w:pPr>
-      <w:bookmarkStart w:id="23" w:name="_Toc191221812"/>
-      <w:bookmarkStart w:id="24" w:name="_Toc191330462"/>
+      <w:bookmarkStart w:id="22" w:name="_Toc191221812"/>
+      <w:bookmarkStart w:id="23" w:name="_Toc191368964"/>
       <w:r>
         <w:t>4.1. Protokol IEC 60870-5-104 (IEC 104)</w:t>
       </w:r>
+      <w:bookmarkEnd w:id="22"/>
       <w:bookmarkEnd w:id="23"/>
-      <w:bookmarkEnd w:id="24"/>
     </w:p>
     <w:p>
       <w:pPr>
@@ -5947,8 +6065,8 @@
       <w:pPr>
         <w:pStyle w:val="Heading3"/>
       </w:pPr>
-      <w:bookmarkStart w:id="25" w:name="_Toc191221813"/>
-      <w:bookmarkStart w:id="26" w:name="_Toc191330463"/>
+      <w:bookmarkStart w:id="24" w:name="_Toc191221813"/>
+      <w:bookmarkStart w:id="25" w:name="_Toc191368965"/>
       <w:r>
         <w:t xml:space="preserve">4.1.1. IEC 104 biblioteka – </w:t>
       </w:r>
@@ -5959,8 +6077,8 @@
         </w:rPr>
         <w:t>lib60870</w:t>
       </w:r>
+      <w:bookmarkEnd w:id="24"/>
       <w:bookmarkEnd w:id="25"/>
-      <w:bookmarkEnd w:id="26"/>
     </w:p>
     <w:p>
       <w:pPr>
@@ -6293,7 +6411,7 @@
         <w:pStyle w:val="Heading2"/>
         <w:spacing w:line="360" w:lineRule="auto"/>
       </w:pPr>
-      <w:bookmarkStart w:id="27" w:name="_Toc191330464"/>
+      <w:bookmarkStart w:id="26" w:name="_Toc191368966"/>
       <w:r>
         <w:t>4.2</w:t>
       </w:r>
@@ -6303,7 +6421,7 @@
       <w:r>
         <w:t xml:space="preserve"> Protokol MODBUS RTU</w:t>
       </w:r>
-      <w:bookmarkEnd w:id="27"/>
+      <w:bookmarkEnd w:id="26"/>
     </w:p>
     <w:p>
       <w:pPr>
@@ -6862,7 +6980,7 @@
       <w:pPr>
         <w:pStyle w:val="Heading3"/>
       </w:pPr>
-      <w:bookmarkStart w:id="28" w:name="_Toc191330465"/>
+      <w:bookmarkStart w:id="27" w:name="_Toc191368967"/>
       <w:r>
         <w:lastRenderedPageBreak/>
         <w:t xml:space="preserve">4.2.1. MODBUS biblioteka – </w:t>
@@ -6874,7 +6992,7 @@
         </w:rPr>
         <w:t>libmodbus</w:t>
       </w:r>
-      <w:bookmarkEnd w:id="28"/>
+      <w:bookmarkEnd w:id="27"/>
       <w:r>
         <w:rPr>
           <w:i/>
@@ -7024,11 +7142,11 @@
         <w:pStyle w:val="Heading2"/>
         <w:spacing w:line="360" w:lineRule="auto"/>
       </w:pPr>
-      <w:bookmarkStart w:id="29" w:name="_Toc191330466"/>
+      <w:bookmarkStart w:id="28" w:name="_Toc191368968"/>
       <w:r>
         <w:t>4.3. Mapiranje između IEC 104 i MODBUS protokola</w:t>
       </w:r>
-      <w:bookmarkEnd w:id="29"/>
+      <w:bookmarkEnd w:id="28"/>
     </w:p>
     <w:p>
       <w:pPr>
@@ -7095,11 +7213,15 @@
               <w:jc w:val="center"/>
               <w:rPr>
                 <w:b/>
+                <w:sz w:val="22"/>
+                <w:szCs w:val="20"/>
               </w:rPr>
             </w:pPr>
             <w:r>
               <w:rPr>
                 <w:b/>
+                <w:sz w:val="22"/>
+                <w:szCs w:val="20"/>
               </w:rPr>
               <w:t>IEC 104 tip podatka</w:t>
             </w:r>
@@ -7116,11 +7238,15 @@
               <w:jc w:val="center"/>
               <w:rPr>
                 <w:b/>
+                <w:sz w:val="22"/>
+                <w:szCs w:val="20"/>
               </w:rPr>
             </w:pPr>
             <w:r>
               <w:rPr>
                 <w:b/>
+                <w:sz w:val="22"/>
+                <w:szCs w:val="20"/>
               </w:rPr>
               <w:t>MODBUS tip podatka</w:t>
             </w:r>
@@ -7137,17 +7263,31 @@
             <w:pPr>
               <w:spacing w:after="120"/>
               <w:jc w:val="center"/>
+              <w:rPr>
+                <w:sz w:val="22"/>
+                <w:szCs w:val="20"/>
+              </w:rPr>
             </w:pPr>
             <w:r>
+              <w:rPr>
+                <w:sz w:val="22"/>
+                <w:szCs w:val="20"/>
+              </w:rPr>
               <w:t>Jedinična tačka (</w:t>
             </w:r>
             <w:r>
               <w:rPr>
                 <w:i/>
+                <w:sz w:val="22"/>
+                <w:szCs w:val="20"/>
               </w:rPr>
               <w:t>Single point</w:t>
             </w:r>
             <w:r>
+              <w:rPr>
+                <w:sz w:val="22"/>
+                <w:szCs w:val="20"/>
+              </w:rPr>
               <w:t>)</w:t>
             </w:r>
           </w:p>
@@ -7161,17 +7301,31 @@
             <w:pPr>
               <w:spacing w:after="120"/>
               <w:jc w:val="center"/>
+              <w:rPr>
+                <w:sz w:val="22"/>
+                <w:szCs w:val="20"/>
+              </w:rPr>
             </w:pPr>
             <w:r>
+              <w:rPr>
+                <w:sz w:val="22"/>
+                <w:szCs w:val="20"/>
+              </w:rPr>
               <w:t>Diskretni izlaz / ulaz (</w:t>
             </w:r>
             <w:r>
               <w:rPr>
                 <w:i/>
+                <w:sz w:val="22"/>
+                <w:szCs w:val="20"/>
               </w:rPr>
               <w:t>Coil / Discrete input</w:t>
             </w:r>
             <w:r>
+              <w:rPr>
+                <w:sz w:val="22"/>
+                <w:szCs w:val="20"/>
+              </w:rPr>
               <w:t>)</w:t>
             </w:r>
           </w:p>
@@ -7187,17 +7341,31 @@
             <w:pPr>
               <w:spacing w:after="120"/>
               <w:jc w:val="center"/>
+              <w:rPr>
+                <w:sz w:val="22"/>
+                <w:szCs w:val="20"/>
+              </w:rPr>
             </w:pPr>
             <w:r>
+              <w:rPr>
+                <w:sz w:val="22"/>
+                <w:szCs w:val="20"/>
+              </w:rPr>
               <w:t>Dvostruka tačka (</w:t>
             </w:r>
             <w:r>
               <w:rPr>
                 <w:i/>
+                <w:sz w:val="22"/>
+                <w:szCs w:val="20"/>
               </w:rPr>
               <w:t>Double point</w:t>
             </w:r>
             <w:r>
+              <w:rPr>
+                <w:sz w:val="22"/>
+                <w:szCs w:val="20"/>
+              </w:rPr>
               <w:t>)</w:t>
             </w:r>
           </w:p>
@@ -7211,17 +7379,31 @@
             <w:pPr>
               <w:spacing w:after="120"/>
               <w:jc w:val="center"/>
+              <w:rPr>
+                <w:sz w:val="22"/>
+                <w:szCs w:val="20"/>
+              </w:rPr>
             </w:pPr>
             <w:r>
+              <w:rPr>
+                <w:sz w:val="22"/>
+                <w:szCs w:val="20"/>
+              </w:rPr>
               <w:t>2 x Diskretni izlaz / ulaz (</w:t>
             </w:r>
             <w:r>
               <w:rPr>
                 <w:i/>
+                <w:sz w:val="22"/>
+                <w:szCs w:val="20"/>
               </w:rPr>
               <w:t>Coil / Discrete input</w:t>
             </w:r>
             <w:r>
+              <w:rPr>
+                <w:sz w:val="22"/>
+                <w:szCs w:val="20"/>
+              </w:rPr>
               <w:t>)</w:t>
             </w:r>
           </w:p>
@@ -7237,17 +7419,31 @@
             <w:pPr>
               <w:spacing w:after="120"/>
               <w:jc w:val="center"/>
+              <w:rPr>
+                <w:sz w:val="22"/>
+                <w:szCs w:val="20"/>
+              </w:rPr>
             </w:pPr>
             <w:r>
+              <w:rPr>
+                <w:sz w:val="22"/>
+                <w:szCs w:val="20"/>
+              </w:rPr>
               <w:t>Normalizovana vrijednost (</w:t>
             </w:r>
             <w:r>
               <w:rPr>
                 <w:i/>
+                <w:sz w:val="22"/>
+                <w:szCs w:val="20"/>
               </w:rPr>
               <w:t>Normalized value</w:t>
             </w:r>
             <w:r>
+              <w:rPr>
+                <w:sz w:val="22"/>
+                <w:szCs w:val="20"/>
+              </w:rPr>
               <w:t>)</w:t>
             </w:r>
           </w:p>
@@ -7261,17 +7457,31 @@
             <w:pPr>
               <w:spacing w:after="120"/>
               <w:jc w:val="center"/>
+              <w:rPr>
+                <w:sz w:val="22"/>
+                <w:szCs w:val="20"/>
+              </w:rPr>
             </w:pPr>
             <w:r>
+              <w:rPr>
+                <w:sz w:val="22"/>
+                <w:szCs w:val="20"/>
+              </w:rPr>
               <w:t>Ulazni / izlazni registar (</w:t>
             </w:r>
             <w:r>
               <w:rPr>
                 <w:i/>
+                <w:sz w:val="22"/>
+                <w:szCs w:val="20"/>
               </w:rPr>
               <w:t>Input / Holding register</w:t>
             </w:r>
             <w:r>
+              <w:rPr>
+                <w:sz w:val="22"/>
+                <w:szCs w:val="20"/>
+              </w:rPr>
               <w:t>)</w:t>
             </w:r>
           </w:p>
@@ -7287,17 +7497,31 @@
             <w:pPr>
               <w:spacing w:after="120"/>
               <w:jc w:val="center"/>
+              <w:rPr>
+                <w:sz w:val="22"/>
+                <w:szCs w:val="20"/>
+              </w:rPr>
             </w:pPr>
             <w:r>
+              <w:rPr>
+                <w:sz w:val="22"/>
+                <w:szCs w:val="20"/>
+              </w:rPr>
               <w:t>Skalirana vrijednost (</w:t>
             </w:r>
             <w:r>
               <w:rPr>
                 <w:i/>
+                <w:sz w:val="22"/>
+                <w:szCs w:val="20"/>
               </w:rPr>
               <w:t>Scaled value</w:t>
             </w:r>
             <w:r>
+              <w:rPr>
+                <w:sz w:val="22"/>
+                <w:szCs w:val="20"/>
+              </w:rPr>
               <w:t>)</w:t>
             </w:r>
           </w:p>
@@ -7311,17 +7535,31 @@
             <w:pPr>
               <w:spacing w:after="120"/>
               <w:jc w:val="center"/>
+              <w:rPr>
+                <w:sz w:val="22"/>
+                <w:szCs w:val="20"/>
+              </w:rPr>
             </w:pPr>
             <w:r>
+              <w:rPr>
+                <w:sz w:val="22"/>
+                <w:szCs w:val="20"/>
+              </w:rPr>
               <w:t>Ulazni / izlazni registar (</w:t>
             </w:r>
             <w:r>
               <w:rPr>
                 <w:i/>
+                <w:sz w:val="22"/>
+                <w:szCs w:val="20"/>
               </w:rPr>
               <w:t>Input / Holding register</w:t>
             </w:r>
             <w:r>
+              <w:rPr>
+                <w:sz w:val="22"/>
+                <w:szCs w:val="20"/>
+              </w:rPr>
               <w:t>)</w:t>
             </w:r>
           </w:p>
@@ -7337,17 +7575,31 @@
             <w:pPr>
               <w:spacing w:after="120"/>
               <w:jc w:val="center"/>
+              <w:rPr>
+                <w:sz w:val="22"/>
+                <w:szCs w:val="20"/>
+              </w:rPr>
             </w:pPr>
             <w:r>
+              <w:rPr>
+                <w:sz w:val="22"/>
+                <w:szCs w:val="20"/>
+              </w:rPr>
               <w:t>Realan broj jednostruke preciznosti (</w:t>
             </w:r>
             <w:r>
               <w:rPr>
                 <w:i/>
+                <w:sz w:val="22"/>
+                <w:szCs w:val="20"/>
               </w:rPr>
               <w:t>Short float</w:t>
             </w:r>
             <w:r>
+              <w:rPr>
+                <w:sz w:val="22"/>
+                <w:szCs w:val="20"/>
+              </w:rPr>
               <w:t>)</w:t>
             </w:r>
           </w:p>
@@ -7361,17 +7613,31 @@
             <w:pPr>
               <w:spacing w:after="120"/>
               <w:jc w:val="center"/>
+              <w:rPr>
+                <w:sz w:val="22"/>
+                <w:szCs w:val="20"/>
+              </w:rPr>
             </w:pPr>
             <w:r>
+              <w:rPr>
+                <w:sz w:val="22"/>
+                <w:szCs w:val="20"/>
+              </w:rPr>
               <w:t>2 x Ulazni / izlazni registar (</w:t>
             </w:r>
             <w:r>
               <w:rPr>
                 <w:i/>
+                <w:sz w:val="22"/>
+                <w:szCs w:val="20"/>
               </w:rPr>
               <w:t>Input / Holding register</w:t>
             </w:r>
             <w:r>
+              <w:rPr>
+                <w:sz w:val="22"/>
+                <w:szCs w:val="20"/>
+              </w:rPr>
               <w:t>)</w:t>
             </w:r>
           </w:p>
@@ -7387,17 +7653,31 @@
             <w:pPr>
               <w:spacing w:after="120"/>
               <w:jc w:val="center"/>
+              <w:rPr>
+                <w:sz w:val="22"/>
+                <w:szCs w:val="20"/>
+              </w:rPr>
             </w:pPr>
             <w:r>
+              <w:rPr>
+                <w:sz w:val="22"/>
+                <w:szCs w:val="20"/>
+              </w:rPr>
               <w:t>Vrijednost binarnog brojača (</w:t>
             </w:r>
             <w:r>
               <w:rPr>
                 <w:i/>
+                <w:sz w:val="22"/>
+                <w:szCs w:val="20"/>
               </w:rPr>
               <w:t>Binary counter reading</w:t>
             </w:r>
             <w:r>
+              <w:rPr>
+                <w:sz w:val="22"/>
+                <w:szCs w:val="20"/>
+              </w:rPr>
               <w:t>)</w:t>
             </w:r>
           </w:p>
@@ -7411,17 +7691,31 @@
             <w:pPr>
               <w:spacing w:after="120"/>
               <w:jc w:val="center"/>
+              <w:rPr>
+                <w:sz w:val="22"/>
+                <w:szCs w:val="20"/>
+              </w:rPr>
             </w:pPr>
             <w:r>
+              <w:rPr>
+                <w:sz w:val="22"/>
+                <w:szCs w:val="20"/>
+              </w:rPr>
               <w:t>2 x Ulazni / izlazni registar (</w:t>
             </w:r>
             <w:r>
               <w:rPr>
                 <w:i/>
+                <w:sz w:val="22"/>
+                <w:szCs w:val="20"/>
               </w:rPr>
               <w:t>Input / Holding register</w:t>
             </w:r>
             <w:r>
+              <w:rPr>
+                <w:sz w:val="22"/>
+                <w:szCs w:val="20"/>
+              </w:rPr>
               <w:t>)</w:t>
             </w:r>
           </w:p>
@@ -7437,17 +7731,31 @@
             <w:pPr>
               <w:spacing w:after="120"/>
               <w:jc w:val="center"/>
+              <w:rPr>
+                <w:sz w:val="22"/>
+                <w:szCs w:val="20"/>
+              </w:rPr>
             </w:pPr>
             <w:r>
+              <w:rPr>
+                <w:sz w:val="22"/>
+                <w:szCs w:val="20"/>
+              </w:rPr>
               <w:t>Vrijednost sa indikatorom tranzijenta (</w:t>
             </w:r>
             <w:r>
               <w:rPr>
                 <w:i/>
+                <w:sz w:val="22"/>
+                <w:szCs w:val="20"/>
               </w:rPr>
               <w:t>Value with transient state indication</w:t>
             </w:r>
             <w:r>
+              <w:rPr>
+                <w:sz w:val="22"/>
+                <w:szCs w:val="20"/>
+              </w:rPr>
               <w:t>)</w:t>
             </w:r>
           </w:p>
@@ -7461,17 +7769,31 @@
             <w:pPr>
               <w:spacing w:after="120"/>
               <w:jc w:val="center"/>
+              <w:rPr>
+                <w:sz w:val="22"/>
+                <w:szCs w:val="20"/>
+              </w:rPr>
             </w:pPr>
             <w:r>
+              <w:rPr>
+                <w:sz w:val="22"/>
+                <w:szCs w:val="20"/>
+              </w:rPr>
               <w:t>Ulazni / izlazni registar (</w:t>
             </w:r>
             <w:r>
               <w:rPr>
                 <w:i/>
+                <w:sz w:val="22"/>
+                <w:szCs w:val="20"/>
               </w:rPr>
               <w:t>Input / Holding register</w:t>
             </w:r>
             <w:r>
+              <w:rPr>
+                <w:sz w:val="22"/>
+                <w:szCs w:val="20"/>
+              </w:rPr>
               <w:t>)</w:t>
             </w:r>
           </w:p>
@@ -7480,24 +7802,14 @@
     </w:tbl>
     <w:p>
       <w:pPr>
-        <w:spacing w:after="120"/>
-        <w:jc w:val="both"/>
-      </w:pPr>
-    </w:p>
-    <w:p>
-      <w:pPr>
         <w:spacing w:after="0" w:line="240" w:lineRule="auto"/>
       </w:pPr>
-      <w:r>
-        <w:br w:type="page"/>
-      </w:r>
     </w:p>
     <w:p>
       <w:r>
         <w:rPr>
           <w:sz w:val="20"/>
         </w:rPr>
-        <w:lastRenderedPageBreak/>
         <w:t xml:space="preserve">Tabela 4.2 – </w:t>
       </w:r>
       <w:r>
@@ -7950,6 +8262,9 @@
         </w:tc>
       </w:tr>
       <w:tr>
+        <w:trPr>
+          <w:trHeight w:val="1160"/>
+        </w:trPr>
         <w:tc>
           <w:tcPr>
             <w:tcW w:w="5035" w:type="dxa"/>
@@ -8024,9 +8339,1810 @@
       </w:tr>
     </w:tbl>
     <w:p>
+      <w:pPr>
+        <w:pStyle w:val="Heading2"/>
+        <w:spacing w:line="360" w:lineRule="auto"/>
+      </w:pPr>
+      <w:bookmarkStart w:id="29" w:name="_Toc191368969"/>
+      <w:r>
+        <w:lastRenderedPageBreak/>
+        <w:t xml:space="preserve">4.4. Konfiguracija </w:t>
+      </w:r>
+      <w:r>
+        <w:rPr>
+          <w:i/>
+          <w:iCs/>
+        </w:rPr>
+        <w:t>gateway</w:t>
+      </w:r>
+      <w:r>
+        <w:t xml:space="preserve"> uređaja</w:t>
+      </w:r>
+      <w:bookmarkEnd w:id="29"/>
+    </w:p>
+    <w:p>
+      <w:pPr>
+        <w:spacing w:after="120"/>
+        <w:ind w:firstLine="720"/>
+        <w:jc w:val="both"/>
+      </w:pPr>
+      <w:r>
+        <w:t>Prije prikaza detalja implementacije gejtveja, još je bitno razjasniti jednu temu, a to je način konfiguracije samog gejtveja.</w:t>
+      </w:r>
+      <w:r>
+        <w:t xml:space="preserve"> Da bi gejtvej mogao ispravno funkcionisati potrebno je da informacije o povezanim uređajima budu poznate prije pokretanja aplikacije gejtveja. S obzirom da je gejtvej povezan sa jednim IEC 104 master uređajem (SCADA PC) to znači da je nepoznata konfiguracija sa strane MODBUS dijela. Drugim riječima, gejtveju je neophodno na neki način, prije pokretanja aplikacije, omogućiti odgovarajuću konfiguraciju u kojoj će biti navedeni svi MODBUS slave uređaji</w:t>
+      </w:r>
+      <w:r>
+        <w:t xml:space="preserve"> povezani na serijske portove gejtveja. Bez ovog konfiguracionog mehanizma, gejtvej bi morao da proziva MODBUS slave uređaje što je izuzetno vremenski zahtjevno i neefikasno. Takođe, ovo prozivanje uređaja bi samo dalo informaciju o povezanim uređajima i njihovim adresama bez informacije o postojećim registrima, ulazima i izlazima koje ima dati slave uređaj. MODBUS protokol ne nudi neki poseban mehanizam kojim bi mogla da se dobije memorijska slika svih registara slave uređaja na jednostavan način, tako da je jedini ispravan put za dobijanje informacije o slave uređajima kreiranje odgovarajuće konfiguracije prije vremena izvršavanja.</w:t>
+      </w:r>
+      <w:r>
+        <w:t xml:space="preserve"> Jedan od najpoznatiji načina implementacije konfiguracija u softverskim sistemima jeste korišćenje fajlova odgovarajućih formata. U slučaju ovog projektnog zadatka, kompletna konfiguracija smješta se u jedan JSON (</w:t>
+      </w:r>
+      <w:r>
+        <w:rPr>
+          <w:i/>
+          <w:iCs/>
+        </w:rPr>
+        <w:t>JavaScript Object Notation</w:t>
+      </w:r>
+      <w:r>
+        <w:t xml:space="preserve">) fajl. JSON format je </w:t>
+      </w:r>
+      <w:r>
+        <w:rPr>
+          <w:i/>
+          <w:iCs/>
+        </w:rPr>
+        <w:t>lightweight</w:t>
+      </w:r>
+      <w:r>
+        <w:t xml:space="preserve"> format veoma popularan za razmjenu podataka preko odgovarajućih konfiguracionih fajlova. Najveća prednost mu je jednostavnost, kako za čitanje i pisanje čovjeku, tako i za parsiranje i generisanje putem mašine (računara).</w:t>
+      </w:r>
+      <w:r>
+        <w:t xml:space="preserve"> JSON fajlovi sastoje se od dvije fundamentalne strukture: kolekcije objekata parova „naziv-vrijednost“ i uređene liste vrijednosti (nizova). Svaki objekat JSON fajla počinje i završava se vitičastim zagradama „{}“. Unutar vitičastih zagrada dodaju se atrubuti objekta u formi neke od dvije navedene osnovne strukture [19].</w:t>
+      </w:r>
+    </w:p>
+    <w:p>
+      <w:pPr>
+        <w:spacing w:after="120"/>
+        <w:ind w:firstLine="720"/>
+        <w:jc w:val="both"/>
+      </w:pPr>
+      <w:r>
+        <w:t xml:space="preserve">Konfiguracioni fajl implementiran za ovaj projektni zadatak sastoji se od jednog glavnog objekta, niza naziva </w:t>
+      </w:r>
+      <w:r>
+        <w:rPr>
+          <w:i/>
+          <w:iCs/>
+        </w:rPr>
+        <w:t>port</w:t>
+      </w:r>
+      <w:r>
+        <w:t>. Ovaj niz sastoji se od više objekata koji predstavljaju konfiguraciju datog serijskog porta. Svaki od tih objekata sastoji se od sledećih atributa:</w:t>
+      </w:r>
+    </w:p>
+    <w:p>
+      <w:pPr>
+        <w:pStyle w:val="ListParagraph"/>
+        <w:numPr>
+          <w:ilvl w:val="0"/>
+          <w:numId w:val="9"/>
+        </w:numPr>
+        <w:spacing w:after="120"/>
+        <w:jc w:val="both"/>
+      </w:pPr>
+      <w:r>
+        <w:rPr>
+          <w:i/>
+          <w:iCs/>
+        </w:rPr>
+        <w:t xml:space="preserve">value </w:t>
+      </w:r>
+      <w:r>
+        <w:t>– Redni broj serijskog porta gejtveja (u Linux sistemima to je broj X koji se dobije iz /dev foldera za serijske uređaje ttySX).</w:t>
+      </w:r>
+    </w:p>
+    <w:p>
+      <w:pPr>
+        <w:pStyle w:val="ListParagraph"/>
+        <w:numPr>
+          <w:ilvl w:val="0"/>
+          <w:numId w:val="9"/>
+        </w:numPr>
+        <w:spacing w:after="120"/>
+        <w:jc w:val="both"/>
+      </w:pPr>
+      <w:r>
+        <w:rPr>
+          <w:i/>
+          <w:iCs/>
+        </w:rPr>
+        <w:t xml:space="preserve">active </w:t>
+      </w:r>
+      <w:r>
+        <w:t>– Označava da li je serijski port aktivan, odnosno da li na njemu ima povezanih slave uređaja. Očekivane vrijednosti su 0 za neaktivan i 1 za aktivan port.</w:t>
+      </w:r>
+    </w:p>
+    <w:p>
+      <w:pPr>
+        <w:pStyle w:val="ListParagraph"/>
+        <w:numPr>
+          <w:ilvl w:val="0"/>
+          <w:numId w:val="9"/>
+        </w:numPr>
+        <w:spacing w:after="120"/>
+        <w:jc w:val="both"/>
+      </w:pPr>
+      <w:r>
+        <w:rPr>
+          <w:i/>
+          <w:iCs/>
+        </w:rPr>
+        <w:t>baud</w:t>
+      </w:r>
+      <w:r>
+        <w:t>_rate – Konfiguracioni parametar za bitsku brzinu serijskog porta</w:t>
+      </w:r>
+      <w:r>
+        <w:t>. Očekivane vrijednosti su neke od standardnih vrijednosti za bitske brzine serijskog UART protokola (9600, 19200, 115200, ...).</w:t>
+      </w:r>
+    </w:p>
+    <w:p>
+      <w:pPr>
+        <w:pStyle w:val="ListParagraph"/>
+        <w:numPr>
+          <w:ilvl w:val="0"/>
+          <w:numId w:val="9"/>
+        </w:numPr>
+        <w:spacing w:after="120"/>
+        <w:jc w:val="both"/>
+      </w:pPr>
+      <w:r>
+        <w:rPr>
+          <w:i/>
+          <w:iCs/>
+        </w:rPr>
+        <w:t>data_bits</w:t>
+      </w:r>
+      <w:r>
+        <w:t xml:space="preserve"> – </w:t>
+      </w:r>
+      <w:r>
+        <w:t>K</w:t>
+      </w:r>
+      <w:r>
+        <w:t>onfiguracioni parametar za broj bita podataka serijskog porta</w:t>
+      </w:r>
+      <w:r>
+        <w:t>. Najčešće je to 8 bita, ali su podržane vrijednosti i 4, 5, 6 i 7.</w:t>
+      </w:r>
+    </w:p>
+    <w:p>
+      <w:pPr>
+        <w:pStyle w:val="ListParagraph"/>
+        <w:numPr>
+          <w:ilvl w:val="0"/>
+          <w:numId w:val="9"/>
+        </w:numPr>
+        <w:spacing w:after="120"/>
+        <w:jc w:val="both"/>
+      </w:pPr>
+      <w:r>
+        <w:rPr>
+          <w:i/>
+          <w:iCs/>
+        </w:rPr>
+        <w:t>stop_bits</w:t>
+      </w:r>
+      <w:r>
+        <w:t xml:space="preserve"> – </w:t>
+      </w:r>
+      <w:r>
+        <w:t>K</w:t>
+      </w:r>
+      <w:r>
+        <w:t>onfiguracioni parametar za broj stop bita serijskog porta</w:t>
+      </w:r>
+      <w:r>
+        <w:t>. Očekivana vrijednost je 1 ili 2.</w:t>
+      </w:r>
+    </w:p>
+    <w:p>
+      <w:pPr>
+        <w:pStyle w:val="ListParagraph"/>
+        <w:numPr>
+          <w:ilvl w:val="0"/>
+          <w:numId w:val="9"/>
+        </w:numPr>
+        <w:spacing w:after="120"/>
+        <w:jc w:val="both"/>
+      </w:pPr>
+      <w:r>
+        <w:rPr>
+          <w:i/>
+          <w:iCs/>
+        </w:rPr>
+        <w:lastRenderedPageBreak/>
+        <w:t xml:space="preserve">parity </w:t>
+      </w:r>
+      <w:r>
+        <w:t xml:space="preserve">– </w:t>
+      </w:r>
+      <w:r>
+        <w:t>K</w:t>
+      </w:r>
+      <w:r>
+        <w:t>onfiguracioni parametar koji označava tip bita parnosti (ako se koristi)</w:t>
+      </w:r>
+      <w:r>
+        <w:t>. Očekivane vrijednosti su 0 ako nema bita parnosti, 1 za bit neparnog (</w:t>
+      </w:r>
+      <w:r>
+        <w:rPr>
+          <w:i/>
+          <w:iCs/>
+        </w:rPr>
+        <w:t>odd</w:t>
+      </w:r>
+      <w:r>
+        <w:t>) pariteta i 2 za bit parnog (</w:t>
+      </w:r>
+      <w:r>
+        <w:rPr>
+          <w:i/>
+          <w:iCs/>
+        </w:rPr>
+        <w:t>even</w:t>
+      </w:r>
+      <w:r>
+        <w:t>) pariteta.</w:t>
+      </w:r>
+    </w:p>
+    <w:p>
+      <w:pPr>
+        <w:pStyle w:val="ListParagraph"/>
+        <w:numPr>
+          <w:ilvl w:val="0"/>
+          <w:numId w:val="9"/>
+        </w:numPr>
+        <w:spacing w:after="120"/>
+        <w:jc w:val="both"/>
+      </w:pPr>
+      <w:r>
+        <w:rPr>
+          <w:i/>
+          <w:iCs/>
+        </w:rPr>
+        <w:t>slaves</w:t>
+      </w:r>
+      <w:r>
+        <w:t xml:space="preserve"> – Niz objekata koji predstavljaju MODBUS slave uređaje povezane na dati serijski port</w:t>
+      </w:r>
+      <w:r>
+        <w:t>.</w:t>
+      </w:r>
+    </w:p>
+    <w:p>
+      <w:pPr>
+        <w:spacing w:after="120"/>
+        <w:ind w:firstLine="720"/>
+        <w:jc w:val="both"/>
+      </w:pPr>
+      <w:r>
+        <w:t xml:space="preserve">S obzirom da gejtvej uređaj koristi šest serijskih portova, u konfiguracioni fajl neophodno je dodati SVIH šest objekata u niz </w:t>
+      </w:r>
+      <w:r>
+        <w:rPr>
+          <w:i/>
+          <w:iCs/>
+        </w:rPr>
+        <w:t>port</w:t>
+      </w:r>
+      <w:r>
+        <w:t xml:space="preserve">, čak i u slučaju da nema povezanih slave uređaja na nekim od njih (u tom slučaju za konkretan port </w:t>
+      </w:r>
+      <w:r>
+        <w:rPr>
+          <w:i/>
+          <w:iCs/>
+        </w:rPr>
+        <w:t>active</w:t>
+      </w:r>
+      <w:r>
+        <w:t xml:space="preserve"> fleg se postavlja na 0, a </w:t>
+      </w:r>
+      <w:r>
+        <w:rPr>
+          <w:i/>
+          <w:iCs/>
+        </w:rPr>
+        <w:t>slaves</w:t>
+      </w:r>
+      <w:r>
+        <w:t xml:space="preserve"> niz se ostavlja praznim). Na slici</w:t>
+      </w:r>
+      <w:r>
+        <w:t xml:space="preserve"> 4.8 prikazan je primjer definisanja </w:t>
+      </w:r>
+      <w:r>
+        <w:rPr>
+          <w:i/>
+          <w:iCs/>
+        </w:rPr>
+        <w:t>port</w:t>
+      </w:r>
+      <w:r>
+        <w:t xml:space="preserve"> niza sa jednim aktivnim i dva neaktivna port objekta.</w:t>
+      </w:r>
+    </w:p>
+    <w:p>
+      <w:pPr>
+        <w:spacing w:after="120"/>
+        <w:jc w:val="center"/>
+      </w:pPr>
+      <w:r>
+        <w:rPr>
+          <w:noProof/>
+        </w:rPr>
+        <w:drawing>
+          <wp:inline distT="0" distB="0" distL="0" distR="0" wp14:anchorId="503F8F79" wp14:editId="4DC19962">
+            <wp:extent cx="1632643" cy="4287748"/>
+            <wp:effectExtent l="0" t="0" r="5715" b="0"/>
+            <wp:docPr id="244711060" name="Picture 3" descr="A screenshot of a computer code&#10;&#10;AI-generated content may be incorrect."/>
+            <wp:cNvGraphicFramePr>
+              <a:graphicFrameLocks xmlns:a="http://schemas.openxmlformats.org/drawingml/2006/main" noChangeAspect="1"/>
+            </wp:cNvGraphicFramePr>
+            <a:graphic xmlns:a="http://schemas.openxmlformats.org/drawingml/2006/main">
+              <a:graphicData uri="http://schemas.openxmlformats.org/drawingml/2006/picture">
+                <pic:pic xmlns:pic="http://schemas.openxmlformats.org/drawingml/2006/picture">
+                  <pic:nvPicPr>
+                    <pic:cNvPr id="244711060" name="Picture 3" descr="A screenshot of a computer code&#10;&#10;AI-generated content may be incorrect."/>
+                    <pic:cNvPicPr/>
+                  </pic:nvPicPr>
+                  <pic:blipFill>
+                    <a:blip r:embed="rId26">
+                      <a:extLst>
+                        <a:ext uri="{28A0092B-C50C-407E-A947-70E740481C1C}">
+                          <a14:useLocalDpi xmlns:a14="http://schemas.microsoft.com/office/drawing/2010/main" val="0"/>
+                        </a:ext>
+                      </a:extLst>
+                    </a:blip>
+                    <a:stretch>
+                      <a:fillRect/>
+                    </a:stretch>
+                  </pic:blipFill>
+                  <pic:spPr>
+                    <a:xfrm>
+                      <a:off x="0" y="0"/>
+                      <a:ext cx="1632643" cy="4287748"/>
+                    </a:xfrm>
+                    <a:prstGeom prst="rect">
+                      <a:avLst/>
+                    </a:prstGeom>
+                  </pic:spPr>
+                </pic:pic>
+              </a:graphicData>
+            </a:graphic>
+          </wp:inline>
+        </w:drawing>
+      </w:r>
       <w:r>
         <w:br/>
-      </w:r>
+        <w:t xml:space="preserve">Slika 4.8 – </w:t>
+      </w:r>
+      <w:r>
+        <w:rPr>
+          <w:i/>
+          <w:iCs/>
+        </w:rPr>
+        <w:t>JSON port niz sa 3 objekta</w:t>
+      </w:r>
+    </w:p>
+    <w:p>
+      <w:pPr>
+        <w:spacing w:after="120"/>
+        <w:ind w:firstLine="720"/>
+        <w:jc w:val="both"/>
+      </w:pPr>
+      <w:r>
+        <w:t xml:space="preserve">Kao što je opisano, svaki objekat u </w:t>
+      </w:r>
+      <w:r>
+        <w:rPr>
+          <w:i/>
+          <w:iCs/>
+        </w:rPr>
+        <w:t>port</w:t>
+      </w:r>
+      <w:r>
+        <w:t xml:space="preserve"> nizu sastoji se od atributa </w:t>
+      </w:r>
+      <w:r>
+        <w:rPr>
+          <w:i/>
+          <w:iCs/>
+        </w:rPr>
+        <w:t>slaves</w:t>
+      </w:r>
+      <w:r>
+        <w:t xml:space="preserve"> koji je takođe niz objekata koji reprezentuju jedan MODBUS slave uređaj. Ovi objekti takođe imaju svoje atribute neophodne za konfiguraciju gejtveja, odnosno gejtvej preko ovih objekata pamti konkretne slave uređaje, na koji serijski port su povezani, koje registre, ulaze i izlaze posjeduju kao i neke dodatne parametre. Svaki objekat niza </w:t>
+      </w:r>
+      <w:r>
+        <w:rPr>
+          <w:i/>
+          <w:iCs/>
+        </w:rPr>
+        <w:t>slaves</w:t>
+      </w:r>
+      <w:r>
+        <w:t xml:space="preserve"> sastoji se od sledećih atributa:</w:t>
+      </w:r>
+    </w:p>
+    <w:p>
+      <w:pPr>
+        <w:pStyle w:val="ListParagraph"/>
+        <w:numPr>
+          <w:ilvl w:val="0"/>
+          <w:numId w:val="10"/>
+        </w:numPr>
+        <w:spacing w:after="120"/>
+        <w:jc w:val="both"/>
+      </w:pPr>
+      <w:r>
+        <w:rPr>
+          <w:i/>
+          <w:iCs/>
+        </w:rPr>
+        <w:t>id</w:t>
+      </w:r>
+      <w:r>
+        <w:t xml:space="preserve"> – Identifikator (adresa) MODBUS slave uređaja.</w:t>
+      </w:r>
+    </w:p>
+    <w:p>
+      <w:pPr>
+        <w:pStyle w:val="ListParagraph"/>
+        <w:numPr>
+          <w:ilvl w:val="0"/>
+          <w:numId w:val="10"/>
+        </w:numPr>
+        <w:spacing w:after="120"/>
+        <w:jc w:val="both"/>
+      </w:pPr>
+      <w:r>
+        <w:rPr>
+          <w:i/>
+          <w:iCs/>
+        </w:rPr>
+        <w:lastRenderedPageBreak/>
+        <w:t>description</w:t>
+      </w:r>
+      <w:r>
+        <w:t xml:space="preserve"> – Opis (naziv) konkretnog slave uređaja. Nema ulogu za samu implementaciju, ali može pomoći kao vid dokumentacije ili za lakše informisanje</w:t>
+      </w:r>
+      <w:r>
+        <w:t xml:space="preserve"> i</w:t>
+      </w:r>
+      <w:r>
+        <w:t xml:space="preserve"> razumijevanje.</w:t>
+      </w:r>
+    </w:p>
+    <w:p>
+      <w:pPr>
+        <w:pStyle w:val="ListParagraph"/>
+        <w:numPr>
+          <w:ilvl w:val="0"/>
+          <w:numId w:val="10"/>
+        </w:numPr>
+        <w:spacing w:after="120"/>
+        <w:jc w:val="both"/>
+      </w:pPr>
+      <w:r>
+        <w:rPr>
+          <w:i/>
+          <w:iCs/>
+        </w:rPr>
+        <w:t xml:space="preserve">coils </w:t>
+      </w:r>
+      <w:r>
+        <w:t>– Niz objekata koji predstavljaju diskretne izlaze koj</w:t>
+      </w:r>
+      <w:r>
+        <w:t>e</w:t>
+      </w:r>
+      <w:r>
+        <w:t xml:space="preserve"> posjeduje konkretni slave uređaj. Niz se sastoji od parova naziv-vrijednost pri čemu svaka vrijednost predstavlja adresu diskretnog izlaza unutar memorije konkretnog slave uređaja.</w:t>
+      </w:r>
+    </w:p>
+    <w:p>
+      <w:pPr>
+        <w:pStyle w:val="ListParagraph"/>
+        <w:numPr>
+          <w:ilvl w:val="0"/>
+          <w:numId w:val="10"/>
+        </w:numPr>
+        <w:spacing w:after="120"/>
+        <w:jc w:val="both"/>
+      </w:pPr>
+      <w:r>
+        <w:rPr>
+          <w:i/>
+          <w:iCs/>
+        </w:rPr>
+        <w:t>discrete_inputs</w:t>
+      </w:r>
+      <w:r>
+        <w:rPr>
+          <w:i/>
+          <w:iCs/>
+        </w:rPr>
+        <w:t xml:space="preserve"> </w:t>
+      </w:r>
+      <w:r>
+        <w:t xml:space="preserve">– Niz objekata koji predstavljaju diskretne </w:t>
+      </w:r>
+      <w:r>
+        <w:t>ulaze</w:t>
+      </w:r>
+      <w:r>
+        <w:t xml:space="preserve"> koj</w:t>
+      </w:r>
+      <w:r>
+        <w:t>e</w:t>
+      </w:r>
+      <w:r>
+        <w:t xml:space="preserve"> posjeduje konkretni slave uređaj. Niz se sastoji od parova naziv-vrijednost pri čemu svaka vrijednost predstavlja adresu diskretnog </w:t>
+      </w:r>
+      <w:r>
+        <w:t>ulaza</w:t>
+      </w:r>
+      <w:r>
+        <w:t xml:space="preserve"> unutar memorije konkretnog slave uređaja.</w:t>
+      </w:r>
+    </w:p>
+    <w:p>
+      <w:pPr>
+        <w:pStyle w:val="ListParagraph"/>
+        <w:numPr>
+          <w:ilvl w:val="0"/>
+          <w:numId w:val="10"/>
+        </w:numPr>
+        <w:spacing w:after="120"/>
+        <w:jc w:val="both"/>
+      </w:pPr>
+      <w:r>
+        <w:rPr>
+          <w:i/>
+          <w:iCs/>
+        </w:rPr>
+        <w:t>input</w:t>
+      </w:r>
+      <w:r>
+        <w:rPr>
+          <w:i/>
+          <w:iCs/>
+        </w:rPr>
+        <w:t>_registers</w:t>
+      </w:r>
+      <w:r>
+        <w:rPr>
+          <w:i/>
+          <w:iCs/>
+        </w:rPr>
+        <w:t xml:space="preserve"> </w:t>
+      </w:r>
+      <w:r>
+        <w:t>– Niz objekata koji predstavljaju ulaz</w:t>
+      </w:r>
+      <w:r>
+        <w:t>n</w:t>
+      </w:r>
+      <w:r>
+        <w:t>e</w:t>
+      </w:r>
+      <w:r>
+        <w:t xml:space="preserve"> registre</w:t>
+      </w:r>
+      <w:r>
+        <w:t xml:space="preserve"> koje posjeduje konkretni slave uređaj. Niz se sastoji od parova naziv-vrijednost pri čemu svaka vrijednost predstavlja adresu </w:t>
+      </w:r>
+      <w:r>
+        <w:t xml:space="preserve">ulaznog registra </w:t>
+      </w:r>
+      <w:r>
+        <w:t>unutar memorije konkretnog slave uređaja.</w:t>
+      </w:r>
+    </w:p>
+    <w:p>
+      <w:pPr>
+        <w:pStyle w:val="ListParagraph"/>
+        <w:numPr>
+          <w:ilvl w:val="0"/>
+          <w:numId w:val="10"/>
+        </w:numPr>
+        <w:spacing w:after="120"/>
+        <w:jc w:val="both"/>
+      </w:pPr>
+      <w:r>
+        <w:rPr>
+          <w:i/>
+          <w:iCs/>
+        </w:rPr>
+        <w:t>holding</w:t>
+      </w:r>
+      <w:r>
+        <w:rPr>
+          <w:i/>
+          <w:iCs/>
+        </w:rPr>
+        <w:t xml:space="preserve">_registers </w:t>
+      </w:r>
+      <w:r>
+        <w:t xml:space="preserve">– Niz objekata koji predstavljaju </w:t>
+      </w:r>
+      <w:r>
+        <w:t>izlazne</w:t>
+      </w:r>
+      <w:r>
+        <w:t xml:space="preserve"> registre koje posjeduje konkretni slave uređaj. Niz se sastoji od parova naziv-vrijednost pri čemu svaka vrijednost predstavlja adresu </w:t>
+      </w:r>
+      <w:r>
+        <w:t>izlaznog</w:t>
+      </w:r>
+      <w:r>
+        <w:t xml:space="preserve"> registra unutar memorije konkretnog slave uređaja.</w:t>
+      </w:r>
+    </w:p>
+    <w:p>
+      <w:pPr>
+        <w:spacing w:after="120"/>
+        <w:ind w:firstLine="720"/>
+        <w:jc w:val="both"/>
+      </w:pPr>
+      <w:r>
+        <w:t>Ovi atributi dovoljni su da opišuju sve osnovne informacije koje su potrebne za konfiguraciju gejtveja. Iako se čini da je konfiguracija vezana samo za MODBUS protokol i serijsku vezu, ona se zapravo vrlo jednostavno primjenjuje i kao konfiguracija za IEC 104 stranu gejtveja primjenjivanjem odgovarajućih mapiranja između podataka opisanim u podlgavi 4.3. Ovdje je bitno spomenuti još jednu projektnu odluku, a to je da se MODBUS adresa slave uređaja direktno mapira u ASDU adresu, odnosno adresu IEC 104 kontrolisane stanice.</w:t>
+      </w:r>
+      <w:r>
+        <w:t xml:space="preserve"> Primjer dodavanja konfiguracije jednog slave uređaja koji se nalazi u objekat niza </w:t>
+      </w:r>
+      <w:r>
+        <w:rPr>
+          <w:i/>
+          <w:iCs/>
+        </w:rPr>
+        <w:t>port</w:t>
+      </w:r>
+      <w:r>
+        <w:t xml:space="preserve"> sa vrijednošću 3, dat je na slici 4.9.</w:t>
+      </w:r>
+    </w:p>
+    <w:p>
+      <w:pPr>
+        <w:spacing w:after="120"/>
+        <w:jc w:val="center"/>
+      </w:pPr>
+      <w:r>
+        <w:rPr>
+          <w:noProof/>
+        </w:rPr>
+        <w:drawing>
+          <wp:inline distT="0" distB="0" distL="0" distR="0" wp14:anchorId="28ECCAEA" wp14:editId="6A95D014">
+            <wp:extent cx="1796961" cy="2939051"/>
+            <wp:effectExtent l="0" t="0" r="0" b="0"/>
+            <wp:docPr id="1033145870" name="Picture 4" descr="A screenshot of a computer program&#10;&#10;AI-generated content may be incorrect."/>
+            <wp:cNvGraphicFramePr>
+              <a:graphicFrameLocks xmlns:a="http://schemas.openxmlformats.org/drawingml/2006/main" noChangeAspect="1"/>
+            </wp:cNvGraphicFramePr>
+            <a:graphic xmlns:a="http://schemas.openxmlformats.org/drawingml/2006/main">
+              <a:graphicData uri="http://schemas.openxmlformats.org/drawingml/2006/picture">
+                <pic:pic xmlns:pic="http://schemas.openxmlformats.org/drawingml/2006/picture">
+                  <pic:nvPicPr>
+                    <pic:cNvPr id="1033145870" name="Picture 4" descr="A screenshot of a computer program&#10;&#10;AI-generated content may be incorrect."/>
+                    <pic:cNvPicPr/>
+                  </pic:nvPicPr>
+                  <pic:blipFill>
+                    <a:blip r:embed="rId27">
+                      <a:extLst>
+                        <a:ext uri="{28A0092B-C50C-407E-A947-70E740481C1C}">
+                          <a14:useLocalDpi xmlns:a14="http://schemas.microsoft.com/office/drawing/2010/main" val="0"/>
+                        </a:ext>
+                      </a:extLst>
+                    </a:blip>
+                    <a:stretch>
+                      <a:fillRect/>
+                    </a:stretch>
+                  </pic:blipFill>
+                  <pic:spPr>
+                    <a:xfrm>
+                      <a:off x="0" y="0"/>
+                      <a:ext cx="1816872" cy="2971617"/>
+                    </a:xfrm>
+                    <a:prstGeom prst="rect">
+                      <a:avLst/>
+                    </a:prstGeom>
+                  </pic:spPr>
+                </pic:pic>
+              </a:graphicData>
+            </a:graphic>
+          </wp:inline>
+        </w:drawing>
+      </w:r>
+      <w:r>
+        <w:br/>
+        <w:t xml:space="preserve">Slika 4.9 – </w:t>
+      </w:r>
+      <w:r>
+        <w:rPr>
+          <w:i/>
+          <w:iCs/>
+        </w:rPr>
+        <w:t>Konfiguracija jednog objekta u nizu slaves</w:t>
+      </w:r>
+    </w:p>
+    <w:p>
+      <w:pPr>
+        <w:pStyle w:val="Heading2"/>
+        <w:spacing w:line="360" w:lineRule="auto"/>
+      </w:pPr>
+      <w:r>
+        <w:lastRenderedPageBreak/>
+        <w:t>4.5 Softverska implementacija sistema</w:t>
+      </w:r>
+    </w:p>
+    <w:p>
+      <w:pPr>
+        <w:spacing w:after="120"/>
+        <w:ind w:firstLine="720"/>
+        <w:jc w:val="both"/>
+      </w:pPr>
+      <w:r>
+        <w:t>Softverska implementacija sistema podrazumijeva pisanje koda u odgovarajućem programskom jeziku u cilju razvoja izvršnog programa koji se može pokrenuti na Linux operativnom sistemu i koji će implementirati zahtjeve konkretnog gejtvej uređaja.</w:t>
+      </w:r>
+      <w:r>
+        <w:t xml:space="preserve"> Kompletan projekat i implementacija dostupni su na GitHub platformi [20].</w:t>
+      </w:r>
+      <w:r>
+        <w:t xml:space="preserve"> Za implementaciju korišten je programski jezik C uz standardnu biblioteku </w:t>
+      </w:r>
+      <w:r>
+        <w:rPr>
+          <w:i/>
+          <w:iCs/>
+        </w:rPr>
+        <w:t>glibc</w:t>
+      </w:r>
+      <w:r>
+        <w:t xml:space="preserve"> i dodatne tri </w:t>
+      </w:r>
+      <w:r>
+        <w:rPr>
+          <w:i/>
+          <w:iCs/>
+        </w:rPr>
+        <w:t>third party</w:t>
+      </w:r>
+      <w:r>
+        <w:t xml:space="preserve"> biblioteke od kojih su dvije već spomenute, </w:t>
+      </w:r>
+      <w:r>
+        <w:rPr>
+          <w:i/>
+          <w:iCs/>
+        </w:rPr>
+        <w:t>lib60870</w:t>
+      </w:r>
+      <w:r>
+        <w:t xml:space="preserve"> i </w:t>
+      </w:r>
+      <w:r>
+        <w:rPr>
+          <w:i/>
+          <w:iCs/>
+        </w:rPr>
+        <w:t>libmodbus</w:t>
+      </w:r>
+      <w:r>
+        <w:t xml:space="preserve">. Treća korištena biblioteka je bibilioteka </w:t>
+      </w:r>
+      <w:r>
+        <w:rPr>
+          <w:i/>
+          <w:iCs/>
+        </w:rPr>
+        <w:t>jansson</w:t>
+      </w:r>
+      <w:r>
+        <w:t xml:space="preserve"> biblioteka koja se koristi u svrhu parsiranja JSON konfiguracionog fajla. Ova biblioteka </w:t>
+      </w:r>
+      <w:r>
+        <w:t xml:space="preserve">je jednostavna </w:t>
+      </w:r>
+      <w:r>
+        <w:rPr>
+          <w:i/>
+          <w:iCs/>
+        </w:rPr>
+        <w:t>lightweight</w:t>
+      </w:r>
+      <w:r>
+        <w:t xml:space="preserve"> C biblioteka za parsiranje i kreiranje JSON fajlova preporučljiva za ugrađene računarske sisteme [2</w:t>
+      </w:r>
+      <w:r>
+        <w:t>1</w:t>
+      </w:r>
+      <w:r>
+        <w:t>]. API biblioteke je vrlo jednostavan i u kontekstu ovog projektnog zadatka dovoljne su samo funkcionalnosti za osnovno parsiranje JSON fajla.</w:t>
+      </w:r>
+      <w:r>
+        <w:t xml:space="preserve"> </w:t>
+      </w:r>
+      <w:r>
+        <w:t>Da bi se bolje razumjela implementacija gejtveja, na slici 4.10 prikazana je blok šema proi</w:t>
+      </w:r>
+      <w:r>
+        <w:t>zvoljnog</w:t>
+      </w:r>
+      <w:r>
+        <w:t xml:space="preserve"> sistema u kom gej</w:t>
+      </w:r>
+      <w:r>
+        <w:t>tvej može da se nađe.</w:t>
+      </w:r>
+    </w:p>
+    <w:p>
+      <w:pPr>
+        <w:spacing w:after="120"/>
+        <w:jc w:val="center"/>
+      </w:pPr>
+      <w:r>
+        <w:rPr>
+          <w:noProof/>
+        </w:rPr>
+        <w:drawing>
+          <wp:inline distT="0" distB="0" distL="0" distR="0" wp14:anchorId="46050BC7" wp14:editId="27399EA2">
+            <wp:extent cx="4884276" cy="2270760"/>
+            <wp:effectExtent l="0" t="0" r="0" b="0"/>
+            <wp:docPr id="1019414379" name="Picture 5" descr="A diagram of a gateway&#10;&#10;AI-generated content may be incorrect."/>
+            <wp:cNvGraphicFramePr>
+              <a:graphicFrameLocks xmlns:a="http://schemas.openxmlformats.org/drawingml/2006/main" noChangeAspect="1"/>
+            </wp:cNvGraphicFramePr>
+            <a:graphic xmlns:a="http://schemas.openxmlformats.org/drawingml/2006/main">
+              <a:graphicData uri="http://schemas.openxmlformats.org/drawingml/2006/picture">
+                <pic:pic xmlns:pic="http://schemas.openxmlformats.org/drawingml/2006/picture">
+                  <pic:nvPicPr>
+                    <pic:cNvPr id="1019414379" name="Picture 5" descr="A diagram of a gateway&#10;&#10;AI-generated content may be incorrect."/>
+                    <pic:cNvPicPr/>
+                  </pic:nvPicPr>
+                  <pic:blipFill>
+                    <a:blip r:embed="rId28">
+                      <a:extLst>
+                        <a:ext uri="{28A0092B-C50C-407E-A947-70E740481C1C}">
+                          <a14:useLocalDpi xmlns:a14="http://schemas.microsoft.com/office/drawing/2010/main" val="0"/>
+                        </a:ext>
+                      </a:extLst>
+                    </a:blip>
+                    <a:stretch>
+                      <a:fillRect/>
+                    </a:stretch>
+                  </pic:blipFill>
+                  <pic:spPr>
+                    <a:xfrm>
+                      <a:off x="0" y="0"/>
+                      <a:ext cx="4890486" cy="2273647"/>
+                    </a:xfrm>
+                    <a:prstGeom prst="rect">
+                      <a:avLst/>
+                    </a:prstGeom>
+                  </pic:spPr>
+                </pic:pic>
+              </a:graphicData>
+            </a:graphic>
+          </wp:inline>
+        </w:drawing>
+      </w:r>
+      <w:r>
+        <w:br/>
+        <w:t xml:space="preserve">Slika 4.10 – </w:t>
+      </w:r>
+      <w:r>
+        <w:rPr>
+          <w:i/>
+          <w:iCs/>
+        </w:rPr>
+        <w:t>Blok šema sistema sa gejtvej uređajem</w:t>
+      </w:r>
+    </w:p>
+    <w:p>
+      <w:pPr>
+        <w:spacing w:after="120"/>
+        <w:ind w:firstLine="720"/>
+        <w:jc w:val="both"/>
+      </w:pPr>
+      <w:r>
+        <w:t>Sa prethodne blok šeme je očigledno da gejtvej uređaj treba sa jedne strane da implementira IEC 104 slave uređaj, a sa druge strane MODBUS master uređaj. Ideja prilikom implementacije je bila da se prvo implementira strana MODBUS mastera, na takav način da implementacija obezbjedi odgovarajuće funkcije (API) tako da se lako može integrisati sa IEC 104, odnosno, u suštini, sa bilo kojim drugim protokolom. Nakon toga, u izvornom kodu sa konkretnom aplikacijom bi se korišćenjem datog API-ja</w:t>
+      </w:r>
+      <w:r>
+        <w:t xml:space="preserve"> jednostavno izvršila implementacija IEC 104 slave strane te primjenila odgovarajuća mapiranja (diskutovana u podglavi 4.3). Ova mapiranja bi jednostavno dovela do direktnih poziva funkcija</w:t>
+      </w:r>
+      <w:r>
+        <w:t xml:space="preserve"> MODBUS master API-ja</w:t>
+      </w:r>
+      <w:r>
+        <w:t xml:space="preserve"> koje bi obavile traženi zahtjev, nakon čega se MODBUS odgovor takođe mapira i vraća nazad IEC 104 master uređaju. Dakle, prvi korak jeste implementacija MODBUS master funkcionalnosti koji odgovaraju zahtjevima i koji se mogu lako integrisati u veću aplikaciju za mapiranje sa drugim protokolima.</w:t>
+      </w:r>
+      <w:r>
+        <w:t xml:space="preserve"> Ova implementacija će biti prikazana u nastavku.</w:t>
+      </w:r>
+    </w:p>
+    <w:p>
+      <w:pPr>
+        <w:pStyle w:val="Heading3"/>
+      </w:pPr>
+      <w:r>
+        <w:lastRenderedPageBreak/>
+        <w:t>4.5.1. Implementacija MODBUS master</w:t>
+      </w:r>
+      <w:r>
+        <w:t>a</w:t>
+      </w:r>
+    </w:p>
+    <w:p>
+      <w:pPr>
+        <w:ind w:firstLine="720"/>
+        <w:jc w:val="both"/>
+      </w:pPr>
+      <w:r>
+        <w:t xml:space="preserve">Implementacija MODBUS mastera naslanja se na spomenutu biblioteku </w:t>
+      </w:r>
+      <w:r>
+        <w:rPr>
+          <w:i/>
+          <w:iCs/>
+        </w:rPr>
+        <w:t>libmodbus</w:t>
+      </w:r>
+      <w:r>
+        <w:t xml:space="preserve"> i u suštini predstavlja jedan sloj</w:t>
+      </w:r>
+      <w:r>
+        <w:t xml:space="preserve"> između konkretne aplikacije gejtveja i ove biblioteke koji apstrahuje pozive funkcija biblioteke i olakšava ih na način da se lako pozivaju u kontekstu gejtveja i konkretnih mapiranja. S obzirom da gejtvej može da ima veliki broj slave uređaja koji su povezani na različite serijske portove, neophodan je odgovarajući interfejs koji će da pronađe željeni uređaj na odgovarajućem serijskom portu</w:t>
+      </w:r>
+      <w:r>
+        <w:t xml:space="preserve"> te da izvrši datu komandu. Dakle, korišćenje samih funkcija biblioteke </w:t>
+      </w:r>
+      <w:r>
+        <w:rPr>
+          <w:i/>
+          <w:iCs/>
+        </w:rPr>
+        <w:t>libmodbus</w:t>
+      </w:r>
+      <w:r>
+        <w:t xml:space="preserve"> direktno iz aplikacije gejtveja prethodi dodatnoj obradi, translaciji adresa i indeksiranju konkretnog slave uređaja, što znači da je implementacija ovakvih funkcionalnosti mnogo bolja u zasebnom dijelu koda. Pored glavnih funkcionalnosti za čitanje / pisanje podataka, implementacija MODBUS mastera sadrži i druge funkcionalnosti neophodne za rad kompletne aplikacije. U njoj se nalaze funkcionalnosti za parsiranje konfiguracionog fajla, kreiranje modbus konteksta za sve korištene serijske portove, kao i dodatne funkcije za debagovanje i oslobađanje zauzetih memorijskih resursa.</w:t>
+      </w:r>
+      <w:r>
+        <w:t xml:space="preserve"> Spisak svih dostupnih funkcija koje su implementirane u sklopu MODBUS mastera dat je na slici 4.11.</w:t>
+      </w:r>
+    </w:p>
+    <w:p>
+      <w:pPr>
+        <w:jc w:val="center"/>
+        <w:rPr>
+          <w:i/>
+          <w:iCs/>
+        </w:rPr>
+      </w:pPr>
+      <w:r>
+        <w:rPr>
+          <w:noProof/>
+        </w:rPr>
+        <w:drawing>
+          <wp:inline distT="0" distB="0" distL="0" distR="0" wp14:anchorId="28D2FD44" wp14:editId="5B3945DA">
+            <wp:extent cx="5989320" cy="4202031"/>
+            <wp:effectExtent l="0" t="0" r="0" b="8255"/>
+            <wp:docPr id="1659242930" name="Picture 6" descr="A screenshot of a computer&#10;&#10;AI-generated content may be incorrect."/>
+            <wp:cNvGraphicFramePr>
+              <a:graphicFrameLocks xmlns:a="http://schemas.openxmlformats.org/drawingml/2006/main" noChangeAspect="1"/>
+            </wp:cNvGraphicFramePr>
+            <a:graphic xmlns:a="http://schemas.openxmlformats.org/drawingml/2006/main">
+              <a:graphicData uri="http://schemas.openxmlformats.org/drawingml/2006/picture">
+                <pic:pic xmlns:pic="http://schemas.openxmlformats.org/drawingml/2006/picture">
+                  <pic:nvPicPr>
+                    <pic:cNvPr id="1659242930" name="Picture 6" descr="A screenshot of a computer&#10;&#10;AI-generated content may be incorrect."/>
+                    <pic:cNvPicPr/>
+                  </pic:nvPicPr>
+                  <pic:blipFill>
+                    <a:blip r:embed="rId29">
+                      <a:extLst>
+                        <a:ext uri="{28A0092B-C50C-407E-A947-70E740481C1C}">
+                          <a14:useLocalDpi xmlns:a14="http://schemas.microsoft.com/office/drawing/2010/main" val="0"/>
+                        </a:ext>
+                      </a:extLst>
+                    </a:blip>
+                    <a:stretch>
+                      <a:fillRect/>
+                    </a:stretch>
+                  </pic:blipFill>
+                  <pic:spPr>
+                    <a:xfrm>
+                      <a:off x="0" y="0"/>
+                      <a:ext cx="5993534" cy="4204987"/>
+                    </a:xfrm>
+                    <a:prstGeom prst="rect">
+                      <a:avLst/>
+                    </a:prstGeom>
+                  </pic:spPr>
+                </pic:pic>
+              </a:graphicData>
+            </a:graphic>
+          </wp:inline>
+        </w:drawing>
+      </w:r>
+      <w:r>
+        <w:br/>
+        <w:t xml:space="preserve">Slika 4.11 – </w:t>
+      </w:r>
+      <w:r>
+        <w:rPr>
+          <w:i/>
+          <w:iCs/>
+        </w:rPr>
+        <w:t>MODBUS master API</w:t>
+      </w:r>
+    </w:p>
+    <w:p>
+      <w:pPr>
+        <w:ind w:firstLine="720"/>
+        <w:jc w:val="both"/>
+      </w:pPr>
+      <w:r>
+        <w:lastRenderedPageBreak/>
+        <w:t xml:space="preserve">Prva funkcija od značaja je funkcija </w:t>
+      </w:r>
+      <w:r>
+        <w:rPr>
+          <w:i/>
+          <w:iCs/>
+        </w:rPr>
+        <w:t>init_slaves</w:t>
+      </w:r>
+      <w:r>
+        <w:t>. Ova funkcija služi za parsiranje konfiguracionog JSON fajla odakle dobija informacije o povezanim slave uređajima</w:t>
+      </w:r>
+      <w:r>
+        <w:t xml:space="preserve"> na serijskim portovima gejtveja</w:t>
+      </w:r>
+      <w:r>
+        <w:t>.</w:t>
+      </w:r>
+      <w:r>
+        <w:t xml:space="preserve"> Nakon uspješnog izvršenja vraća ukupno šest nizova (koliko postoji serijskih portova na ciljnoj platformi) koji sadrže informacije o povezanim slave uređajima (struktura </w:t>
+      </w:r>
+      <w:r>
+        <w:rPr>
+          <w:i/>
+          <w:iCs/>
+        </w:rPr>
+        <w:t>simple_slave</w:t>
+      </w:r>
+      <w:r>
+        <w:t xml:space="preserve">), tako da svaki indeks niza (uvećan za jedan) odgovara serijskom portu na koji su slave uređaji povezani. Takođe funkcija popunjava i niz </w:t>
+      </w:r>
+      <w:r>
+        <w:rPr>
+          <w:i/>
+          <w:iCs/>
+        </w:rPr>
+        <w:t>num_of_slaves</w:t>
+      </w:r>
+      <w:r>
+        <w:t xml:space="preserve"> koji sadrži informaciju o broju povezanih slave uređaja na konkretnom portu te niz sturkture </w:t>
+      </w:r>
+      <w:r>
+        <w:rPr>
+          <w:i/>
+          <w:iCs/>
+        </w:rPr>
+        <w:t>serial_configuration</w:t>
+      </w:r>
+      <w:r>
+        <w:t xml:space="preserve"> koja sadrži parametre serijske veze svakog od portova. </w:t>
+      </w:r>
+      <w:r>
+        <w:t>Implementacija ove funkcije data je na slici 4.12.</w:t>
+      </w:r>
+    </w:p>
+    <w:p>
+      <w:pPr>
+        <w:jc w:val="center"/>
+      </w:pPr>
+      <w:r>
+        <w:rPr>
+          <w:noProof/>
+        </w:rPr>
+        <w:drawing>
+          <wp:inline distT="0" distB="0" distL="0" distR="0" wp14:anchorId="0561BFA9" wp14:editId="7386D696">
+            <wp:extent cx="5006340" cy="2185804"/>
+            <wp:effectExtent l="0" t="0" r="3810" b="5080"/>
+            <wp:docPr id="1253721677" name="Picture 7" descr="A computer screen shot of a code&#10;&#10;AI-generated content may be incorrect."/>
+            <wp:cNvGraphicFramePr>
+              <a:graphicFrameLocks xmlns:a="http://schemas.openxmlformats.org/drawingml/2006/main" noChangeAspect="1"/>
+            </wp:cNvGraphicFramePr>
+            <a:graphic xmlns:a="http://schemas.openxmlformats.org/drawingml/2006/main">
+              <a:graphicData uri="http://schemas.openxmlformats.org/drawingml/2006/picture">
+                <pic:pic xmlns:pic="http://schemas.openxmlformats.org/drawingml/2006/picture">
+                  <pic:nvPicPr>
+                    <pic:cNvPr id="1253721677" name="Picture 7" descr="A computer screen shot of a code&#10;&#10;AI-generated content may be incorrect."/>
+                    <pic:cNvPicPr/>
+                  </pic:nvPicPr>
+                  <pic:blipFill>
+                    <a:blip r:embed="rId30">
+                      <a:extLst>
+                        <a:ext uri="{28A0092B-C50C-407E-A947-70E740481C1C}">
+                          <a14:useLocalDpi xmlns:a14="http://schemas.microsoft.com/office/drawing/2010/main" val="0"/>
+                        </a:ext>
+                      </a:extLst>
+                    </a:blip>
+                    <a:stretch>
+                      <a:fillRect/>
+                    </a:stretch>
+                  </pic:blipFill>
+                  <pic:spPr>
+                    <a:xfrm>
+                      <a:off x="0" y="0"/>
+                      <a:ext cx="5006340" cy="2185804"/>
+                    </a:xfrm>
+                    <a:prstGeom prst="rect">
+                      <a:avLst/>
+                    </a:prstGeom>
+                  </pic:spPr>
+                </pic:pic>
+              </a:graphicData>
+            </a:graphic>
+          </wp:inline>
+        </w:drawing>
+      </w:r>
+      <w:r>
+        <w:br/>
+        <w:t xml:space="preserve">Slika 4.12 – </w:t>
+      </w:r>
+      <w:r>
+        <w:rPr>
+          <w:i/>
+          <w:iCs/>
+        </w:rPr>
+        <w:t>Implementacija funkcije init_slaves</w:t>
+      </w:r>
+    </w:p>
+    <w:p>
+      <w:pPr>
+        <w:ind w:firstLine="720"/>
+        <w:jc w:val="both"/>
+      </w:pPr>
+      <w:r>
+        <w:t xml:space="preserve">Za svoj rad ova funkcija poziva funkciju </w:t>
+      </w:r>
+      <w:r>
+        <w:rPr>
+          <w:i/>
+          <w:iCs/>
+        </w:rPr>
+        <w:t>parse_slaves</w:t>
+      </w:r>
+      <w:r>
+        <w:t xml:space="preserve">, koja koristi funkciju </w:t>
+      </w:r>
+      <w:r>
+        <w:rPr>
+          <w:i/>
+          <w:iCs/>
+        </w:rPr>
+        <w:t>parse_address_array</w:t>
+      </w:r>
+      <w:r>
+        <w:t xml:space="preserve"> da bi se na kraju dobila kompletna mapa svih slave uređaja i njihovih registara.</w:t>
+      </w:r>
+      <w:r>
+        <w:t xml:space="preserve"> Ono što je ovdje jako bitno napomenuti jeste da na dva različita serijska porta u opštem slučaju mogu biti povezani slave uređaji koji imaju iste adrese. Zbog toga se unutar implementacije prilikom parsiranja slave uređaja, na svaku adresu pojedinog uređaja dodaje odgovarajući </w:t>
+      </w:r>
+      <w:r>
+        <w:rPr>
+          <w:i/>
+          <w:iCs/>
+        </w:rPr>
+        <w:t>offset</w:t>
+      </w:r>
+      <w:r>
+        <w:t xml:space="preserve"> koji je jednak </w:t>
+      </w:r>
+      <w:r>
+        <w:rPr>
+          <w:i/>
+          <w:iCs/>
+        </w:rPr>
+        <w:t>n * 1000</w:t>
+      </w:r>
+      <w:r>
+        <w:t xml:space="preserve">, gdje je </w:t>
+      </w:r>
+      <w:r>
+        <w:rPr>
+          <w:i/>
+          <w:iCs/>
+        </w:rPr>
+        <w:t>n</w:t>
+      </w:r>
+      <w:r>
+        <w:t xml:space="preserve"> redni broj porta na koji je povezan dati slave uređaj. Stvarna adresa slave uređaja se dobija kada se dati </w:t>
+      </w:r>
+      <w:r>
+        <w:rPr>
+          <w:i/>
+          <w:iCs/>
+        </w:rPr>
+        <w:t>offset</w:t>
+      </w:r>
+      <w:r>
+        <w:t xml:space="preserve"> oduzme, i ova translacija mora da se uradi u svakoj funkciji koja treba da razmjeni podatke sa nekim slave uređajem.</w:t>
+      </w:r>
+      <w:r>
+        <w:t xml:space="preserve"> </w:t>
+      </w:r>
+      <w:r>
+        <w:t xml:space="preserve">Na slikama 4.13, 4.14 i 4.15 prikazani su dijelovi koda od interesa iz prethodno spomenutih funkcija. Na ovim slikama kao i na prethodnoj slici, može se takođe vidjeti način upotrebe pomenute biblioteke za rad sa JSON fajlovima, biblioteke </w:t>
+      </w:r>
+      <w:r>
+        <w:rPr>
+          <w:i/>
+          <w:iCs/>
+        </w:rPr>
+        <w:t>jansson</w:t>
+      </w:r>
+      <w:r>
+        <w:t>.</w:t>
+      </w:r>
+    </w:p>
+    <w:p>
+      <w:pPr>
+        <w:jc w:val="center"/>
+        <w:rPr>
+          <w:i/>
+          <w:iCs/>
+        </w:rPr>
+      </w:pPr>
+      <w:r>
+        <w:rPr>
+          <w:noProof/>
+        </w:rPr>
+        <w:lastRenderedPageBreak/>
+        <w:drawing>
+          <wp:inline distT="0" distB="0" distL="0" distR="0" wp14:anchorId="6980ED07" wp14:editId="4ED143EB">
+            <wp:extent cx="3754732" cy="2110919"/>
+            <wp:effectExtent l="0" t="0" r="0" b="3810"/>
+            <wp:docPr id="1248070009" name="Picture 8" descr="A computer screen shot of a code&#10;&#10;AI-generated content may be incorrect."/>
+            <wp:cNvGraphicFramePr>
+              <a:graphicFrameLocks xmlns:a="http://schemas.openxmlformats.org/drawingml/2006/main" noChangeAspect="1"/>
+            </wp:cNvGraphicFramePr>
+            <a:graphic xmlns:a="http://schemas.openxmlformats.org/drawingml/2006/main">
+              <a:graphicData uri="http://schemas.openxmlformats.org/drawingml/2006/picture">
+                <pic:pic xmlns:pic="http://schemas.openxmlformats.org/drawingml/2006/picture">
+                  <pic:nvPicPr>
+                    <pic:cNvPr id="1248070009" name="Picture 8" descr="A computer screen shot of a code&#10;&#10;AI-generated content may be incorrect."/>
+                    <pic:cNvPicPr/>
+                  </pic:nvPicPr>
+                  <pic:blipFill>
+                    <a:blip r:embed="rId31">
+                      <a:extLst>
+                        <a:ext uri="{28A0092B-C50C-407E-A947-70E740481C1C}">
+                          <a14:useLocalDpi xmlns:a14="http://schemas.microsoft.com/office/drawing/2010/main" val="0"/>
+                        </a:ext>
+                      </a:extLst>
+                    </a:blip>
+                    <a:stretch>
+                      <a:fillRect/>
+                    </a:stretch>
+                  </pic:blipFill>
+                  <pic:spPr>
+                    <a:xfrm>
+                      <a:off x="0" y="0"/>
+                      <a:ext cx="3787445" cy="2129311"/>
+                    </a:xfrm>
+                    <a:prstGeom prst="rect">
+                      <a:avLst/>
+                    </a:prstGeom>
+                  </pic:spPr>
+                </pic:pic>
+              </a:graphicData>
+            </a:graphic>
+          </wp:inline>
+        </w:drawing>
+      </w:r>
+      <w:r>
+        <w:br/>
+        <w:t xml:space="preserve">Slika 4.13 – </w:t>
+      </w:r>
+      <w:r>
+        <w:rPr>
+          <w:i/>
+          <w:iCs/>
+        </w:rPr>
+        <w:t>Funkcija parse_slaves, parsiranje parametara serijske veze</w:t>
+      </w:r>
+    </w:p>
+    <w:p>
+      <w:pPr>
+        <w:jc w:val="center"/>
+      </w:pPr>
+      <w:r>
+        <w:rPr>
+          <w:noProof/>
+        </w:rPr>
+        <w:drawing>
+          <wp:inline distT="0" distB="0" distL="0" distR="0" wp14:anchorId="4997CDCF" wp14:editId="57127F7E">
+            <wp:extent cx="5013326" cy="2134145"/>
+            <wp:effectExtent l="0" t="0" r="0" b="0"/>
+            <wp:docPr id="76544757" name="Picture 9" descr="A screenshot of a computer code&#10;&#10;AI-generated content may be incorrect."/>
+            <wp:cNvGraphicFramePr>
+              <a:graphicFrameLocks xmlns:a="http://schemas.openxmlformats.org/drawingml/2006/main" noChangeAspect="1"/>
+            </wp:cNvGraphicFramePr>
+            <a:graphic xmlns:a="http://schemas.openxmlformats.org/drawingml/2006/main">
+              <a:graphicData uri="http://schemas.openxmlformats.org/drawingml/2006/picture">
+                <pic:pic xmlns:pic="http://schemas.openxmlformats.org/drawingml/2006/picture">
+                  <pic:nvPicPr>
+                    <pic:cNvPr id="76544757" name="Picture 9" descr="A screenshot of a computer code&#10;&#10;AI-generated content may be incorrect."/>
+                    <pic:cNvPicPr/>
+                  </pic:nvPicPr>
+                  <pic:blipFill>
+                    <a:blip r:embed="rId32">
+                      <a:extLst>
+                        <a:ext uri="{28A0092B-C50C-407E-A947-70E740481C1C}">
+                          <a14:useLocalDpi xmlns:a14="http://schemas.microsoft.com/office/drawing/2010/main" val="0"/>
+                        </a:ext>
+                      </a:extLst>
+                    </a:blip>
+                    <a:stretch>
+                      <a:fillRect/>
+                    </a:stretch>
+                  </pic:blipFill>
+                  <pic:spPr>
+                    <a:xfrm>
+                      <a:off x="0" y="0"/>
+                      <a:ext cx="5045082" cy="2147663"/>
+                    </a:xfrm>
+                    <a:prstGeom prst="rect">
+                      <a:avLst/>
+                    </a:prstGeom>
+                  </pic:spPr>
+                </pic:pic>
+              </a:graphicData>
+            </a:graphic>
+          </wp:inline>
+        </w:drawing>
+      </w:r>
+      <w:r>
+        <w:br/>
+        <w:t xml:space="preserve">Slika 4.14 – </w:t>
+      </w:r>
+      <w:r>
+        <w:rPr>
+          <w:i/>
+          <w:iCs/>
+        </w:rPr>
+        <w:t>Funkcija parse_slaves, parsiranje pojedinačnih slave objekata</w:t>
+      </w:r>
+    </w:p>
+    <w:p>
+      <w:pPr>
+        <w:jc w:val="center"/>
+        <w:rPr>
+          <w:i/>
+          <w:iCs/>
+        </w:rPr>
+      </w:pPr>
+      <w:r>
+        <w:rPr>
+          <w:noProof/>
+        </w:rPr>
+        <w:drawing>
+          <wp:inline distT="0" distB="0" distL="0" distR="0" wp14:anchorId="51B8F4C9" wp14:editId="0C44A4B7">
+            <wp:extent cx="3249930" cy="2334315"/>
+            <wp:effectExtent l="0" t="0" r="7620" b="8890"/>
+            <wp:docPr id="1948824647" name="Picture 10"/>
+            <wp:cNvGraphicFramePr>
+              <a:graphicFrameLocks xmlns:a="http://schemas.openxmlformats.org/drawingml/2006/main" noChangeAspect="1"/>
+            </wp:cNvGraphicFramePr>
+            <a:graphic xmlns:a="http://schemas.openxmlformats.org/drawingml/2006/main">
+              <a:graphicData uri="http://schemas.openxmlformats.org/drawingml/2006/picture">
+                <pic:pic xmlns:pic="http://schemas.openxmlformats.org/drawingml/2006/picture">
+                  <pic:nvPicPr>
+                    <pic:cNvPr id="1948824647" name="Picture 1948824647"/>
+                    <pic:cNvPicPr/>
+                  </pic:nvPicPr>
+                  <pic:blipFill>
+                    <a:blip r:embed="rId33">
+                      <a:extLst>
+                        <a:ext uri="{28A0092B-C50C-407E-A947-70E740481C1C}">
+                          <a14:useLocalDpi xmlns:a14="http://schemas.microsoft.com/office/drawing/2010/main" val="0"/>
+                        </a:ext>
+                      </a:extLst>
+                    </a:blip>
+                    <a:stretch>
+                      <a:fillRect/>
+                    </a:stretch>
+                  </pic:blipFill>
+                  <pic:spPr>
+                    <a:xfrm>
+                      <a:off x="0" y="0"/>
+                      <a:ext cx="3256354" cy="2338929"/>
+                    </a:xfrm>
+                    <a:prstGeom prst="rect">
+                      <a:avLst/>
+                    </a:prstGeom>
+                  </pic:spPr>
+                </pic:pic>
+              </a:graphicData>
+            </a:graphic>
+          </wp:inline>
+        </w:drawing>
+      </w:r>
+      <w:r>
+        <w:br/>
+        <w:t xml:space="preserve">Slika 4.15 – </w:t>
+      </w:r>
+      <w:r>
+        <w:rPr>
+          <w:i/>
+          <w:iCs/>
+        </w:rPr>
+        <w:t>Implementacija funkcije parse_address_array</w:t>
+      </w:r>
+    </w:p>
+    <w:p>
+      <w:pPr>
+        <w:ind w:firstLine="720"/>
+        <w:jc w:val="both"/>
+      </w:pPr>
+      <w:r>
+        <w:lastRenderedPageBreak/>
+        <w:t>Nakon uspješn</w:t>
+      </w:r>
+      <w:r>
+        <w:t xml:space="preserve">og parsiranja konfiguracionog fajla, potrebno je inicijalizovati MODBUS kontekste na svim aktivnim serijskim portovima, što obavlja poziv funkcije </w:t>
+      </w:r>
+      <w:r>
+        <w:rPr>
+          <w:i/>
+          <w:iCs/>
+        </w:rPr>
+        <w:t xml:space="preserve">init_modbus_connection </w:t>
+      </w:r>
+      <w:r>
+        <w:t xml:space="preserve">za svaki pojedinačan port. </w:t>
+      </w:r>
+      <w:r>
+        <w:t>Implementacija ove funckije data je na slici 4.16.</w:t>
+      </w:r>
+    </w:p>
+    <w:p>
+      <w:pPr>
+        <w:jc w:val="center"/>
+      </w:pPr>
+      <w:r>
+        <w:rPr>
+          <w:noProof/>
+        </w:rPr>
+        <w:drawing>
+          <wp:inline distT="0" distB="0" distL="0" distR="0" wp14:anchorId="1F0F9FFA" wp14:editId="7BFF1288">
+            <wp:extent cx="4602480" cy="3509391"/>
+            <wp:effectExtent l="0" t="0" r="7620" b="0"/>
+            <wp:docPr id="777561163" name="Picture 11"/>
+            <wp:cNvGraphicFramePr>
+              <a:graphicFrameLocks xmlns:a="http://schemas.openxmlformats.org/drawingml/2006/main" noChangeAspect="1"/>
+            </wp:cNvGraphicFramePr>
+            <a:graphic xmlns:a="http://schemas.openxmlformats.org/drawingml/2006/main">
+              <a:graphicData uri="http://schemas.openxmlformats.org/drawingml/2006/picture">
+                <pic:pic xmlns:pic="http://schemas.openxmlformats.org/drawingml/2006/picture">
+                  <pic:nvPicPr>
+                    <pic:cNvPr id="777561163" name="Picture 777561163"/>
+                    <pic:cNvPicPr/>
+                  </pic:nvPicPr>
+                  <pic:blipFill>
+                    <a:blip r:embed="rId34">
+                      <a:extLst>
+                        <a:ext uri="{28A0092B-C50C-407E-A947-70E740481C1C}">
+                          <a14:useLocalDpi xmlns:a14="http://schemas.microsoft.com/office/drawing/2010/main" val="0"/>
+                        </a:ext>
+                      </a:extLst>
+                    </a:blip>
+                    <a:stretch>
+                      <a:fillRect/>
+                    </a:stretch>
+                  </pic:blipFill>
+                  <pic:spPr>
+                    <a:xfrm>
+                      <a:off x="0" y="0"/>
+                      <a:ext cx="4614943" cy="3518894"/>
+                    </a:xfrm>
+                    <a:prstGeom prst="rect">
+                      <a:avLst/>
+                    </a:prstGeom>
+                  </pic:spPr>
+                </pic:pic>
+              </a:graphicData>
+            </a:graphic>
+          </wp:inline>
+        </w:drawing>
+      </w:r>
+      <w:r>
+        <w:br/>
+        <w:t xml:space="preserve">Slika 4.16 – </w:t>
+      </w:r>
+      <w:r>
+        <w:rPr>
+          <w:i/>
+          <w:iCs/>
+        </w:rPr>
+        <w:t>Implementacija funkcije init_modbus_connection</w:t>
+      </w:r>
+    </w:p>
+    <w:p>
+      <w:pPr>
+        <w:ind w:firstLine="720"/>
+        <w:jc w:val="both"/>
+      </w:pPr>
+      <w:r>
+        <w:t xml:space="preserve">Funkcije koje počinju sa </w:t>
+      </w:r>
+      <w:r>
+        <w:rPr>
+          <w:i/>
+          <w:iCs/>
+        </w:rPr>
+        <w:t>read</w:t>
+      </w:r>
+      <w:r>
+        <w:t xml:space="preserve"> ili </w:t>
+      </w:r>
+      <w:r>
+        <w:rPr>
+          <w:i/>
+          <w:iCs/>
+        </w:rPr>
+        <w:t xml:space="preserve">write </w:t>
+      </w:r>
+      <w:r>
+        <w:t xml:space="preserve">su konkretne funkcije koje se koriste za razmjenu podataka sa MODBUS slave uređajem. Ove funkcije vrše odgovarajuće translacije slave adrese i koriste objekat MODBUS konteksta da pozovu odgovarajuću funkciju iz </w:t>
+      </w:r>
+      <w:r>
+        <w:rPr>
+          <w:i/>
+          <w:iCs/>
+        </w:rPr>
+        <w:t>libmodbus</w:t>
+      </w:r>
+      <w:r>
+        <w:t xml:space="preserve"> biblioteke koja će da izvrši željeni zahtjev. </w:t>
+      </w:r>
+      <w:r>
+        <w:t xml:space="preserve">Primjer jedne takve funkcije dat je na slici 4.17. </w:t>
+      </w:r>
+      <w:r>
+        <w:t xml:space="preserve">Postoji još jedna specijalna funkcija </w:t>
+      </w:r>
+      <w:r>
+        <w:rPr>
+          <w:i/>
+          <w:iCs/>
+        </w:rPr>
+        <w:t>interrogate_slave</w:t>
+      </w:r>
+      <w:r>
+        <w:t xml:space="preserve"> posebno kreirana u svrhu korišćenja sa IEC 104 protokolom radi obezbjeđivanja gotovog mehanizma u slučaju zahtjeva za interogacijom, koji je najčešći zahtjev koji dolazi od strane IEC 104 master uređaja.</w:t>
+      </w:r>
+      <w:r>
+        <w:t xml:space="preserve"> Ova funkcija jednostavno čita sadržaje svih registara, ulaza i izlaza željenog slave uređaja i rezultate smješta u posebnu strukturu podataka </w:t>
+      </w:r>
+      <w:r>
+        <w:rPr>
+          <w:i/>
+          <w:iCs/>
+        </w:rPr>
+        <w:t>interrogation_response</w:t>
+      </w:r>
+      <w:r>
+        <w:t xml:space="preserve"> koja se kasnije može koristiti za mapiranje rezultata i vraćanje IEC 104 master uređaju.</w:t>
+      </w:r>
+      <w:r>
+        <w:t xml:space="preserve"> Funkcije koje počinju sa </w:t>
+      </w:r>
+      <w:r>
+        <w:rPr>
+          <w:i/>
+          <w:iCs/>
+        </w:rPr>
+        <w:t>free</w:t>
+      </w:r>
+      <w:r>
+        <w:t xml:space="preserve"> služe za oslobađanje memorijskih resursa, a postoje i dodatne funkcije u svrhe debagovanja, kao što je </w:t>
+      </w:r>
+      <w:r>
+        <w:rPr>
+          <w:i/>
+          <w:iCs/>
+        </w:rPr>
+        <w:t>print_slaves</w:t>
+      </w:r>
+      <w:r>
+        <w:t xml:space="preserve"> (da se provjeri da li je parsiranje konfiguracionog fajla bilo uspješno).</w:t>
+      </w:r>
+      <w:r>
+        <w:t xml:space="preserve"> Pored opisanih funkcija i struktura podataka, API sadrži dodatne konstante koje se mogu koristiti prilikom rada sa funckijama.</w:t>
+      </w:r>
+    </w:p>
+    <w:p>
+      <w:pPr>
+        <w:jc w:val="center"/>
+        <w:rPr>
+          <w:i/>
+          <w:iCs/>
+        </w:rPr>
+      </w:pPr>
+      <w:r>
+        <w:rPr>
+          <w:noProof/>
+        </w:rPr>
+        <w:lastRenderedPageBreak/>
+        <w:drawing>
+          <wp:inline distT="0" distB="0" distL="0" distR="0" wp14:anchorId="03F49D9C" wp14:editId="1D7976B1">
+            <wp:extent cx="4135341" cy="4161187"/>
+            <wp:effectExtent l="0" t="0" r="0" b="0"/>
+            <wp:docPr id="554592260" name="Picture 12" descr="A screenshot of a computer program&#10;&#10;AI-generated content may be incorrect."/>
+            <wp:cNvGraphicFramePr>
+              <a:graphicFrameLocks xmlns:a="http://schemas.openxmlformats.org/drawingml/2006/main" noChangeAspect="1"/>
+            </wp:cNvGraphicFramePr>
+            <a:graphic xmlns:a="http://schemas.openxmlformats.org/drawingml/2006/main">
+              <a:graphicData uri="http://schemas.openxmlformats.org/drawingml/2006/picture">
+                <pic:pic xmlns:pic="http://schemas.openxmlformats.org/drawingml/2006/picture">
+                  <pic:nvPicPr>
+                    <pic:cNvPr id="554592260" name="Picture 12" descr="A screenshot of a computer program&#10;&#10;AI-generated content may be incorrect."/>
+                    <pic:cNvPicPr/>
+                  </pic:nvPicPr>
+                  <pic:blipFill>
+                    <a:blip r:embed="rId35">
+                      <a:extLst>
+                        <a:ext uri="{28A0092B-C50C-407E-A947-70E740481C1C}">
+                          <a14:useLocalDpi xmlns:a14="http://schemas.microsoft.com/office/drawing/2010/main" val="0"/>
+                        </a:ext>
+                      </a:extLst>
+                    </a:blip>
+                    <a:stretch>
+                      <a:fillRect/>
+                    </a:stretch>
+                  </pic:blipFill>
+                  <pic:spPr>
+                    <a:xfrm>
+                      <a:off x="0" y="0"/>
+                      <a:ext cx="4149457" cy="4175391"/>
+                    </a:xfrm>
+                    <a:prstGeom prst="rect">
+                      <a:avLst/>
+                    </a:prstGeom>
+                  </pic:spPr>
+                </pic:pic>
+              </a:graphicData>
+            </a:graphic>
+          </wp:inline>
+        </w:drawing>
+      </w:r>
+      <w:r>
+        <w:br/>
+        <w:t xml:space="preserve">Slika 4.17 – </w:t>
+      </w:r>
+      <w:r>
+        <w:rPr>
+          <w:i/>
+          <w:iCs/>
+        </w:rPr>
+        <w:t>Primjer implementacije funkcije za čitanje stanja diskretnog izlaza</w:t>
+      </w:r>
+    </w:p>
+    <w:p>
+      <w:pPr>
+        <w:ind w:firstLine="720"/>
+        <w:jc w:val="both"/>
+      </w:pPr>
+      <w:r>
+        <w:t>Kompletna implementacija i dokumentacija dostupna je na GitHub stranici projekta</w:t>
+      </w:r>
+      <w:r>
+        <w:t xml:space="preserve"> [20]</w:t>
+      </w:r>
+      <w:r>
+        <w:t>. S</w:t>
+      </w:r>
+      <w:r>
+        <w:t xml:space="preserve"> obzirom da je čitava implementacija MODBUS master strane aplikacije dokumentovana u skladu sa </w:t>
+      </w:r>
+      <w:r>
+        <w:rPr>
+          <w:i/>
+          <w:iCs/>
+        </w:rPr>
+        <w:t>Doxygen</w:t>
+      </w:r>
+      <w:r>
+        <w:t xml:space="preserve"> komentarima , dokumentacija se može vrlo jednostavno generisati</w:t>
+      </w:r>
+      <w:r>
+        <w:t xml:space="preserve"> </w:t>
+      </w:r>
+      <w:r>
+        <w:rPr>
+          <w:i/>
+          <w:iCs/>
+        </w:rPr>
+        <w:t xml:space="preserve">Doxygen </w:t>
+      </w:r>
+      <w:r>
+        <w:t>alatom</w:t>
+      </w:r>
+      <w:r>
+        <w:t>.</w:t>
+      </w:r>
+      <w:r>
+        <w:t xml:space="preserve"> Takođe se može pronaći i implementacija testne aplikacije koja testira samo funkcionalnosti implementiranog </w:t>
+      </w:r>
+      <w:r>
+        <w:t xml:space="preserve">MODBUS </w:t>
+      </w:r>
+      <w:r>
+        <w:t>mastera (</w:t>
+      </w:r>
+      <w:r>
+        <w:rPr>
+          <w:i/>
+          <w:iCs/>
+        </w:rPr>
+        <w:t>test_app.c</w:t>
+      </w:r>
+      <w:r>
+        <w:t>)</w:t>
+      </w:r>
+      <w:r>
+        <w:t>.</w:t>
+      </w:r>
+    </w:p>
+    <w:p>
+      <w:pPr>
+        <w:pStyle w:val="Heading3"/>
+      </w:pPr>
+      <w:r>
+        <w:t>4.5.2. Integracija MODBUS mastera i implementacija aplikacije gejtveja</w:t>
+      </w:r>
+    </w:p>
+    <w:p>
+      <w:pPr>
+        <w:spacing w:after="120"/>
+        <w:ind w:firstLine="720"/>
+      </w:pPr>
+    </w:p>
+    <w:p>
+      <w:pPr>
+        <w:pStyle w:val="Heading2"/>
+      </w:pPr>
+    </w:p>
+    <w:p>
+      <w:pPr>
+        <w:spacing w:after="0" w:line="240" w:lineRule="auto"/>
+        <w:rPr>
+          <w:rFonts w:eastAsiaTheme="majorEastAsia" w:cstheme="majorBidi"/>
+          <w:color w:val="2E74B5" w:themeColor="accent1" w:themeShade="BF"/>
+          <w:sz w:val="32"/>
+          <w:szCs w:val="32"/>
+        </w:rPr>
+      </w:pPr>
+      <w:bookmarkStart w:id="30" w:name="_Toc191221814"/>
       <w:r>
         <w:br w:type="page"/>
       </w:r>
@@ -8036,8 +10152,7 @@
         <w:pStyle w:val="Heading1"/>
         <w:spacing w:line="360" w:lineRule="auto"/>
       </w:pPr>
-      <w:bookmarkStart w:id="30" w:name="_Toc191221814"/>
-      <w:bookmarkStart w:id="31" w:name="_Toc191330467"/>
+      <w:bookmarkStart w:id="31" w:name="_Toc191368970"/>
       <w:r>
         <w:lastRenderedPageBreak/>
         <w:t>Literatura</w:t>
@@ -8066,7 +10181,7 @@
       <w:r>
         <w:t xml:space="preserve">[2] </w:t>
       </w:r>
-      <w:hyperlink r:id="rId26">
+      <w:hyperlink r:id="rId36">
         <w:r>
           <w:rPr>
             <w:rStyle w:val="Hyperlink"/>
@@ -8100,7 +10215,13 @@
         <w:pStyle w:val="BodyText"/>
       </w:pPr>
       <w:r>
-        <w:t>[4] MAX13487E/MAX13488E: Half-Duplex RS-485-Compatible Transceiver withAutoDirection Control Data Sheet,</w:t>
+        <w:t>[4] MAX13487E/MAX13488E: Half-Duplex RS-485-Compatible Transceiver with</w:t>
+      </w:r>
+      <w:r>
+        <w:t xml:space="preserve"> </w:t>
+      </w:r>
+      <w:r>
+        <w:t>AutoDirection Control Data Sheet,</w:t>
       </w:r>
       <w:r>
         <w:rPr>
@@ -8224,7 +10345,7 @@
       <w:r>
         <w:t xml:space="preserve">[13] </w:t>
       </w:r>
-      <w:hyperlink r:id="rId27">
+      <w:hyperlink r:id="rId37">
         <w:r>
           <w:rPr>
             <w:rStyle w:val="Hyperlink"/>
@@ -8287,7 +10408,7 @@
       <w:r>
         <w:t xml:space="preserve">[17] </w:t>
       </w:r>
-      <w:hyperlink r:id="rId28" w:history="1">
+      <w:hyperlink r:id="rId38" w:history="1">
         <w:r>
           <w:rPr>
             <w:rStyle w:val="Hyperlink"/>
@@ -8309,7 +10430,7 @@
       <w:r>
         <w:t xml:space="preserve">[18] </w:t>
       </w:r>
-      <w:hyperlink r:id="rId29" w:history="1">
+      <w:hyperlink r:id="rId39" w:history="1">
         <w:r>
           <w:rPr>
             <w:rStyle w:val="Hyperlink"/>
@@ -8326,20 +10447,71 @@
         <w:pStyle w:val="BodyText"/>
       </w:pPr>
       <w:r>
-        <w:rPr>
-          <w:i/>
-          <w:iCs/>
-        </w:rPr>
-        <w:t xml:space="preserve">  </w:t>
+        <w:t xml:space="preserve">[19] </w:t>
+      </w:r>
+      <w:hyperlink r:id="rId40" w:history="1">
+        <w:r>
+          <w:rPr>
+            <w:rStyle w:val="Hyperlink"/>
+          </w:rPr>
+          <w:t>https://www.json.org/json-en.html</w:t>
+        </w:r>
+      </w:hyperlink>
+      <w:r>
+        <w:t>, posjećeno: 25. 2. 2025.</w:t>
+      </w:r>
+    </w:p>
+    <w:p>
+      <w:pPr>
+        <w:pStyle w:val="BodyText"/>
+      </w:pPr>
+      <w:r>
+        <w:t xml:space="preserve">[20] </w:t>
+      </w:r>
+      <w:hyperlink r:id="rId41" w:history="1">
+        <w:r>
+          <w:rPr>
+            <w:rStyle w:val="Hyperlink"/>
+          </w:rPr>
+          <w:t>https://github.com/lukavidic/iec104_modbus_gateway</w:t>
+        </w:r>
+      </w:hyperlink>
+      <w:r>
+        <w:t>, posjećeno 25. 2. 2025.</w:t>
+      </w:r>
+    </w:p>
+    <w:p>
+      <w:pPr>
+        <w:pStyle w:val="BodyText"/>
+      </w:pPr>
+      <w:r>
+        <w:t>[2</w:t>
+      </w:r>
+      <w:r>
+        <w:t>1</w:t>
+      </w:r>
+      <w:r>
+        <w:t xml:space="preserve">] </w:t>
+      </w:r>
+      <w:hyperlink r:id="rId42" w:history="1">
+        <w:r>
+          <w:rPr>
+            <w:rStyle w:val="Hyperlink"/>
+          </w:rPr>
+          <w:t>https://jansson.readthedocs.io/en/latest/</w:t>
+        </w:r>
+      </w:hyperlink>
+      <w:r>
+        <w:t>, posjećeno: 25. 2. 2025.</w:t>
       </w:r>
     </w:p>
     <w:sectPr>
-      <w:headerReference w:type="even" r:id="rId30"/>
-      <w:headerReference w:type="default" r:id="rId31"/>
-      <w:footerReference w:type="even" r:id="rId32"/>
-      <w:footerReference w:type="default" r:id="rId33"/>
-      <w:headerReference w:type="first" r:id="rId34"/>
-      <w:footerReference w:type="first" r:id="rId35"/>
+      <w:headerReference w:type="even" r:id="rId43"/>
+      <w:headerReference w:type="default" r:id="rId44"/>
+      <w:footerReference w:type="even" r:id="rId45"/>
+      <w:footerReference w:type="default" r:id="rId46"/>
+      <w:headerReference w:type="first" r:id="rId47"/>
+      <w:footerReference w:type="first" r:id="rId48"/>
       <w:pgSz w:w="12240" w:h="15840"/>
       <w:pgMar w:top="1440" w:right="1080" w:bottom="1440" w:left="1080" w:header="720" w:footer="720" w:gutter="0"/>
       <w:cols w:space="720"/>
@@ -8352,7 +10524,7 @@
 </file>
 
 <file path=word/endnotes.xml><?xml version="1.0" encoding="utf-8"?>
-<w:endnotes xmlns:wpc="http://schemas.microsoft.com/office/word/2010/wordprocessingCanvas" xmlns:cx="http://schemas.microsoft.com/office/drawing/2014/chartex" xmlns:mc="http://schemas.openxmlformats.org/markup-compatibility/2006" xmlns:o="urn:schemas-microsoft-com:office:office" xmlns:r="http://schemas.openxmlformats.org/officeDocument/2006/relationships" xmlns:m="http://schemas.openxmlformats.org/officeDocument/2006/math" xmlns:v="urn:schemas-microsoft-com:vml" xmlns:wp14="http://schemas.microsoft.com/office/word/2010/wordprocessingDrawing" xmlns:wp="http://schemas.openxmlformats.org/drawingml/2006/wordprocessingDrawing" xmlns:w10="urn:schemas-microsoft-com:office:word" xmlns:w="http://schemas.openxmlformats.org/wordprocessingml/2006/main" xmlns:w14="http://schemas.microsoft.com/office/word/2010/wordml" xmlns:w15="http://schemas.microsoft.com/office/word/2012/wordml" xmlns:w16se="http://schemas.microsoft.com/office/word/2015/wordml/symex" xmlns:wpg="http://schemas.microsoft.com/office/word/2010/wordprocessingGroup" xmlns:wpi="http://schemas.microsoft.com/office/word/2010/wordprocessingInk" xmlns:wne="http://schemas.microsoft.com/office/word/2006/wordml" xmlns:wps="http://schemas.microsoft.com/office/word/2010/wordprocessingShape" mc:Ignorable="w14 w15 w16se wp14">
+<w:endnotes xmlns:wpc="http://schemas.microsoft.com/office/word/2010/wordprocessingCanvas" xmlns:cx="http://schemas.microsoft.com/office/drawing/2014/chartex" xmlns:cx1="http://schemas.microsoft.com/office/drawing/2015/9/8/chartex" xmlns:cx2="http://schemas.microsoft.com/office/drawing/2015/10/21/chartex" xmlns:cx3="http://schemas.microsoft.com/office/drawing/2016/5/9/chartex" xmlns:cx4="http://schemas.microsoft.com/office/drawing/2016/5/10/chartex" xmlns:cx5="http://schemas.microsoft.com/office/drawing/2016/5/11/chartex" xmlns:cx6="http://schemas.microsoft.com/office/drawing/2016/5/12/chartex" xmlns:cx7="http://schemas.microsoft.com/office/drawing/2016/5/13/chartex" xmlns:cx8="http://schemas.microsoft.com/office/drawing/2016/5/14/chartex" xmlns:mc="http://schemas.openxmlformats.org/markup-compatibility/2006" xmlns:aink="http://schemas.microsoft.com/office/drawing/2016/ink" xmlns:am3d="http://schemas.microsoft.com/office/drawing/2017/model3d" xmlns:o="urn:schemas-microsoft-com:office:office" xmlns:oel="http://schemas.microsoft.com/office/2019/extlst" xmlns:r="http://schemas.openxmlformats.org/officeDocument/2006/relationships" xmlns:m="http://schemas.openxmlformats.org/officeDocument/2006/math" xmlns:v="urn:schemas-microsoft-com:vml" xmlns:wp14="http://schemas.microsoft.com/office/word/2010/wordprocessingDrawing" xmlns:wp="http://schemas.openxmlformats.org/drawingml/2006/wordprocessingDrawing" xmlns:w10="urn:schemas-microsoft-com:office:word" xmlns:w="http://schemas.openxmlformats.org/wordprocessingml/2006/main" xmlns:w14="http://schemas.microsoft.com/office/word/2010/wordml" xmlns:w15="http://schemas.microsoft.com/office/word/2012/wordml" xmlns:w16cex="http://schemas.microsoft.com/office/word/2018/wordml/cex" xmlns:w16cid="http://schemas.microsoft.com/office/word/2016/wordml/cid" xmlns:w16="http://schemas.microsoft.com/office/word/2018/wordml" xmlns:w16du="http://schemas.microsoft.com/office/word/2023/wordml/word16du" xmlns:w16sdtdh="http://schemas.microsoft.com/office/word/2020/wordml/sdtdatahash" xmlns:w16sdtfl="http://schemas.microsoft.com/office/word/2024/wordml/sdtformatlock" xmlns:w16se="http://schemas.microsoft.com/office/word/2015/wordml/symex" xmlns:wpg="http://schemas.microsoft.com/office/word/2010/wordprocessingGroup" xmlns:wpi="http://schemas.microsoft.com/office/word/2010/wordprocessingInk" xmlns:wne="http://schemas.microsoft.com/office/word/2006/wordml" xmlns:wps="http://schemas.microsoft.com/office/word/2010/wordprocessingShape" mc:Ignorable="w14 w15 w16se w16cid w16 w16cex w16sdtdh w16sdtfl w16du wp14">
   <w:endnote w:type="separator" w:id="-1">
     <w:p>
       <w:pPr>
@@ -8377,7 +10549,7 @@
 </file>
 
 <file path=word/footer1.xml><?xml version="1.0" encoding="utf-8"?>
-<w:ftr xmlns:wpc="http://schemas.microsoft.com/office/word/2010/wordprocessingCanvas" xmlns:cx="http://schemas.microsoft.com/office/drawing/2014/chartex" xmlns:mc="http://schemas.openxmlformats.org/markup-compatibility/2006" xmlns:o="urn:schemas-microsoft-com:office:office" xmlns:r="http://schemas.openxmlformats.org/officeDocument/2006/relationships" xmlns:m="http://schemas.openxmlformats.org/officeDocument/2006/math" xmlns:v="urn:schemas-microsoft-com:vml" xmlns:wp14="http://schemas.microsoft.com/office/word/2010/wordprocessingDrawing" xmlns:wp="http://schemas.openxmlformats.org/drawingml/2006/wordprocessingDrawing" xmlns:w10="urn:schemas-microsoft-com:office:word" xmlns:w="http://schemas.openxmlformats.org/wordprocessingml/2006/main" xmlns:w14="http://schemas.microsoft.com/office/word/2010/wordml" xmlns:w15="http://schemas.microsoft.com/office/word/2012/wordml" xmlns:w16se="http://schemas.microsoft.com/office/word/2015/wordml/symex" xmlns:wpg="http://schemas.microsoft.com/office/word/2010/wordprocessingGroup" xmlns:wpi="http://schemas.microsoft.com/office/word/2010/wordprocessingInk" xmlns:wne="http://schemas.microsoft.com/office/word/2006/wordml" xmlns:wps="http://schemas.microsoft.com/office/word/2010/wordprocessingShape" mc:Ignorable="w14 w15 w16se wp14">
+<w:ftr xmlns:wpc="http://schemas.microsoft.com/office/word/2010/wordprocessingCanvas" xmlns:cx="http://schemas.microsoft.com/office/drawing/2014/chartex" xmlns:cx1="http://schemas.microsoft.com/office/drawing/2015/9/8/chartex" xmlns:cx2="http://schemas.microsoft.com/office/drawing/2015/10/21/chartex" xmlns:cx3="http://schemas.microsoft.com/office/drawing/2016/5/9/chartex" xmlns:cx4="http://schemas.microsoft.com/office/drawing/2016/5/10/chartex" xmlns:cx5="http://schemas.microsoft.com/office/drawing/2016/5/11/chartex" xmlns:cx6="http://schemas.microsoft.com/office/drawing/2016/5/12/chartex" xmlns:cx7="http://schemas.microsoft.com/office/drawing/2016/5/13/chartex" xmlns:cx8="http://schemas.microsoft.com/office/drawing/2016/5/14/chartex" xmlns:mc="http://schemas.openxmlformats.org/markup-compatibility/2006" xmlns:aink="http://schemas.microsoft.com/office/drawing/2016/ink" xmlns:am3d="http://schemas.microsoft.com/office/drawing/2017/model3d" xmlns:o="urn:schemas-microsoft-com:office:office" xmlns:oel="http://schemas.microsoft.com/office/2019/extlst" xmlns:r="http://schemas.openxmlformats.org/officeDocument/2006/relationships" xmlns:m="http://schemas.openxmlformats.org/officeDocument/2006/math" xmlns:v="urn:schemas-microsoft-com:vml" xmlns:wp14="http://schemas.microsoft.com/office/word/2010/wordprocessingDrawing" xmlns:wp="http://schemas.openxmlformats.org/drawingml/2006/wordprocessingDrawing" xmlns:w10="urn:schemas-microsoft-com:office:word" xmlns:w="http://schemas.openxmlformats.org/wordprocessingml/2006/main" xmlns:w14="http://schemas.microsoft.com/office/word/2010/wordml" xmlns:w15="http://schemas.microsoft.com/office/word/2012/wordml" xmlns:w16cex="http://schemas.microsoft.com/office/word/2018/wordml/cex" xmlns:w16cid="http://schemas.microsoft.com/office/word/2016/wordml/cid" xmlns:w16="http://schemas.microsoft.com/office/word/2018/wordml" xmlns:w16du="http://schemas.microsoft.com/office/word/2023/wordml/word16du" xmlns:w16sdtdh="http://schemas.microsoft.com/office/word/2020/wordml/sdtdatahash" xmlns:w16sdtfl="http://schemas.microsoft.com/office/word/2024/wordml/sdtformatlock" xmlns:w16se="http://schemas.microsoft.com/office/word/2015/wordml/symex" xmlns:wpg="http://schemas.microsoft.com/office/word/2010/wordprocessingGroup" xmlns:wpi="http://schemas.microsoft.com/office/word/2010/wordprocessingInk" xmlns:wne="http://schemas.microsoft.com/office/word/2006/wordml" xmlns:wps="http://schemas.microsoft.com/office/word/2010/wordprocessingShape" mc:Ignorable="w14 w15 w16se w16cid w16 w16cex w16sdtdh w16sdtfl w16du wp14">
   <w:tbl>
     <w:tblPr>
       <w:tblpPr w:leftFromText="187" w:rightFromText="187" w:vertAnchor="text" w:tblpY="1"/>
@@ -8538,7 +10710,7 @@
 </file>
 
 <file path=word/footer2.xml><?xml version="1.0" encoding="utf-8"?>
-<w:ftr xmlns:wpc="http://schemas.microsoft.com/office/word/2010/wordprocessingCanvas" xmlns:cx="http://schemas.microsoft.com/office/drawing/2014/chartex" xmlns:mc="http://schemas.openxmlformats.org/markup-compatibility/2006" xmlns:o="urn:schemas-microsoft-com:office:office" xmlns:r="http://schemas.openxmlformats.org/officeDocument/2006/relationships" xmlns:m="http://schemas.openxmlformats.org/officeDocument/2006/math" xmlns:v="urn:schemas-microsoft-com:vml" xmlns:wp14="http://schemas.microsoft.com/office/word/2010/wordprocessingDrawing" xmlns:wp="http://schemas.openxmlformats.org/drawingml/2006/wordprocessingDrawing" xmlns:w10="urn:schemas-microsoft-com:office:word" xmlns:w="http://schemas.openxmlformats.org/wordprocessingml/2006/main" xmlns:w14="http://schemas.microsoft.com/office/word/2010/wordml" xmlns:w15="http://schemas.microsoft.com/office/word/2012/wordml" xmlns:w16se="http://schemas.microsoft.com/office/word/2015/wordml/symex" xmlns:wpg="http://schemas.microsoft.com/office/word/2010/wordprocessingGroup" xmlns:wpi="http://schemas.microsoft.com/office/word/2010/wordprocessingInk" xmlns:wne="http://schemas.microsoft.com/office/word/2006/wordml" xmlns:wps="http://schemas.microsoft.com/office/word/2010/wordprocessingShape" mc:Ignorable="w14 w15 w16se wp14">
+<w:ftr xmlns:wpc="http://schemas.microsoft.com/office/word/2010/wordprocessingCanvas" xmlns:cx="http://schemas.microsoft.com/office/drawing/2014/chartex" xmlns:cx1="http://schemas.microsoft.com/office/drawing/2015/9/8/chartex" xmlns:cx2="http://schemas.microsoft.com/office/drawing/2015/10/21/chartex" xmlns:cx3="http://schemas.microsoft.com/office/drawing/2016/5/9/chartex" xmlns:cx4="http://schemas.microsoft.com/office/drawing/2016/5/10/chartex" xmlns:cx5="http://schemas.microsoft.com/office/drawing/2016/5/11/chartex" xmlns:cx6="http://schemas.microsoft.com/office/drawing/2016/5/12/chartex" xmlns:cx7="http://schemas.microsoft.com/office/drawing/2016/5/13/chartex" xmlns:cx8="http://schemas.microsoft.com/office/drawing/2016/5/14/chartex" xmlns:mc="http://schemas.openxmlformats.org/markup-compatibility/2006" xmlns:aink="http://schemas.microsoft.com/office/drawing/2016/ink" xmlns:am3d="http://schemas.microsoft.com/office/drawing/2017/model3d" xmlns:o="urn:schemas-microsoft-com:office:office" xmlns:oel="http://schemas.microsoft.com/office/2019/extlst" xmlns:r="http://schemas.openxmlformats.org/officeDocument/2006/relationships" xmlns:m="http://schemas.openxmlformats.org/officeDocument/2006/math" xmlns:v="urn:schemas-microsoft-com:vml" xmlns:wp14="http://schemas.microsoft.com/office/word/2010/wordprocessingDrawing" xmlns:wp="http://schemas.openxmlformats.org/drawingml/2006/wordprocessingDrawing" xmlns:w10="urn:schemas-microsoft-com:office:word" xmlns:w="http://schemas.openxmlformats.org/wordprocessingml/2006/main" xmlns:w14="http://schemas.microsoft.com/office/word/2010/wordml" xmlns:w15="http://schemas.microsoft.com/office/word/2012/wordml" xmlns:w16cex="http://schemas.microsoft.com/office/word/2018/wordml/cex" xmlns:w16cid="http://schemas.microsoft.com/office/word/2016/wordml/cid" xmlns:w16="http://schemas.microsoft.com/office/word/2018/wordml" xmlns:w16du="http://schemas.microsoft.com/office/word/2023/wordml/word16du" xmlns:w16sdtdh="http://schemas.microsoft.com/office/word/2020/wordml/sdtdatahash" xmlns:w16sdtfl="http://schemas.microsoft.com/office/word/2024/wordml/sdtformatlock" xmlns:w16se="http://schemas.microsoft.com/office/word/2015/wordml/symex" xmlns:wpg="http://schemas.microsoft.com/office/word/2010/wordprocessingGroup" xmlns:wpi="http://schemas.microsoft.com/office/word/2010/wordprocessingInk" xmlns:wne="http://schemas.microsoft.com/office/word/2006/wordml" xmlns:wps="http://schemas.microsoft.com/office/word/2010/wordprocessingShape" mc:Ignorable="w14 w15 w16se w16cid w16 w16cex w16sdtdh w16sdtfl w16du wp14">
   <w:tbl>
     <w:tblPr>
       <w:tblpPr w:leftFromText="187" w:rightFromText="187" w:vertAnchor="text" w:tblpY="1"/>
@@ -8700,7 +10872,7 @@
 </file>
 
 <file path=word/footer3.xml><?xml version="1.0" encoding="utf-8"?>
-<w:ftr xmlns:wpc="http://schemas.microsoft.com/office/word/2010/wordprocessingCanvas" xmlns:cx="http://schemas.microsoft.com/office/drawing/2014/chartex" xmlns:mc="http://schemas.openxmlformats.org/markup-compatibility/2006" xmlns:o="urn:schemas-microsoft-com:office:office" xmlns:r="http://schemas.openxmlformats.org/officeDocument/2006/relationships" xmlns:m="http://schemas.openxmlformats.org/officeDocument/2006/math" xmlns:v="urn:schemas-microsoft-com:vml" xmlns:wp14="http://schemas.microsoft.com/office/word/2010/wordprocessingDrawing" xmlns:wp="http://schemas.openxmlformats.org/drawingml/2006/wordprocessingDrawing" xmlns:w10="urn:schemas-microsoft-com:office:word" xmlns:w="http://schemas.openxmlformats.org/wordprocessingml/2006/main" xmlns:w14="http://schemas.microsoft.com/office/word/2010/wordml" xmlns:w15="http://schemas.microsoft.com/office/word/2012/wordml" xmlns:w16se="http://schemas.microsoft.com/office/word/2015/wordml/symex" xmlns:wpg="http://schemas.microsoft.com/office/word/2010/wordprocessingGroup" xmlns:wpi="http://schemas.microsoft.com/office/word/2010/wordprocessingInk" xmlns:wne="http://schemas.microsoft.com/office/word/2006/wordml" xmlns:wps="http://schemas.microsoft.com/office/word/2010/wordprocessingShape" mc:Ignorable="w14 w15 w16se wp14">
+<w:ftr xmlns:wpc="http://schemas.microsoft.com/office/word/2010/wordprocessingCanvas" xmlns:cx="http://schemas.microsoft.com/office/drawing/2014/chartex" xmlns:cx1="http://schemas.microsoft.com/office/drawing/2015/9/8/chartex" xmlns:cx2="http://schemas.microsoft.com/office/drawing/2015/10/21/chartex" xmlns:cx3="http://schemas.microsoft.com/office/drawing/2016/5/9/chartex" xmlns:cx4="http://schemas.microsoft.com/office/drawing/2016/5/10/chartex" xmlns:cx5="http://schemas.microsoft.com/office/drawing/2016/5/11/chartex" xmlns:cx6="http://schemas.microsoft.com/office/drawing/2016/5/12/chartex" xmlns:cx7="http://schemas.microsoft.com/office/drawing/2016/5/13/chartex" xmlns:cx8="http://schemas.microsoft.com/office/drawing/2016/5/14/chartex" xmlns:mc="http://schemas.openxmlformats.org/markup-compatibility/2006" xmlns:aink="http://schemas.microsoft.com/office/drawing/2016/ink" xmlns:am3d="http://schemas.microsoft.com/office/drawing/2017/model3d" xmlns:o="urn:schemas-microsoft-com:office:office" xmlns:oel="http://schemas.microsoft.com/office/2019/extlst" xmlns:r="http://schemas.openxmlformats.org/officeDocument/2006/relationships" xmlns:m="http://schemas.openxmlformats.org/officeDocument/2006/math" xmlns:v="urn:schemas-microsoft-com:vml" xmlns:wp14="http://schemas.microsoft.com/office/word/2010/wordprocessingDrawing" xmlns:wp="http://schemas.openxmlformats.org/drawingml/2006/wordprocessingDrawing" xmlns:w10="urn:schemas-microsoft-com:office:word" xmlns:w="http://schemas.openxmlformats.org/wordprocessingml/2006/main" xmlns:w14="http://schemas.microsoft.com/office/word/2010/wordml" xmlns:w15="http://schemas.microsoft.com/office/word/2012/wordml" xmlns:w16cex="http://schemas.microsoft.com/office/word/2018/wordml/cex" xmlns:w16cid="http://schemas.microsoft.com/office/word/2016/wordml/cid" xmlns:w16="http://schemas.microsoft.com/office/word/2018/wordml" xmlns:w16du="http://schemas.microsoft.com/office/word/2023/wordml/word16du" xmlns:w16sdtdh="http://schemas.microsoft.com/office/word/2020/wordml/sdtdatahash" xmlns:w16sdtfl="http://schemas.microsoft.com/office/word/2024/wordml/sdtformatlock" xmlns:w16se="http://schemas.microsoft.com/office/word/2015/wordml/symex" xmlns:wpg="http://schemas.microsoft.com/office/word/2010/wordprocessingGroup" xmlns:wpi="http://schemas.microsoft.com/office/word/2010/wordprocessingInk" xmlns:wne="http://schemas.microsoft.com/office/word/2006/wordml" xmlns:wps="http://schemas.microsoft.com/office/word/2010/wordprocessingShape" mc:Ignorable="w14 w15 w16se w16cid w16 w16cex w16sdtdh w16sdtfl w16du wp14">
   <w:tbl>
     <w:tblPr>
       <w:tblpPr w:leftFromText="187" w:rightFromText="187" w:vertAnchor="text" w:tblpY="1"/>
@@ -8862,7 +11034,7 @@
 </file>
 
 <file path=word/footnotes.xml><?xml version="1.0" encoding="utf-8"?>
-<w:footnotes xmlns:wpc="http://schemas.microsoft.com/office/word/2010/wordprocessingCanvas" xmlns:cx="http://schemas.microsoft.com/office/drawing/2014/chartex" xmlns:mc="http://schemas.openxmlformats.org/markup-compatibility/2006" xmlns:o="urn:schemas-microsoft-com:office:office" xmlns:r="http://schemas.openxmlformats.org/officeDocument/2006/relationships" xmlns:m="http://schemas.openxmlformats.org/officeDocument/2006/math" xmlns:v="urn:schemas-microsoft-com:vml" xmlns:wp14="http://schemas.microsoft.com/office/word/2010/wordprocessingDrawing" xmlns:wp="http://schemas.openxmlformats.org/drawingml/2006/wordprocessingDrawing" xmlns:w10="urn:schemas-microsoft-com:office:word" xmlns:w="http://schemas.openxmlformats.org/wordprocessingml/2006/main" xmlns:w14="http://schemas.microsoft.com/office/word/2010/wordml" xmlns:w15="http://schemas.microsoft.com/office/word/2012/wordml" xmlns:w16se="http://schemas.microsoft.com/office/word/2015/wordml/symex" xmlns:wpg="http://schemas.microsoft.com/office/word/2010/wordprocessingGroup" xmlns:wpi="http://schemas.microsoft.com/office/word/2010/wordprocessingInk" xmlns:wne="http://schemas.microsoft.com/office/word/2006/wordml" xmlns:wps="http://schemas.microsoft.com/office/word/2010/wordprocessingShape" mc:Ignorable="w14 w15 w16se wp14">
+<w:footnotes xmlns:wpc="http://schemas.microsoft.com/office/word/2010/wordprocessingCanvas" xmlns:cx="http://schemas.microsoft.com/office/drawing/2014/chartex" xmlns:cx1="http://schemas.microsoft.com/office/drawing/2015/9/8/chartex" xmlns:cx2="http://schemas.microsoft.com/office/drawing/2015/10/21/chartex" xmlns:cx3="http://schemas.microsoft.com/office/drawing/2016/5/9/chartex" xmlns:cx4="http://schemas.microsoft.com/office/drawing/2016/5/10/chartex" xmlns:cx5="http://schemas.microsoft.com/office/drawing/2016/5/11/chartex" xmlns:cx6="http://schemas.microsoft.com/office/drawing/2016/5/12/chartex" xmlns:cx7="http://schemas.microsoft.com/office/drawing/2016/5/13/chartex" xmlns:cx8="http://schemas.microsoft.com/office/drawing/2016/5/14/chartex" xmlns:mc="http://schemas.openxmlformats.org/markup-compatibility/2006" xmlns:aink="http://schemas.microsoft.com/office/drawing/2016/ink" xmlns:am3d="http://schemas.microsoft.com/office/drawing/2017/model3d" xmlns:o="urn:schemas-microsoft-com:office:office" xmlns:oel="http://schemas.microsoft.com/office/2019/extlst" xmlns:r="http://schemas.openxmlformats.org/officeDocument/2006/relationships" xmlns:m="http://schemas.openxmlformats.org/officeDocument/2006/math" xmlns:v="urn:schemas-microsoft-com:vml" xmlns:wp14="http://schemas.microsoft.com/office/word/2010/wordprocessingDrawing" xmlns:wp="http://schemas.openxmlformats.org/drawingml/2006/wordprocessingDrawing" xmlns:w10="urn:schemas-microsoft-com:office:word" xmlns:w="http://schemas.openxmlformats.org/wordprocessingml/2006/main" xmlns:w14="http://schemas.microsoft.com/office/word/2010/wordml" xmlns:w15="http://schemas.microsoft.com/office/word/2012/wordml" xmlns:w16cex="http://schemas.microsoft.com/office/word/2018/wordml/cex" xmlns:w16cid="http://schemas.microsoft.com/office/word/2016/wordml/cid" xmlns:w16="http://schemas.microsoft.com/office/word/2018/wordml" xmlns:w16du="http://schemas.microsoft.com/office/word/2023/wordml/word16du" xmlns:w16sdtdh="http://schemas.microsoft.com/office/word/2020/wordml/sdtdatahash" xmlns:w16sdtfl="http://schemas.microsoft.com/office/word/2024/wordml/sdtformatlock" xmlns:w16se="http://schemas.microsoft.com/office/word/2015/wordml/symex" xmlns:wpg="http://schemas.microsoft.com/office/word/2010/wordprocessingGroup" xmlns:wpi="http://schemas.microsoft.com/office/word/2010/wordprocessingInk" xmlns:wne="http://schemas.microsoft.com/office/word/2006/wordml" xmlns:wps="http://schemas.microsoft.com/office/word/2010/wordprocessingShape" mc:Ignorable="w14 w15 w16se w16cid w16 w16cex w16sdtdh w16sdtfl w16du wp14">
   <w:footnote w:type="separator" w:id="-1">
     <w:p>
       <w:pPr>
@@ -8887,7 +11059,7 @@
 </file>
 
 <file path=word/header1.xml><?xml version="1.0" encoding="utf-8"?>
-<w:hdr xmlns:wpc="http://schemas.microsoft.com/office/word/2010/wordprocessingCanvas" xmlns:cx="http://schemas.microsoft.com/office/drawing/2014/chartex" xmlns:mc="http://schemas.openxmlformats.org/markup-compatibility/2006" xmlns:o="urn:schemas-microsoft-com:office:office" xmlns:r="http://schemas.openxmlformats.org/officeDocument/2006/relationships" xmlns:m="http://schemas.openxmlformats.org/officeDocument/2006/math" xmlns:v="urn:schemas-microsoft-com:vml" xmlns:wp14="http://schemas.microsoft.com/office/word/2010/wordprocessingDrawing" xmlns:wp="http://schemas.openxmlformats.org/drawingml/2006/wordprocessingDrawing" xmlns:w10="urn:schemas-microsoft-com:office:word" xmlns:w="http://schemas.openxmlformats.org/wordprocessingml/2006/main" xmlns:w14="http://schemas.microsoft.com/office/word/2010/wordml" xmlns:w15="http://schemas.microsoft.com/office/word/2012/wordml" xmlns:w16se="http://schemas.microsoft.com/office/word/2015/wordml/symex" xmlns:wpg="http://schemas.microsoft.com/office/word/2010/wordprocessingGroup" xmlns:wpi="http://schemas.microsoft.com/office/word/2010/wordprocessingInk" xmlns:wne="http://schemas.microsoft.com/office/word/2006/wordml" xmlns:wps="http://schemas.microsoft.com/office/word/2010/wordprocessingShape" mc:Ignorable="w14 w15 w16se wp14">
+<w:hdr xmlns:wpc="http://schemas.microsoft.com/office/word/2010/wordprocessingCanvas" xmlns:cx="http://schemas.microsoft.com/office/drawing/2014/chartex" xmlns:cx1="http://schemas.microsoft.com/office/drawing/2015/9/8/chartex" xmlns:cx2="http://schemas.microsoft.com/office/drawing/2015/10/21/chartex" xmlns:cx3="http://schemas.microsoft.com/office/drawing/2016/5/9/chartex" xmlns:cx4="http://schemas.microsoft.com/office/drawing/2016/5/10/chartex" xmlns:cx5="http://schemas.microsoft.com/office/drawing/2016/5/11/chartex" xmlns:cx6="http://schemas.microsoft.com/office/drawing/2016/5/12/chartex" xmlns:cx7="http://schemas.microsoft.com/office/drawing/2016/5/13/chartex" xmlns:cx8="http://schemas.microsoft.com/office/drawing/2016/5/14/chartex" xmlns:mc="http://schemas.openxmlformats.org/markup-compatibility/2006" xmlns:aink="http://schemas.microsoft.com/office/drawing/2016/ink" xmlns:am3d="http://schemas.microsoft.com/office/drawing/2017/model3d" xmlns:o="urn:schemas-microsoft-com:office:office" xmlns:oel="http://schemas.microsoft.com/office/2019/extlst" xmlns:r="http://schemas.openxmlformats.org/officeDocument/2006/relationships" xmlns:m="http://schemas.openxmlformats.org/officeDocument/2006/math" xmlns:v="urn:schemas-microsoft-com:vml" xmlns:wp14="http://schemas.microsoft.com/office/word/2010/wordprocessingDrawing" xmlns:wp="http://schemas.openxmlformats.org/drawingml/2006/wordprocessingDrawing" xmlns:w10="urn:schemas-microsoft-com:office:word" xmlns:w="http://schemas.openxmlformats.org/wordprocessingml/2006/main" xmlns:w14="http://schemas.microsoft.com/office/word/2010/wordml" xmlns:w15="http://schemas.microsoft.com/office/word/2012/wordml" xmlns:w16cex="http://schemas.microsoft.com/office/word/2018/wordml/cex" xmlns:w16cid="http://schemas.microsoft.com/office/word/2016/wordml/cid" xmlns:w16="http://schemas.microsoft.com/office/word/2018/wordml" xmlns:w16du="http://schemas.microsoft.com/office/word/2023/wordml/word16du" xmlns:w16sdtdh="http://schemas.microsoft.com/office/word/2020/wordml/sdtdatahash" xmlns:w16sdtfl="http://schemas.microsoft.com/office/word/2024/wordml/sdtformatlock" xmlns:w16se="http://schemas.microsoft.com/office/word/2015/wordml/symex" xmlns:wpg="http://schemas.microsoft.com/office/word/2010/wordprocessingGroup" xmlns:wpi="http://schemas.microsoft.com/office/word/2010/wordprocessingInk" xmlns:wne="http://schemas.microsoft.com/office/word/2006/wordml" xmlns:wps="http://schemas.microsoft.com/office/word/2010/wordprocessingShape" mc:Ignorable="w14 w15 w16se w16cid w16 w16cex w16sdtdh w16sdtfl w16du wp14">
   <w:p>
     <w:pPr>
       <w:pStyle w:val="Header"/>
@@ -8918,7 +11090,7 @@
 </file>
 
 <file path=word/header2.xml><?xml version="1.0" encoding="utf-8"?>
-<w:hdr xmlns:wpc="http://schemas.microsoft.com/office/word/2010/wordprocessingCanvas" xmlns:cx="http://schemas.microsoft.com/office/drawing/2014/chartex" xmlns:mc="http://schemas.openxmlformats.org/markup-compatibility/2006" xmlns:o="urn:schemas-microsoft-com:office:office" xmlns:r="http://schemas.openxmlformats.org/officeDocument/2006/relationships" xmlns:m="http://schemas.openxmlformats.org/officeDocument/2006/math" xmlns:v="urn:schemas-microsoft-com:vml" xmlns:wp14="http://schemas.microsoft.com/office/word/2010/wordprocessingDrawing" xmlns:wp="http://schemas.openxmlformats.org/drawingml/2006/wordprocessingDrawing" xmlns:w10="urn:schemas-microsoft-com:office:word" xmlns:w="http://schemas.openxmlformats.org/wordprocessingml/2006/main" xmlns:w14="http://schemas.microsoft.com/office/word/2010/wordml" xmlns:w15="http://schemas.microsoft.com/office/word/2012/wordml" xmlns:w16se="http://schemas.microsoft.com/office/word/2015/wordml/symex" xmlns:wpg="http://schemas.microsoft.com/office/word/2010/wordprocessingGroup" xmlns:wpi="http://schemas.microsoft.com/office/word/2010/wordprocessingInk" xmlns:wne="http://schemas.microsoft.com/office/word/2006/wordml" xmlns:wps="http://schemas.microsoft.com/office/word/2010/wordprocessingShape" mc:Ignorable="w14 w15 w16se wp14">
+<w:hdr xmlns:wpc="http://schemas.microsoft.com/office/word/2010/wordprocessingCanvas" xmlns:cx="http://schemas.microsoft.com/office/drawing/2014/chartex" xmlns:cx1="http://schemas.microsoft.com/office/drawing/2015/9/8/chartex" xmlns:cx2="http://schemas.microsoft.com/office/drawing/2015/10/21/chartex" xmlns:cx3="http://schemas.microsoft.com/office/drawing/2016/5/9/chartex" xmlns:cx4="http://schemas.microsoft.com/office/drawing/2016/5/10/chartex" xmlns:cx5="http://schemas.microsoft.com/office/drawing/2016/5/11/chartex" xmlns:cx6="http://schemas.microsoft.com/office/drawing/2016/5/12/chartex" xmlns:cx7="http://schemas.microsoft.com/office/drawing/2016/5/13/chartex" xmlns:cx8="http://schemas.microsoft.com/office/drawing/2016/5/14/chartex" xmlns:mc="http://schemas.openxmlformats.org/markup-compatibility/2006" xmlns:aink="http://schemas.microsoft.com/office/drawing/2016/ink" xmlns:am3d="http://schemas.microsoft.com/office/drawing/2017/model3d" xmlns:o="urn:schemas-microsoft-com:office:office" xmlns:oel="http://schemas.microsoft.com/office/2019/extlst" xmlns:r="http://schemas.openxmlformats.org/officeDocument/2006/relationships" xmlns:m="http://schemas.openxmlformats.org/officeDocument/2006/math" xmlns:v="urn:schemas-microsoft-com:vml" xmlns:wp14="http://schemas.microsoft.com/office/word/2010/wordprocessingDrawing" xmlns:wp="http://schemas.openxmlformats.org/drawingml/2006/wordprocessingDrawing" xmlns:w10="urn:schemas-microsoft-com:office:word" xmlns:w="http://schemas.openxmlformats.org/wordprocessingml/2006/main" xmlns:w14="http://schemas.microsoft.com/office/word/2010/wordml" xmlns:w15="http://schemas.microsoft.com/office/word/2012/wordml" xmlns:w16cex="http://schemas.microsoft.com/office/word/2018/wordml/cex" xmlns:w16cid="http://schemas.microsoft.com/office/word/2016/wordml/cid" xmlns:w16="http://schemas.microsoft.com/office/word/2018/wordml" xmlns:w16du="http://schemas.microsoft.com/office/word/2023/wordml/word16du" xmlns:w16sdtdh="http://schemas.microsoft.com/office/word/2020/wordml/sdtdatahash" xmlns:w16sdtfl="http://schemas.microsoft.com/office/word/2024/wordml/sdtformatlock" xmlns:w16se="http://schemas.microsoft.com/office/word/2015/wordml/symex" xmlns:wpg="http://schemas.microsoft.com/office/word/2010/wordprocessingGroup" xmlns:wpi="http://schemas.microsoft.com/office/word/2010/wordprocessingInk" xmlns:wne="http://schemas.microsoft.com/office/word/2006/wordml" xmlns:wps="http://schemas.microsoft.com/office/word/2010/wordprocessingShape" mc:Ignorable="w14 w15 w16se w16cid w16 w16cex w16sdtdh w16sdtfl w16du wp14">
   <w:p>
     <w:pPr>
       <w:pStyle w:val="Header"/>
@@ -8954,7 +11126,7 @@
 </file>
 
 <file path=word/header3.xml><?xml version="1.0" encoding="utf-8"?>
-<w:hdr xmlns:wpc="http://schemas.microsoft.com/office/word/2010/wordprocessingCanvas" xmlns:cx="http://schemas.microsoft.com/office/drawing/2014/chartex" xmlns:mc="http://schemas.openxmlformats.org/markup-compatibility/2006" xmlns:o="urn:schemas-microsoft-com:office:office" xmlns:r="http://schemas.openxmlformats.org/officeDocument/2006/relationships" xmlns:m="http://schemas.openxmlformats.org/officeDocument/2006/math" xmlns:v="urn:schemas-microsoft-com:vml" xmlns:wp14="http://schemas.microsoft.com/office/word/2010/wordprocessingDrawing" xmlns:wp="http://schemas.openxmlformats.org/drawingml/2006/wordprocessingDrawing" xmlns:w10="urn:schemas-microsoft-com:office:word" xmlns:w="http://schemas.openxmlformats.org/wordprocessingml/2006/main" xmlns:w14="http://schemas.microsoft.com/office/word/2010/wordml" xmlns:w15="http://schemas.microsoft.com/office/word/2012/wordml" xmlns:w16se="http://schemas.microsoft.com/office/word/2015/wordml/symex" xmlns:wpg="http://schemas.microsoft.com/office/word/2010/wordprocessingGroup" xmlns:wpi="http://schemas.microsoft.com/office/word/2010/wordprocessingInk" xmlns:wne="http://schemas.microsoft.com/office/word/2006/wordml" xmlns:wps="http://schemas.microsoft.com/office/word/2010/wordprocessingShape" mc:Ignorable="w14 w15 w16se wp14">
+<w:hdr xmlns:wpc="http://schemas.microsoft.com/office/word/2010/wordprocessingCanvas" xmlns:cx="http://schemas.microsoft.com/office/drawing/2014/chartex" xmlns:cx1="http://schemas.microsoft.com/office/drawing/2015/9/8/chartex" xmlns:cx2="http://schemas.microsoft.com/office/drawing/2015/10/21/chartex" xmlns:cx3="http://schemas.microsoft.com/office/drawing/2016/5/9/chartex" xmlns:cx4="http://schemas.microsoft.com/office/drawing/2016/5/10/chartex" xmlns:cx5="http://schemas.microsoft.com/office/drawing/2016/5/11/chartex" xmlns:cx6="http://schemas.microsoft.com/office/drawing/2016/5/12/chartex" xmlns:cx7="http://schemas.microsoft.com/office/drawing/2016/5/13/chartex" xmlns:cx8="http://schemas.microsoft.com/office/drawing/2016/5/14/chartex" xmlns:mc="http://schemas.openxmlformats.org/markup-compatibility/2006" xmlns:aink="http://schemas.microsoft.com/office/drawing/2016/ink" xmlns:am3d="http://schemas.microsoft.com/office/drawing/2017/model3d" xmlns:o="urn:schemas-microsoft-com:office:office" xmlns:oel="http://schemas.microsoft.com/office/2019/extlst" xmlns:r="http://schemas.openxmlformats.org/officeDocument/2006/relationships" xmlns:m="http://schemas.openxmlformats.org/officeDocument/2006/math" xmlns:v="urn:schemas-microsoft-com:vml" xmlns:wp14="http://schemas.microsoft.com/office/word/2010/wordprocessingDrawing" xmlns:wp="http://schemas.openxmlformats.org/drawingml/2006/wordprocessingDrawing" xmlns:w10="urn:schemas-microsoft-com:office:word" xmlns:w="http://schemas.openxmlformats.org/wordprocessingml/2006/main" xmlns:w14="http://schemas.microsoft.com/office/word/2010/wordml" xmlns:w15="http://schemas.microsoft.com/office/word/2012/wordml" xmlns:w16cex="http://schemas.microsoft.com/office/word/2018/wordml/cex" xmlns:w16cid="http://schemas.microsoft.com/office/word/2016/wordml/cid" xmlns:w16="http://schemas.microsoft.com/office/word/2018/wordml" xmlns:w16du="http://schemas.microsoft.com/office/word/2023/wordml/word16du" xmlns:w16sdtdh="http://schemas.microsoft.com/office/word/2020/wordml/sdtdatahash" xmlns:w16sdtfl="http://schemas.microsoft.com/office/word/2024/wordml/sdtformatlock" xmlns:w16se="http://schemas.microsoft.com/office/word/2015/wordml/symex" xmlns:wpg="http://schemas.microsoft.com/office/word/2010/wordprocessingGroup" xmlns:wpi="http://schemas.microsoft.com/office/word/2010/wordprocessingInk" xmlns:wne="http://schemas.microsoft.com/office/word/2006/wordml" xmlns:wps="http://schemas.microsoft.com/office/word/2010/wordprocessingShape" mc:Ignorable="w14 w15 w16se w16cid w16 w16cex w16sdtdh w16sdtfl w16du wp14">
   <w:p>
     <w:pPr>
       <w:pStyle w:val="Header"/>
@@ -8982,7 +11154,7 @@
 </file>
 
 <file path=word/numbering.xml><?xml version="1.0" encoding="utf-8"?>
-<w:numbering xmlns:wpc="http://schemas.microsoft.com/office/word/2010/wordprocessingCanvas" xmlns:cx="http://schemas.microsoft.com/office/drawing/2014/chartex" xmlns:mc="http://schemas.openxmlformats.org/markup-compatibility/2006" xmlns:o="urn:schemas-microsoft-com:office:office" xmlns:r="http://schemas.openxmlformats.org/officeDocument/2006/relationships" xmlns:m="http://schemas.openxmlformats.org/officeDocument/2006/math" xmlns:v="urn:schemas-microsoft-com:vml" xmlns:wp14="http://schemas.microsoft.com/office/word/2010/wordprocessingDrawing" xmlns:wp="http://schemas.openxmlformats.org/drawingml/2006/wordprocessingDrawing" xmlns:w10="urn:schemas-microsoft-com:office:word" xmlns:w="http://schemas.openxmlformats.org/wordprocessingml/2006/main" xmlns:w14="http://schemas.microsoft.com/office/word/2010/wordml" xmlns:w15="http://schemas.microsoft.com/office/word/2012/wordml" xmlns:w16se="http://schemas.microsoft.com/office/word/2015/wordml/symex" xmlns:wpg="http://schemas.microsoft.com/office/word/2010/wordprocessingGroup" xmlns:wpi="http://schemas.microsoft.com/office/word/2010/wordprocessingInk" xmlns:wne="http://schemas.microsoft.com/office/word/2006/wordml" xmlns:wps="http://schemas.microsoft.com/office/word/2010/wordprocessingShape" mc:Ignorable="w14 w15 w16se wp14">
+<w:numbering xmlns:wpc="http://schemas.microsoft.com/office/word/2010/wordprocessingCanvas" xmlns:cx="http://schemas.microsoft.com/office/drawing/2014/chartex" xmlns:cx1="http://schemas.microsoft.com/office/drawing/2015/9/8/chartex" xmlns:cx2="http://schemas.microsoft.com/office/drawing/2015/10/21/chartex" xmlns:cx3="http://schemas.microsoft.com/office/drawing/2016/5/9/chartex" xmlns:cx4="http://schemas.microsoft.com/office/drawing/2016/5/10/chartex" xmlns:cx5="http://schemas.microsoft.com/office/drawing/2016/5/11/chartex" xmlns:cx6="http://schemas.microsoft.com/office/drawing/2016/5/12/chartex" xmlns:cx7="http://schemas.microsoft.com/office/drawing/2016/5/13/chartex" xmlns:cx8="http://schemas.microsoft.com/office/drawing/2016/5/14/chartex" xmlns:mc="http://schemas.openxmlformats.org/markup-compatibility/2006" xmlns:aink="http://schemas.microsoft.com/office/drawing/2016/ink" xmlns:am3d="http://schemas.microsoft.com/office/drawing/2017/model3d" xmlns:o="urn:schemas-microsoft-com:office:office" xmlns:oel="http://schemas.microsoft.com/office/2019/extlst" xmlns:r="http://schemas.openxmlformats.org/officeDocument/2006/relationships" xmlns:m="http://schemas.openxmlformats.org/officeDocument/2006/math" xmlns:v="urn:schemas-microsoft-com:vml" xmlns:wp14="http://schemas.microsoft.com/office/word/2010/wordprocessingDrawing" xmlns:wp="http://schemas.openxmlformats.org/drawingml/2006/wordprocessingDrawing" xmlns:w10="urn:schemas-microsoft-com:office:word" xmlns:w="http://schemas.openxmlformats.org/wordprocessingml/2006/main" xmlns:w14="http://schemas.microsoft.com/office/word/2010/wordml" xmlns:w15="http://schemas.microsoft.com/office/word/2012/wordml" xmlns:w16cex="http://schemas.microsoft.com/office/word/2018/wordml/cex" xmlns:w16cid="http://schemas.microsoft.com/office/word/2016/wordml/cid" xmlns:w16="http://schemas.microsoft.com/office/word/2018/wordml" xmlns:w16du="http://schemas.microsoft.com/office/word/2023/wordml/word16du" xmlns:w16sdtdh="http://schemas.microsoft.com/office/word/2020/wordml/sdtdatahash" xmlns:w16sdtfl="http://schemas.microsoft.com/office/word/2024/wordml/sdtformatlock" xmlns:w16se="http://schemas.microsoft.com/office/word/2015/wordml/symex" xmlns:wpg="http://schemas.microsoft.com/office/word/2010/wordprocessingGroup" xmlns:wpi="http://schemas.microsoft.com/office/word/2010/wordprocessingInk" xmlns:wne="http://schemas.microsoft.com/office/word/2006/wordml" xmlns:wps="http://schemas.microsoft.com/office/word/2010/wordprocessingShape" mc:Ignorable="w14 w15 w16se w16cid w16 w16cex w16sdtdh w16sdtfl w16du wp14">
   <w:abstractNum w:abstractNumId="0" w15:restartNumberingAfterBreak="0">
     <w:nsid w:val="07481298"/>
     <w:multiLevelType w:val="multilevel"/>
@@ -9630,6 +11802,119 @@
     </w:lvl>
   </w:abstractNum>
   <w:abstractNum w:abstractNumId="5" w15:restartNumberingAfterBreak="0">
+    <w:nsid w:val="41AA552F"/>
+    <w:multiLevelType w:val="hybridMultilevel"/>
+    <w:tmpl w:val="54605A18"/>
+    <w:lvl w:ilvl="0" w:tplc="04090001">
+      <w:start w:val="1"/>
+      <w:numFmt w:val="bullet"/>
+      <w:lvlText w:val=""/>
+      <w:lvlJc w:val="left"/>
+      <w:pPr>
+        <w:ind w:left="720" w:hanging="360"/>
+      </w:pPr>
+      <w:rPr>
+        <w:rFonts w:ascii="Symbol" w:hAnsi="Symbol" w:hint="default"/>
+      </w:rPr>
+    </w:lvl>
+    <w:lvl w:ilvl="1" w:tplc="04090003" w:tentative="1">
+      <w:start w:val="1"/>
+      <w:numFmt w:val="bullet"/>
+      <w:lvlText w:val="o"/>
+      <w:lvlJc w:val="left"/>
+      <w:pPr>
+        <w:ind w:left="1440" w:hanging="360"/>
+      </w:pPr>
+      <w:rPr>
+        <w:rFonts w:ascii="Courier New" w:hAnsi="Courier New" w:cs="Courier New" w:hint="default"/>
+      </w:rPr>
+    </w:lvl>
+    <w:lvl w:ilvl="2" w:tplc="04090005" w:tentative="1">
+      <w:start w:val="1"/>
+      <w:numFmt w:val="bullet"/>
+      <w:lvlText w:val=""/>
+      <w:lvlJc w:val="left"/>
+      <w:pPr>
+        <w:ind w:left="2160" w:hanging="360"/>
+      </w:pPr>
+      <w:rPr>
+        <w:rFonts w:ascii="Wingdings" w:hAnsi="Wingdings" w:hint="default"/>
+      </w:rPr>
+    </w:lvl>
+    <w:lvl w:ilvl="3" w:tplc="04090001" w:tentative="1">
+      <w:start w:val="1"/>
+      <w:numFmt w:val="bullet"/>
+      <w:lvlText w:val=""/>
+      <w:lvlJc w:val="left"/>
+      <w:pPr>
+        <w:ind w:left="2880" w:hanging="360"/>
+      </w:pPr>
+      <w:rPr>
+        <w:rFonts w:ascii="Symbol" w:hAnsi="Symbol" w:hint="default"/>
+      </w:rPr>
+    </w:lvl>
+    <w:lvl w:ilvl="4" w:tplc="04090003" w:tentative="1">
+      <w:start w:val="1"/>
+      <w:numFmt w:val="bullet"/>
+      <w:lvlText w:val="o"/>
+      <w:lvlJc w:val="left"/>
+      <w:pPr>
+        <w:ind w:left="3600" w:hanging="360"/>
+      </w:pPr>
+      <w:rPr>
+        <w:rFonts w:ascii="Courier New" w:hAnsi="Courier New" w:cs="Courier New" w:hint="default"/>
+      </w:rPr>
+    </w:lvl>
+    <w:lvl w:ilvl="5" w:tplc="04090005" w:tentative="1">
+      <w:start w:val="1"/>
+      <w:numFmt w:val="bullet"/>
+      <w:lvlText w:val=""/>
+      <w:lvlJc w:val="left"/>
+      <w:pPr>
+        <w:ind w:left="4320" w:hanging="360"/>
+      </w:pPr>
+      <w:rPr>
+        <w:rFonts w:ascii="Wingdings" w:hAnsi="Wingdings" w:hint="default"/>
+      </w:rPr>
+    </w:lvl>
+    <w:lvl w:ilvl="6" w:tplc="04090001" w:tentative="1">
+      <w:start w:val="1"/>
+      <w:numFmt w:val="bullet"/>
+      <w:lvlText w:val=""/>
+      <w:lvlJc w:val="left"/>
+      <w:pPr>
+        <w:ind w:left="5040" w:hanging="360"/>
+      </w:pPr>
+      <w:rPr>
+        <w:rFonts w:ascii="Symbol" w:hAnsi="Symbol" w:hint="default"/>
+      </w:rPr>
+    </w:lvl>
+    <w:lvl w:ilvl="7" w:tplc="04090003" w:tentative="1">
+      <w:start w:val="1"/>
+      <w:numFmt w:val="bullet"/>
+      <w:lvlText w:val="o"/>
+      <w:lvlJc w:val="left"/>
+      <w:pPr>
+        <w:ind w:left="5760" w:hanging="360"/>
+      </w:pPr>
+      <w:rPr>
+        <w:rFonts w:ascii="Courier New" w:hAnsi="Courier New" w:cs="Courier New" w:hint="default"/>
+      </w:rPr>
+    </w:lvl>
+    <w:lvl w:ilvl="8" w:tplc="04090005" w:tentative="1">
+      <w:start w:val="1"/>
+      <w:numFmt w:val="bullet"/>
+      <w:lvlText w:val=""/>
+      <w:lvlJc w:val="left"/>
+      <w:pPr>
+        <w:ind w:left="6480" w:hanging="360"/>
+      </w:pPr>
+      <w:rPr>
+        <w:rFonts w:ascii="Wingdings" w:hAnsi="Wingdings" w:hint="default"/>
+      </w:rPr>
+    </w:lvl>
+  </w:abstractNum>
+  <w:abstractNum w:abstractNumId="6" w15:restartNumberingAfterBreak="0">
     <w:nsid w:val="4C2A2733"/>
     <w:multiLevelType w:val="multilevel"/>
     <w:tmpl w:val="1938D840"/>
@@ -9769,7 +12054,7 @@
       </w:rPr>
     </w:lvl>
   </w:abstractNum>
-  <w:abstractNum w:abstractNumId="6" w15:restartNumberingAfterBreak="0">
+  <w:abstractNum w:abstractNumId="7" w15:restartNumberingAfterBreak="0">
     <w:nsid w:val="4C72746D"/>
     <w:multiLevelType w:val="multilevel"/>
     <w:tmpl w:val="86108AA8"/>
@@ -9909,7 +12194,7 @@
       </w:rPr>
     </w:lvl>
   </w:abstractNum>
-  <w:abstractNum w:abstractNumId="7" w15:restartNumberingAfterBreak="0">
+  <w:abstractNum w:abstractNumId="8" w15:restartNumberingAfterBreak="0">
     <w:nsid w:val="5810299D"/>
     <w:multiLevelType w:val="multilevel"/>
     <w:tmpl w:val="729AE85E"/>
@@ -10031,35 +12316,154 @@
       </w:pPr>
     </w:lvl>
   </w:abstractNum>
-  <w:num w:numId="1">
+  <w:abstractNum w:abstractNumId="9" w15:restartNumberingAfterBreak="0">
+    <w:nsid w:val="752732CA"/>
+    <w:multiLevelType w:val="hybridMultilevel"/>
+    <w:tmpl w:val="53D6B7FE"/>
+    <w:lvl w:ilvl="0" w:tplc="04090001">
+      <w:start w:val="1"/>
+      <w:numFmt w:val="bullet"/>
+      <w:lvlText w:val=""/>
+      <w:lvlJc w:val="left"/>
+      <w:pPr>
+        <w:ind w:left="720" w:hanging="360"/>
+      </w:pPr>
+      <w:rPr>
+        <w:rFonts w:ascii="Symbol" w:hAnsi="Symbol" w:hint="default"/>
+      </w:rPr>
+    </w:lvl>
+    <w:lvl w:ilvl="1" w:tplc="04090003" w:tentative="1">
+      <w:start w:val="1"/>
+      <w:numFmt w:val="bullet"/>
+      <w:lvlText w:val="o"/>
+      <w:lvlJc w:val="left"/>
+      <w:pPr>
+        <w:ind w:left="1440" w:hanging="360"/>
+      </w:pPr>
+      <w:rPr>
+        <w:rFonts w:ascii="Courier New" w:hAnsi="Courier New" w:cs="Courier New" w:hint="default"/>
+      </w:rPr>
+    </w:lvl>
+    <w:lvl w:ilvl="2" w:tplc="04090005" w:tentative="1">
+      <w:start w:val="1"/>
+      <w:numFmt w:val="bullet"/>
+      <w:lvlText w:val=""/>
+      <w:lvlJc w:val="left"/>
+      <w:pPr>
+        <w:ind w:left="2160" w:hanging="360"/>
+      </w:pPr>
+      <w:rPr>
+        <w:rFonts w:ascii="Wingdings" w:hAnsi="Wingdings" w:hint="default"/>
+      </w:rPr>
+    </w:lvl>
+    <w:lvl w:ilvl="3" w:tplc="04090001" w:tentative="1">
+      <w:start w:val="1"/>
+      <w:numFmt w:val="bullet"/>
+      <w:lvlText w:val=""/>
+      <w:lvlJc w:val="left"/>
+      <w:pPr>
+        <w:ind w:left="2880" w:hanging="360"/>
+      </w:pPr>
+      <w:rPr>
+        <w:rFonts w:ascii="Symbol" w:hAnsi="Symbol" w:hint="default"/>
+      </w:rPr>
+    </w:lvl>
+    <w:lvl w:ilvl="4" w:tplc="04090003" w:tentative="1">
+      <w:start w:val="1"/>
+      <w:numFmt w:val="bullet"/>
+      <w:lvlText w:val="o"/>
+      <w:lvlJc w:val="left"/>
+      <w:pPr>
+        <w:ind w:left="3600" w:hanging="360"/>
+      </w:pPr>
+      <w:rPr>
+        <w:rFonts w:ascii="Courier New" w:hAnsi="Courier New" w:cs="Courier New" w:hint="default"/>
+      </w:rPr>
+    </w:lvl>
+    <w:lvl w:ilvl="5" w:tplc="04090005" w:tentative="1">
+      <w:start w:val="1"/>
+      <w:numFmt w:val="bullet"/>
+      <w:lvlText w:val=""/>
+      <w:lvlJc w:val="left"/>
+      <w:pPr>
+        <w:ind w:left="4320" w:hanging="360"/>
+      </w:pPr>
+      <w:rPr>
+        <w:rFonts w:ascii="Wingdings" w:hAnsi="Wingdings" w:hint="default"/>
+      </w:rPr>
+    </w:lvl>
+    <w:lvl w:ilvl="6" w:tplc="04090001" w:tentative="1">
+      <w:start w:val="1"/>
+      <w:numFmt w:val="bullet"/>
+      <w:lvlText w:val=""/>
+      <w:lvlJc w:val="left"/>
+      <w:pPr>
+        <w:ind w:left="5040" w:hanging="360"/>
+      </w:pPr>
+      <w:rPr>
+        <w:rFonts w:ascii="Symbol" w:hAnsi="Symbol" w:hint="default"/>
+      </w:rPr>
+    </w:lvl>
+    <w:lvl w:ilvl="7" w:tplc="04090003" w:tentative="1">
+      <w:start w:val="1"/>
+      <w:numFmt w:val="bullet"/>
+      <w:lvlText w:val="o"/>
+      <w:lvlJc w:val="left"/>
+      <w:pPr>
+        <w:ind w:left="5760" w:hanging="360"/>
+      </w:pPr>
+      <w:rPr>
+        <w:rFonts w:ascii="Courier New" w:hAnsi="Courier New" w:cs="Courier New" w:hint="default"/>
+      </w:rPr>
+    </w:lvl>
+    <w:lvl w:ilvl="8" w:tplc="04090005" w:tentative="1">
+      <w:start w:val="1"/>
+      <w:numFmt w:val="bullet"/>
+      <w:lvlText w:val=""/>
+      <w:lvlJc w:val="left"/>
+      <w:pPr>
+        <w:ind w:left="6480" w:hanging="360"/>
+      </w:pPr>
+      <w:rPr>
+        <w:rFonts w:ascii="Wingdings" w:hAnsi="Wingdings" w:hint="default"/>
+      </w:rPr>
+    </w:lvl>
+  </w:abstractNum>
+  <w:num w:numId="1" w16cid:durableId="2134713700">
     <w:abstractNumId w:val="3"/>
   </w:num>
-  <w:num w:numId="2">
+  <w:num w:numId="2" w16cid:durableId="1356809638">
     <w:abstractNumId w:val="0"/>
   </w:num>
-  <w:num w:numId="3">
+  <w:num w:numId="3" w16cid:durableId="1606419103">
+    <w:abstractNumId w:val="7"/>
+  </w:num>
+  <w:num w:numId="4" w16cid:durableId="930622442">
+    <w:abstractNumId w:val="2"/>
+  </w:num>
+  <w:num w:numId="5" w16cid:durableId="153687163">
     <w:abstractNumId w:val="6"/>
   </w:num>
-  <w:num w:numId="4">
-    <w:abstractNumId w:val="2"/>
+  <w:num w:numId="6" w16cid:durableId="1973902375">
+    <w:abstractNumId w:val="8"/>
   </w:num>
-  <w:num w:numId="5">
+  <w:num w:numId="7" w16cid:durableId="1161115697">
+    <w:abstractNumId w:val="1"/>
+  </w:num>
+  <w:num w:numId="8" w16cid:durableId="1535079099">
+    <w:abstractNumId w:val="4"/>
+  </w:num>
+  <w:num w:numId="9" w16cid:durableId="1681740573">
     <w:abstractNumId w:val="5"/>
   </w:num>
-  <w:num w:numId="6">
-    <w:abstractNumId w:val="7"/>
-  </w:num>
-  <w:num w:numId="7">
-    <w:abstractNumId w:val="1"/>
-  </w:num>
-  <w:num w:numId="8">
-    <w:abstractNumId w:val="4"/>
+  <w:num w:numId="10" w16cid:durableId="773018812">
+    <w:abstractNumId w:val="9"/>
   </w:num>
 </w:numbering>
 </file>
 
 <file path=word/styles.xml><?xml version="1.0" encoding="utf-8"?>
-<w:styles xmlns:mc="http://schemas.openxmlformats.org/markup-compatibility/2006" xmlns:r="http://schemas.openxmlformats.org/officeDocument/2006/relationships" xmlns:w="http://schemas.openxmlformats.org/wordprocessingml/2006/main" xmlns:w14="http://schemas.microsoft.com/office/word/2010/wordml" xmlns:w15="http://schemas.microsoft.com/office/word/2012/wordml" xmlns:w16se="http://schemas.microsoft.com/office/word/2015/wordml/symex" mc:Ignorable="w14 w15 w16se">
+<w:styles xmlns:mc="http://schemas.openxmlformats.org/markup-compatibility/2006" xmlns:r="http://schemas.openxmlformats.org/officeDocument/2006/relationships" xmlns:w="http://schemas.openxmlformats.org/wordprocessingml/2006/main" xmlns:w14="http://schemas.microsoft.com/office/word/2010/wordml" xmlns:w15="http://schemas.microsoft.com/office/word/2012/wordml" xmlns:w16cex="http://schemas.microsoft.com/office/word/2018/wordml/cex" xmlns:w16cid="http://schemas.microsoft.com/office/word/2016/wordml/cid" xmlns:w16="http://schemas.microsoft.com/office/word/2018/wordml" xmlns:w16du="http://schemas.microsoft.com/office/word/2023/wordml/word16du" xmlns:w16sdtdh="http://schemas.microsoft.com/office/word/2020/wordml/sdtdatahash" xmlns:w16sdtfl="http://schemas.microsoft.com/office/word/2024/wordml/sdtformatlock" xmlns:w16se="http://schemas.microsoft.com/office/word/2015/wordml/symex" mc:Ignorable="w14 w15 w16se w16cid w16 w16cex w16sdtdh w16sdtfl w16du">
   <w:docDefaults>
     <w:rPrDefault>
       <w:rPr>
@@ -10075,7 +12479,7 @@
       </w:pPr>
     </w:pPrDefault>
   </w:docDefaults>
-  <w:latentStyles w:defLockedState="0" w:defUIPriority="99" w:defSemiHidden="0" w:defUnhideWhenUsed="0" w:defQFormat="0" w:count="371">
+  <w:latentStyles w:defLockedState="0" w:defUIPriority="99" w:defSemiHidden="0" w:defUnhideWhenUsed="0" w:defQFormat="0" w:count="376">
     <w:lsdException w:name="Normal" w:uiPriority="0" w:qFormat="1"/>
     <w:lsdException w:name="heading 1" w:uiPriority="9" w:qFormat="1"/>
     <w:lsdException w:name="heading 2" w:semiHidden="1" w:uiPriority="9" w:unhideWhenUsed="1" w:qFormat="1"/>
@@ -10447,6 +12851,11 @@
     <w:lsdException w:name="List Table 5 Dark Accent 6" w:uiPriority="50"/>
     <w:lsdException w:name="List Table 6 Colorful Accent 6" w:uiPriority="51"/>
     <w:lsdException w:name="List Table 7 Colorful Accent 6" w:uiPriority="52"/>
+    <w:lsdException w:name="Mention" w:semiHidden="1" w:unhideWhenUsed="1"/>
+    <w:lsdException w:name="Smart Hyperlink" w:semiHidden="1" w:unhideWhenUsed="1"/>
+    <w:lsdException w:name="Hashtag" w:semiHidden="1" w:unhideWhenUsed="1"/>
+    <w:lsdException w:name="Unresolved Mention" w:semiHidden="1" w:unhideWhenUsed="1"/>
+    <w:lsdException w:name="Smart Link" w:semiHidden="1" w:unhideWhenUsed="1"/>
   </w:latentStyles>
   <w:style w:type="paragraph" w:default="1" w:styleId="Normal">
     <w:name w:val="Normal"/>
@@ -11027,8 +13436,8 @@
       <w:rFonts w:ascii="OpenSymbol" w:eastAsia="OpenSymbol" w:hAnsi="OpenSymbol" w:cs="OpenSymbol"/>
     </w:rPr>
   </w:style>
-  <w:style w:type="character" w:customStyle="1" w:styleId="UnresolvedMention">
-    <w:name w:val="Unresolved Mention"/>
+  <w:style w:type="character" w:customStyle="1" w:styleId="UnresolvedMention1">
+    <w:name w:val="Unresolved Mention1"/>
     <w:basedOn w:val="DefaultParagraphFont"/>
     <w:uiPriority w:val="99"/>
     <w:semiHidden/>
@@ -11429,6 +13838,18 @@
       </w:tblBorders>
     </w:tblPr>
   </w:style>
+  <w:style w:type="character" w:styleId="UnresolvedMention">
+    <w:name w:val="Unresolved Mention"/>
+    <w:basedOn w:val="DefaultParagraphFont"/>
+    <w:uiPriority w:val="99"/>
+    <w:semiHidden/>
+    <w:unhideWhenUsed/>
+    <w:rsid w:val="00FB4D21"/>
+    <w:rPr>
+      <w:color w:val="605E5C"/>
+      <w:shd w:val="clear" w:color="auto" w:fill="E1DFDD"/>
+    </w:rPr>
+  </w:style>
 </w:styles>
 </file>
 

</xml_diff>